<commit_message>
Testavimo L1 ataskaitoje pabaigta su kliento, kino kūrėjo ir balsavimų administratoriaus testavimo scenarijais, parašytos išvados.
</commit_message>
<xml_diff>
--- a/Testavimas/L1.docx
+++ b/Testavimas/L1.docx
@@ -81,7 +81,7 @@
     <w:p>
       <w:pPr>
         <w:spacing w:after="0" w:line="240" w:lineRule="auto"/>
-        <w:jc w:val="both"/>
+        <w:jc w:val="center"/>
         <w:rPr>
           <w:rFonts w:cs="Times New Roman"/>
           <w:sz w:val="26"/>
@@ -102,7 +102,7 @@
     <w:p>
       <w:pPr>
         <w:spacing w:after="0" w:line="240" w:lineRule="auto"/>
-        <w:jc w:val="both"/>
+        <w:jc w:val="center"/>
         <w:rPr>
           <w:rFonts w:cs="Times New Roman"/>
           <w:sz w:val="26"/>
@@ -123,7 +123,7 @@
     <w:p>
       <w:pPr>
         <w:spacing w:before="2760" w:after="0" w:line="240" w:lineRule="auto"/>
-        <w:jc w:val="both"/>
+        <w:jc w:val="center"/>
         <w:rPr>
           <w:rFonts w:cs="Times New Roman"/>
           <w:b/>
@@ -146,7 +146,7 @@
     <w:p>
       <w:pPr>
         <w:spacing w:after="0" w:line="240" w:lineRule="auto"/>
-        <w:jc w:val="both"/>
+        <w:jc w:val="center"/>
         <w:rPr>
           <w:rFonts w:cs="Times New Roman"/>
           <w:sz w:val="28"/>
@@ -501,7 +501,7 @@
     </w:p>
     <w:p>
       <w:pPr>
-        <w:jc w:val="both"/>
+        <w:jc w:val="center"/>
         <w:rPr>
           <w:rFonts w:cs="Times New Roman"/>
           <w:szCs w:val="24"/>
@@ -4540,6 +4540,12 @@
         </w:rPr>
         <w:t xml:space="preserve"> pasirinkto filmo seanso bilieto rezervavimo funkcija</w:t>
       </w:r>
+      <w:r>
+        <w:rPr>
+          <w:lang w:val="lt-LT"/>
+        </w:rPr>
+        <w:t>.</w:t>
+      </w:r>
     </w:p>
     <w:p>
       <w:pPr>
@@ -5061,6 +5067,12 @@
         </w:rPr>
         <w:t>tikrinama filmo įvertinimo funkcija</w:t>
       </w:r>
+      <w:r>
+        <w:rPr>
+          <w:lang w:val="lt-LT"/>
+        </w:rPr>
+        <w:t>.</w:t>
+      </w:r>
     </w:p>
     <w:p>
       <w:pPr>
@@ -5583,6 +5595,12 @@
         </w:rPr>
         <w:t>patikrinama balsavimo už kino kūrėjus funkcija</w:t>
       </w:r>
+      <w:r>
+        <w:rPr>
+          <w:lang w:val="lt-LT"/>
+        </w:rPr>
+        <w:t>.</w:t>
+      </w:r>
     </w:p>
     <w:p>
       <w:pPr>
@@ -5642,19 +5660,7 @@
         <w:rPr>
           <w:lang w:val="lt-LT"/>
         </w:rPr>
-        <w:t xml:space="preserve">, </w:t>
-      </w:r>
-      <w:r>
-        <w:rPr>
-          <w:lang w:val="lt-LT"/>
-        </w:rPr>
-        <w:t>prisijungta prie sistemos klientas1/testas duomenimis</w:t>
-      </w:r>
-      <w:r>
-        <w:rPr>
-          <w:lang w:val="lt-LT"/>
-        </w:rPr>
-        <w:t>.</w:t>
+        <w:t>, prisijungta prie sistemos klientas1/testas duomenimis.</w:t>
       </w:r>
     </w:p>
     <w:p>
@@ -5896,24 +5902,10 @@
               <w:rPr>
                 <w:lang w:val="lt-LT"/>
               </w:rPr>
-              <w:t xml:space="preserve">Balsas </w:t>
-            </w:r>
-            <w:r>
-              <w:rPr>
-                <w:lang w:val="lt-LT"/>
-              </w:rPr>
-              <w:t>ne</w:t>
-            </w:r>
-            <w:r>
-              <w:rPr>
-                <w:lang w:val="lt-LT"/>
-              </w:rPr>
-              <w:t>išsaugotas</w:t>
-            </w:r>
-          </w:p>
-        </w:tc>
-        <w:bookmarkStart w:id="9" w:name="_GoBack"/>
-        <w:bookmarkEnd w:id="9"/>
+              <w:t>Balsas neišsaugotas</w:t>
+            </w:r>
+          </w:p>
+        </w:tc>
       </w:tr>
       <w:tr>
         <w:trPr>
@@ -6037,6 +6029,9 @@
       <w:r>
         <w:t>Veiklos filme patvirtinimas</w:t>
       </w:r>
+      <w:r>
+        <w:t>/atmetimas</w:t>
+      </w:r>
     </w:p>
     <w:p>
       <w:pPr>
@@ -6076,6 +6071,18 @@
         </w:rPr>
         <w:t xml:space="preserve">Aprašymas: </w:t>
       </w:r>
+      <w:r>
+        <w:rPr>
+          <w:lang w:val="lt-LT"/>
+        </w:rPr>
+        <w:t>patikrinama veiklos filme patvirtinimo/atmetimo funkcija</w:t>
+      </w:r>
+      <w:r>
+        <w:rPr>
+          <w:lang w:val="lt-LT"/>
+        </w:rPr>
+        <w:t>.</w:t>
+      </w:r>
     </w:p>
     <w:p>
       <w:pPr>
@@ -6088,6 +6095,40 @@
           <w:lang w:val="lt-LT"/>
         </w:rPr>
         <w:t xml:space="preserve">Pradiniai duomenys: </w:t>
+      </w:r>
+      <w:r>
+        <w:rPr>
+          <w:lang w:val="lt-LT"/>
+        </w:rPr>
+        <w:t xml:space="preserve">duomenų bazėje sukurtas filmas ir prie darbuotojų sąrašo priskirtas kino kūrėjas </w:t>
+      </w:r>
+      <w:proofErr w:type="spellStart"/>
+      <w:r>
+        <w:rPr>
+          <w:lang w:val="lt-LT"/>
+        </w:rPr>
+        <w:t>Christian</w:t>
+      </w:r>
+      <w:proofErr w:type="spellEnd"/>
+      <w:r>
+        <w:rPr>
+          <w:lang w:val="lt-LT"/>
+        </w:rPr>
+        <w:t xml:space="preserve"> Bale, prisijungta prie sistemos </w:t>
+      </w:r>
+      <w:proofErr w:type="spellStart"/>
+      <w:r>
+        <w:rPr>
+          <w:lang w:val="lt-LT"/>
+        </w:rPr>
+        <w:t>christianbale</w:t>
+      </w:r>
+      <w:proofErr w:type="spellEnd"/>
+      <w:r>
+        <w:rPr>
+          <w:lang w:val="lt-LT"/>
+        </w:rPr>
+        <w:t>/testas duomenimis.</w:t>
       </w:r>
     </w:p>
     <w:p>
@@ -6118,7 +6159,7 @@
         <w:rPr>
           <w:lang w:val="lt-LT"/>
         </w:rPr>
-        <w:t>A</w:t>
+        <w:t>Kino kūrėjas veiklos puslapį</w:t>
       </w:r>
     </w:p>
     <w:p>
@@ -6132,23 +6173,1912 @@
           <w:lang w:val="lt-LT"/>
         </w:rPr>
       </w:pPr>
-    </w:p>
-    <w:p>
-      <w:pPr>
-        <w:rPr>
-          <w:lang w:val="lt-LT"/>
-        </w:rPr>
-      </w:pPr>
-      <w:r>
-        <w:rPr>
-          <w:lang w:val="lt-LT"/>
-        </w:rPr>
+      <w:r>
+        <w:rPr>
+          <w:lang w:val="lt-LT"/>
+        </w:rPr>
+        <w:t>Paspaudžia „Nepatvirtinta veikla“</w:t>
+      </w:r>
+    </w:p>
+    <w:p>
+      <w:pPr>
+        <w:pStyle w:val="ListParagraph"/>
+        <w:numPr>
+          <w:ilvl w:val="0"/>
+          <w:numId w:val="23"/>
+        </w:numPr>
+        <w:rPr>
+          <w:lang w:val="lt-LT"/>
+        </w:rPr>
+      </w:pPr>
+      <w:r>
+        <w:rPr>
+          <w:lang w:val="lt-LT"/>
+        </w:rPr>
+        <w:t>Ties pasirinktu filmu paspaudžia „Patvirtinti“ arba „Atmesti“ mygtuką</w:t>
+      </w:r>
+    </w:p>
+    <w:p>
+      <w:pPr>
+        <w:rPr>
+          <w:lang w:val="lt-LT"/>
+        </w:rPr>
+      </w:pPr>
+      <w:r>
+        <w:rPr>
+          <w:lang w:val="lt-LT"/>
+        </w:rPr>
+        <w:lastRenderedPageBreak/>
         <w:t>Testavimo atvejai:</w:t>
       </w:r>
     </w:p>
     <w:tbl>
       <w:tblPr>
-        <w:tblStyle w:val="TableGrid"/>
+        <w:tblStyle w:val="GridTable4-Accent1"/>
+        <w:tblW w:w="0" w:type="auto"/>
+        <w:tblLook w:val="04A0" w:firstRow="1" w:lastRow="0" w:firstColumn="1" w:lastColumn="0" w:noHBand="0" w:noVBand="1"/>
+      </w:tblPr>
+      <w:tblGrid>
+        <w:gridCol w:w="3116"/>
+        <w:gridCol w:w="3117"/>
+      </w:tblGrid>
+      <w:tr>
+        <w:trPr>
+          <w:cnfStyle w:val="100000000000" w:firstRow="1" w:lastRow="0" w:firstColumn="0" w:lastColumn="0" w:oddVBand="0" w:evenVBand="0" w:oddHBand="0" w:evenHBand="0" w:firstRowFirstColumn="0" w:firstRowLastColumn="0" w:lastRowFirstColumn="0" w:lastRowLastColumn="0"/>
+        </w:trPr>
+        <w:tc>
+          <w:tcPr>
+            <w:cnfStyle w:val="001000000000" w:firstRow="0" w:lastRow="0" w:firstColumn="1" w:lastColumn="0" w:oddVBand="0" w:evenVBand="0" w:oddHBand="0" w:evenHBand="0" w:firstRowFirstColumn="0" w:firstRowLastColumn="0" w:lastRowFirstColumn="0" w:lastRowLastColumn="0"/>
+            <w:tcW w:w="3116" w:type="dxa"/>
+          </w:tcPr>
+          <w:p>
+            <w:pPr>
+              <w:jc w:val="both"/>
+              <w:rPr>
+                <w:lang w:val="lt-LT"/>
+              </w:rPr>
+            </w:pPr>
+            <w:r>
+              <w:rPr>
+                <w:lang w:val="lt-LT"/>
+              </w:rPr>
+              <w:t>Patvirtinti/Atmesti</w:t>
+            </w:r>
+          </w:p>
+        </w:tc>
+        <w:tc>
+          <w:tcPr>
+            <w:tcW w:w="3117" w:type="dxa"/>
+          </w:tcPr>
+          <w:p>
+            <w:pPr>
+              <w:jc w:val="both"/>
+              <w:cnfStyle w:val="100000000000" w:firstRow="1" w:lastRow="0" w:firstColumn="0" w:lastColumn="0" w:oddVBand="0" w:evenVBand="0" w:oddHBand="0" w:evenHBand="0" w:firstRowFirstColumn="0" w:firstRowLastColumn="0" w:lastRowFirstColumn="0" w:lastRowLastColumn="0"/>
+              <w:rPr>
+                <w:lang w:val="lt-LT"/>
+              </w:rPr>
+            </w:pPr>
+            <w:r>
+              <w:rPr>
+                <w:lang w:val="lt-LT"/>
+              </w:rPr>
+              <w:t>Tikėtinas rezultatas</w:t>
+            </w:r>
+          </w:p>
+        </w:tc>
+      </w:tr>
+      <w:tr>
+        <w:trPr>
+          <w:cnfStyle w:val="000000100000" w:firstRow="0" w:lastRow="0" w:firstColumn="0" w:lastColumn="0" w:oddVBand="0" w:evenVBand="0" w:oddHBand="1" w:evenHBand="0" w:firstRowFirstColumn="0" w:firstRowLastColumn="0" w:lastRowFirstColumn="0" w:lastRowLastColumn="0"/>
+        </w:trPr>
+        <w:tc>
+          <w:tcPr>
+            <w:cnfStyle w:val="001000000000" w:firstRow="0" w:lastRow="0" w:firstColumn="1" w:lastColumn="0" w:oddVBand="0" w:evenVBand="0" w:oddHBand="0" w:evenHBand="0" w:firstRowFirstColumn="0" w:firstRowLastColumn="0" w:lastRowFirstColumn="0" w:lastRowLastColumn="0"/>
+            <w:tcW w:w="3116" w:type="dxa"/>
+          </w:tcPr>
+          <w:p>
+            <w:pPr>
+              <w:jc w:val="both"/>
+              <w:rPr>
+                <w:b w:val="0"/>
+                <w:lang w:val="lt-LT"/>
+              </w:rPr>
+            </w:pPr>
+            <w:r>
+              <w:rPr>
+                <w:b w:val="0"/>
+                <w:lang w:val="lt-LT"/>
+              </w:rPr>
+              <w:t>Patvirtinti</w:t>
+            </w:r>
+          </w:p>
+        </w:tc>
+        <w:tc>
+          <w:tcPr>
+            <w:tcW w:w="3117" w:type="dxa"/>
+          </w:tcPr>
+          <w:p>
+            <w:pPr>
+              <w:jc w:val="both"/>
+              <w:cnfStyle w:val="000000100000" w:firstRow="0" w:lastRow="0" w:firstColumn="0" w:lastColumn="0" w:oddVBand="0" w:evenVBand="0" w:oddHBand="1" w:evenHBand="0" w:firstRowFirstColumn="0" w:firstRowLastColumn="0" w:lastRowFirstColumn="0" w:lastRowLastColumn="0"/>
+              <w:rPr>
+                <w:lang w:val="lt-LT"/>
+              </w:rPr>
+            </w:pPr>
+            <w:r>
+              <w:rPr>
+                <w:lang w:val="lt-LT"/>
+              </w:rPr>
+              <w:t>Patvirtinta</w:t>
+            </w:r>
+          </w:p>
+        </w:tc>
+      </w:tr>
+      <w:tr>
+        <w:tc>
+          <w:tcPr>
+            <w:cnfStyle w:val="001000000000" w:firstRow="0" w:lastRow="0" w:firstColumn="1" w:lastColumn="0" w:oddVBand="0" w:evenVBand="0" w:oddHBand="0" w:evenHBand="0" w:firstRowFirstColumn="0" w:firstRowLastColumn="0" w:lastRowFirstColumn="0" w:lastRowLastColumn="0"/>
+            <w:tcW w:w="3116" w:type="dxa"/>
+          </w:tcPr>
+          <w:p>
+            <w:pPr>
+              <w:jc w:val="both"/>
+              <w:rPr>
+                <w:b w:val="0"/>
+                <w:lang w:val="lt-LT"/>
+              </w:rPr>
+            </w:pPr>
+            <w:r>
+              <w:rPr>
+                <w:b w:val="0"/>
+                <w:lang w:val="lt-LT"/>
+              </w:rPr>
+              <w:t>Atmesti</w:t>
+            </w:r>
+          </w:p>
+        </w:tc>
+        <w:tc>
+          <w:tcPr>
+            <w:tcW w:w="3117" w:type="dxa"/>
+          </w:tcPr>
+          <w:p>
+            <w:pPr>
+              <w:jc w:val="both"/>
+              <w:cnfStyle w:val="000000000000" w:firstRow="0" w:lastRow="0" w:firstColumn="0" w:lastColumn="0" w:oddVBand="0" w:evenVBand="0" w:oddHBand="0" w:evenHBand="0" w:firstRowFirstColumn="0" w:firstRowLastColumn="0" w:lastRowFirstColumn="0" w:lastRowLastColumn="0"/>
+              <w:rPr>
+                <w:lang w:val="lt-LT"/>
+              </w:rPr>
+            </w:pPr>
+            <w:r>
+              <w:rPr>
+                <w:lang w:val="lt-LT"/>
+              </w:rPr>
+              <w:t>Atmesta</w:t>
+            </w:r>
+          </w:p>
+        </w:tc>
+      </w:tr>
+    </w:tbl>
+    <w:p>
+      <w:pPr>
+        <w:jc w:val="both"/>
+        <w:rPr>
+          <w:lang w:val="lt-LT"/>
+        </w:rPr>
+      </w:pPr>
+    </w:p>
+    <w:p>
+      <w:pPr>
+        <w:pStyle w:val="Heading2"/>
+        <w:numPr>
+          <w:ilvl w:val="2"/>
+          <w:numId w:val="7"/>
+        </w:numPr>
+      </w:pPr>
+      <w:r>
+        <w:t>Atsakymas į darbo skelbimą</w:t>
+      </w:r>
+    </w:p>
+    <w:p>
+      <w:pPr>
+        <w:rPr>
+          <w:lang w:val="lt-LT"/>
+        </w:rPr>
+      </w:pPr>
+    </w:p>
+    <w:p>
+      <w:pPr>
+        <w:rPr>
+          <w:lang w:val="lt-LT"/>
+        </w:rPr>
+      </w:pPr>
+      <w:r>
+        <w:rPr>
+          <w:lang w:val="lt-LT"/>
+        </w:rPr>
+        <w:t>Rolė: kino kūrėjas</w:t>
+      </w:r>
+    </w:p>
+    <w:p>
+      <w:pPr>
+        <w:rPr>
+          <w:lang w:val="lt-LT"/>
+        </w:rPr>
+      </w:pPr>
+      <w:r>
+        <w:rPr>
+          <w:lang w:val="lt-LT"/>
+        </w:rPr>
+        <w:t xml:space="preserve">Aprašymas: </w:t>
+      </w:r>
+      <w:r>
+        <w:rPr>
+          <w:lang w:val="lt-LT"/>
+        </w:rPr>
+        <w:t>patikrinama atsakymo į darbo skelbimą siuntimo funkcija</w:t>
+      </w:r>
+      <w:r>
+        <w:rPr>
+          <w:lang w:val="lt-LT"/>
+        </w:rPr>
+        <w:t>.</w:t>
+      </w:r>
+    </w:p>
+    <w:p>
+      <w:pPr>
+        <w:rPr>
+          <w:lang w:val="lt-LT"/>
+        </w:rPr>
+      </w:pPr>
+      <w:r>
+        <w:rPr>
+          <w:lang w:val="lt-LT"/>
+        </w:rPr>
+        <w:t xml:space="preserve">Pradiniai duomenys: </w:t>
+      </w:r>
+      <w:r>
+        <w:rPr>
+          <w:lang w:val="lt-LT"/>
+        </w:rPr>
+        <w:t xml:space="preserve">duomenų bazėje yra sukurtas bent vienas darbo skelbimas, prisijungta prie sistemos </w:t>
+      </w:r>
+      <w:proofErr w:type="spellStart"/>
+      <w:r>
+        <w:rPr>
+          <w:lang w:val="lt-LT"/>
+        </w:rPr>
+        <w:t>christianbale</w:t>
+      </w:r>
+      <w:proofErr w:type="spellEnd"/>
+      <w:r>
+        <w:rPr>
+          <w:lang w:val="lt-LT"/>
+        </w:rPr>
+        <w:t>/testas duomenimis.</w:t>
+      </w:r>
+    </w:p>
+    <w:p>
+      <w:pPr>
+        <w:rPr>
+          <w:lang w:val="lt-LT"/>
+        </w:rPr>
+      </w:pPr>
+      <w:r>
+        <w:rPr>
+          <w:lang w:val="lt-LT"/>
+        </w:rPr>
+        <w:t xml:space="preserve">Testavimo eiga: </w:t>
+      </w:r>
+    </w:p>
+    <w:p>
+      <w:pPr>
+        <w:pStyle w:val="ListParagraph"/>
+        <w:numPr>
+          <w:ilvl w:val="0"/>
+          <w:numId w:val="24"/>
+        </w:numPr>
+        <w:rPr>
+          <w:lang w:val="lt-LT"/>
+        </w:rPr>
+      </w:pPr>
+      <w:r>
+        <w:rPr>
+          <w:lang w:val="lt-LT"/>
+        </w:rPr>
+        <w:t>Kino kūrėjas atsidaro darbo skelbimų puslapį</w:t>
+      </w:r>
+    </w:p>
+    <w:p>
+      <w:pPr>
+        <w:pStyle w:val="ListParagraph"/>
+        <w:numPr>
+          <w:ilvl w:val="0"/>
+          <w:numId w:val="24"/>
+        </w:numPr>
+        <w:rPr>
+          <w:lang w:val="lt-LT"/>
+        </w:rPr>
+      </w:pPr>
+      <w:r>
+        <w:rPr>
+          <w:lang w:val="lt-LT"/>
+        </w:rPr>
+        <w:t>Ties pasirinktu filmu spaudžia „Parašyti“ mygtuką</w:t>
+      </w:r>
+    </w:p>
+    <w:p>
+      <w:pPr>
+        <w:pStyle w:val="ListParagraph"/>
+        <w:numPr>
+          <w:ilvl w:val="0"/>
+          <w:numId w:val="24"/>
+        </w:numPr>
+        <w:rPr>
+          <w:lang w:val="lt-LT"/>
+        </w:rPr>
+      </w:pPr>
+      <w:r>
+        <w:rPr>
+          <w:lang w:val="lt-LT"/>
+        </w:rPr>
+        <w:t>Iššokusiame lange įrašo žinutės tekstą</w:t>
+      </w:r>
+    </w:p>
+    <w:p>
+      <w:pPr>
+        <w:pStyle w:val="ListParagraph"/>
+        <w:numPr>
+          <w:ilvl w:val="0"/>
+          <w:numId w:val="24"/>
+        </w:numPr>
+        <w:rPr>
+          <w:lang w:val="lt-LT"/>
+        </w:rPr>
+      </w:pPr>
+      <w:r>
+        <w:rPr>
+          <w:lang w:val="lt-LT"/>
+        </w:rPr>
+        <w:t>Paspaudžia „Išsiųsti“</w:t>
+      </w:r>
+    </w:p>
+    <w:p>
+      <w:pPr>
+        <w:rPr>
+          <w:lang w:val="lt-LT"/>
+        </w:rPr>
+      </w:pPr>
+      <w:r>
+        <w:rPr>
+          <w:lang w:val="lt-LT"/>
+        </w:rPr>
+        <w:t>Testavimo atvejai:</w:t>
+      </w:r>
+    </w:p>
+    <w:tbl>
+      <w:tblPr>
+        <w:tblStyle w:val="GridTable4-Accent1"/>
+        <w:tblW w:w="0" w:type="auto"/>
+        <w:tblLook w:val="04A0" w:firstRow="1" w:lastRow="0" w:firstColumn="1" w:lastColumn="0" w:noHBand="0" w:noVBand="1"/>
+      </w:tblPr>
+      <w:tblGrid>
+        <w:gridCol w:w="3116"/>
+        <w:gridCol w:w="3117"/>
+      </w:tblGrid>
+      <w:tr>
+        <w:trPr>
+          <w:cnfStyle w:val="100000000000" w:firstRow="1" w:lastRow="0" w:firstColumn="0" w:lastColumn="0" w:oddVBand="0" w:evenVBand="0" w:oddHBand="0" w:evenHBand="0" w:firstRowFirstColumn="0" w:firstRowLastColumn="0" w:lastRowFirstColumn="0" w:lastRowLastColumn="0"/>
+        </w:trPr>
+        <w:tc>
+          <w:tcPr>
+            <w:cnfStyle w:val="001000000000" w:firstRow="0" w:lastRow="0" w:firstColumn="1" w:lastColumn="0" w:oddVBand="0" w:evenVBand="0" w:oddHBand="0" w:evenHBand="0" w:firstRowFirstColumn="0" w:firstRowLastColumn="0" w:lastRowFirstColumn="0" w:lastRowLastColumn="0"/>
+            <w:tcW w:w="3116" w:type="dxa"/>
+          </w:tcPr>
+          <w:p>
+            <w:pPr>
+              <w:jc w:val="both"/>
+              <w:rPr>
+                <w:lang w:val="lt-LT"/>
+              </w:rPr>
+            </w:pPr>
+            <w:r>
+              <w:rPr>
+                <w:lang w:val="lt-LT"/>
+              </w:rPr>
+              <w:t>Tekstas</w:t>
+            </w:r>
+          </w:p>
+        </w:tc>
+        <w:tc>
+          <w:tcPr>
+            <w:tcW w:w="3117" w:type="dxa"/>
+          </w:tcPr>
+          <w:p>
+            <w:pPr>
+              <w:jc w:val="both"/>
+              <w:cnfStyle w:val="100000000000" w:firstRow="1" w:lastRow="0" w:firstColumn="0" w:lastColumn="0" w:oddVBand="0" w:evenVBand="0" w:oddHBand="0" w:evenHBand="0" w:firstRowFirstColumn="0" w:firstRowLastColumn="0" w:lastRowFirstColumn="0" w:lastRowLastColumn="0"/>
+              <w:rPr>
+                <w:lang w:val="lt-LT"/>
+              </w:rPr>
+            </w:pPr>
+            <w:r>
+              <w:rPr>
+                <w:lang w:val="lt-LT"/>
+              </w:rPr>
+              <w:t>Tikėtinas rezultatas</w:t>
+            </w:r>
+          </w:p>
+        </w:tc>
+      </w:tr>
+      <w:tr>
+        <w:trPr>
+          <w:cnfStyle w:val="000000100000" w:firstRow="0" w:lastRow="0" w:firstColumn="0" w:lastColumn="0" w:oddVBand="0" w:evenVBand="0" w:oddHBand="1" w:evenHBand="0" w:firstRowFirstColumn="0" w:firstRowLastColumn="0" w:lastRowFirstColumn="0" w:lastRowLastColumn="0"/>
+        </w:trPr>
+        <w:tc>
+          <w:tcPr>
+            <w:cnfStyle w:val="001000000000" w:firstRow="0" w:lastRow="0" w:firstColumn="1" w:lastColumn="0" w:oddVBand="0" w:evenVBand="0" w:oddHBand="0" w:evenHBand="0" w:firstRowFirstColumn="0" w:firstRowLastColumn="0" w:lastRowFirstColumn="0" w:lastRowLastColumn="0"/>
+            <w:tcW w:w="3116" w:type="dxa"/>
+          </w:tcPr>
+          <w:p>
+            <w:pPr>
+              <w:jc w:val="both"/>
+              <w:rPr>
+                <w:b w:val="0"/>
+                <w:lang w:val="lt-LT"/>
+              </w:rPr>
+            </w:pPr>
+            <w:r>
+              <w:rPr>
+                <w:b w:val="0"/>
+                <w:lang w:val="lt-LT"/>
+              </w:rPr>
+              <w:t>Domina skelbimas</w:t>
+            </w:r>
+          </w:p>
+        </w:tc>
+        <w:tc>
+          <w:tcPr>
+            <w:tcW w:w="3117" w:type="dxa"/>
+          </w:tcPr>
+          <w:p>
+            <w:pPr>
+              <w:jc w:val="both"/>
+              <w:cnfStyle w:val="000000100000" w:firstRow="0" w:lastRow="0" w:firstColumn="0" w:lastColumn="0" w:oddVBand="0" w:evenVBand="0" w:oddHBand="1" w:evenHBand="0" w:firstRowFirstColumn="0" w:firstRowLastColumn="0" w:lastRowFirstColumn="0" w:lastRowLastColumn="0"/>
+              <w:rPr>
+                <w:lang w:val="lt-LT"/>
+              </w:rPr>
+            </w:pPr>
+            <w:r>
+              <w:rPr>
+                <w:lang w:val="lt-LT"/>
+              </w:rPr>
+              <w:t>Žinutė išsiųsta</w:t>
+            </w:r>
+          </w:p>
+        </w:tc>
+      </w:tr>
+      <w:tr>
+        <w:tc>
+          <w:tcPr>
+            <w:cnfStyle w:val="001000000000" w:firstRow="0" w:lastRow="0" w:firstColumn="1" w:lastColumn="0" w:oddVBand="0" w:evenVBand="0" w:oddHBand="0" w:evenHBand="0" w:firstRowFirstColumn="0" w:firstRowLastColumn="0" w:lastRowFirstColumn="0" w:lastRowLastColumn="0"/>
+            <w:tcW w:w="3116" w:type="dxa"/>
+          </w:tcPr>
+          <w:p>
+            <w:pPr>
+              <w:jc w:val="both"/>
+              <w:rPr>
+                <w:b w:val="0"/>
+                <w:lang w:val="lt-LT"/>
+              </w:rPr>
+            </w:pPr>
+            <w:r>
+              <w:rPr>
+                <w:b w:val="0"/>
+                <w:lang w:val="lt-LT"/>
+              </w:rPr>
+              <w:t>Nedomina skelbimas</w:t>
+            </w:r>
+          </w:p>
+        </w:tc>
+        <w:tc>
+          <w:tcPr>
+            <w:tcW w:w="3117" w:type="dxa"/>
+          </w:tcPr>
+          <w:p>
+            <w:pPr>
+              <w:jc w:val="both"/>
+              <w:cnfStyle w:val="000000000000" w:firstRow="0" w:lastRow="0" w:firstColumn="0" w:lastColumn="0" w:oddVBand="0" w:evenVBand="0" w:oddHBand="0" w:evenHBand="0" w:firstRowFirstColumn="0" w:firstRowLastColumn="0" w:lastRowFirstColumn="0" w:lastRowLastColumn="0"/>
+              <w:rPr>
+                <w:lang w:val="lt-LT"/>
+              </w:rPr>
+            </w:pPr>
+            <w:r>
+              <w:rPr>
+                <w:lang w:val="lt-LT"/>
+              </w:rPr>
+              <w:t>Žinutė išsiųsta</w:t>
+            </w:r>
+          </w:p>
+        </w:tc>
+      </w:tr>
+      <w:tr>
+        <w:trPr>
+          <w:cnfStyle w:val="000000100000" w:firstRow="0" w:lastRow="0" w:firstColumn="0" w:lastColumn="0" w:oddVBand="0" w:evenVBand="0" w:oddHBand="1" w:evenHBand="0" w:firstRowFirstColumn="0" w:firstRowLastColumn="0" w:lastRowFirstColumn="0" w:lastRowLastColumn="0"/>
+        </w:trPr>
+        <w:tc>
+          <w:tcPr>
+            <w:cnfStyle w:val="001000000000" w:firstRow="0" w:lastRow="0" w:firstColumn="1" w:lastColumn="0" w:oddVBand="0" w:evenVBand="0" w:oddHBand="0" w:evenHBand="0" w:firstRowFirstColumn="0" w:firstRowLastColumn="0" w:lastRowFirstColumn="0" w:lastRowLastColumn="0"/>
+            <w:tcW w:w="3116" w:type="dxa"/>
+          </w:tcPr>
+          <w:p>
+            <w:pPr>
+              <w:jc w:val="both"/>
+              <w:rPr>
+                <w:b w:val="0"/>
+                <w:lang w:val="lt-LT"/>
+              </w:rPr>
+            </w:pPr>
+          </w:p>
+        </w:tc>
+        <w:tc>
+          <w:tcPr>
+            <w:tcW w:w="3117" w:type="dxa"/>
+          </w:tcPr>
+          <w:p>
+            <w:pPr>
+              <w:jc w:val="both"/>
+              <w:cnfStyle w:val="000000100000" w:firstRow="0" w:lastRow="0" w:firstColumn="0" w:lastColumn="0" w:oddVBand="0" w:evenVBand="0" w:oddHBand="1" w:evenHBand="0" w:firstRowFirstColumn="0" w:firstRowLastColumn="0" w:lastRowFirstColumn="0" w:lastRowLastColumn="0"/>
+              <w:rPr>
+                <w:lang w:val="lt-LT"/>
+              </w:rPr>
+            </w:pPr>
+            <w:r>
+              <w:rPr>
+                <w:lang w:val="lt-LT"/>
+              </w:rPr>
+              <w:t>Žinutė neišsiųsta</w:t>
+            </w:r>
+          </w:p>
+        </w:tc>
+      </w:tr>
+    </w:tbl>
+    <w:p>
+      <w:pPr>
+        <w:jc w:val="both"/>
+        <w:rPr>
+          <w:lang w:val="lt-LT"/>
+        </w:rPr>
+      </w:pPr>
+    </w:p>
+    <w:p>
+      <w:pPr>
+        <w:pStyle w:val="Heading2"/>
+        <w:numPr>
+          <w:ilvl w:val="2"/>
+          <w:numId w:val="7"/>
+        </w:numPr>
+      </w:pPr>
+      <w:r>
+        <w:t>Balsavimo sukūrimas</w:t>
+      </w:r>
+    </w:p>
+    <w:p>
+      <w:pPr>
+        <w:rPr>
+          <w:lang w:val="lt-LT"/>
+        </w:rPr>
+      </w:pPr>
+    </w:p>
+    <w:p>
+      <w:pPr>
+        <w:rPr>
+          <w:lang w:val="lt-LT"/>
+        </w:rPr>
+      </w:pPr>
+      <w:r>
+        <w:rPr>
+          <w:lang w:val="lt-LT"/>
+        </w:rPr>
+        <w:t>Rolė: balsavimų administratorius</w:t>
+      </w:r>
+    </w:p>
+    <w:p>
+      <w:pPr>
+        <w:rPr>
+          <w:lang w:val="lt-LT"/>
+        </w:rPr>
+      </w:pPr>
+      <w:r>
+        <w:rPr>
+          <w:lang w:val="lt-LT"/>
+        </w:rPr>
+        <w:t xml:space="preserve">Aprašymas: </w:t>
+      </w:r>
+      <w:r>
+        <w:rPr>
+          <w:lang w:val="lt-LT"/>
+        </w:rPr>
+        <w:t>tikrinama naujo balsavimo sukūrimo funkcija.</w:t>
+      </w:r>
+    </w:p>
+    <w:p>
+      <w:pPr>
+        <w:rPr>
+          <w:lang w:val="lt-LT"/>
+        </w:rPr>
+      </w:pPr>
+      <w:r>
+        <w:rPr>
+          <w:lang w:val="lt-LT"/>
+        </w:rPr>
+        <w:t xml:space="preserve">Pradiniai duomenys: </w:t>
+      </w:r>
+      <w:r>
+        <w:rPr>
+          <w:lang w:val="lt-LT"/>
+        </w:rPr>
+        <w:t xml:space="preserve">duomenų bazėje yra sukurti kino kūrėjai </w:t>
+      </w:r>
+      <w:proofErr w:type="spellStart"/>
+      <w:r>
+        <w:rPr>
+          <w:lang w:val="lt-LT"/>
+        </w:rPr>
+        <w:t>Christian</w:t>
+      </w:r>
+      <w:proofErr w:type="spellEnd"/>
+      <w:r>
+        <w:rPr>
+          <w:lang w:val="lt-LT"/>
+        </w:rPr>
+        <w:t xml:space="preserve"> Bale ir </w:t>
+      </w:r>
+      <w:proofErr w:type="spellStart"/>
+      <w:r>
+        <w:rPr>
+          <w:lang w:val="lt-LT"/>
+        </w:rPr>
+        <w:t>Heath</w:t>
+      </w:r>
+      <w:proofErr w:type="spellEnd"/>
+      <w:r>
+        <w:rPr>
+          <w:lang w:val="lt-LT"/>
+        </w:rPr>
+        <w:t xml:space="preserve"> </w:t>
+      </w:r>
+      <w:proofErr w:type="spellStart"/>
+      <w:r>
+        <w:rPr>
+          <w:lang w:val="lt-LT"/>
+        </w:rPr>
+        <w:t>Ledger</w:t>
+      </w:r>
+      <w:proofErr w:type="spellEnd"/>
+      <w:r>
+        <w:rPr>
+          <w:lang w:val="lt-LT"/>
+        </w:rPr>
+        <w:t xml:space="preserve">, prisijungta prie sistemos </w:t>
+      </w:r>
+      <w:proofErr w:type="spellStart"/>
+      <w:r>
+        <w:rPr>
+          <w:lang w:val="lt-LT"/>
+        </w:rPr>
+        <w:t>balsuadminas</w:t>
+      </w:r>
+      <w:proofErr w:type="spellEnd"/>
+      <w:r>
+        <w:rPr>
+          <w:lang w:val="lt-LT"/>
+        </w:rPr>
+        <w:t>/testas duomenimis.</w:t>
+      </w:r>
+    </w:p>
+    <w:p>
+      <w:pPr>
+        <w:rPr>
+          <w:lang w:val="lt-LT"/>
+        </w:rPr>
+      </w:pPr>
+      <w:r>
+        <w:rPr>
+          <w:lang w:val="lt-LT"/>
+        </w:rPr>
+        <w:t xml:space="preserve">Testavimo eiga: </w:t>
+      </w:r>
+    </w:p>
+    <w:p>
+      <w:pPr>
+        <w:pStyle w:val="ListParagraph"/>
+        <w:numPr>
+          <w:ilvl w:val="0"/>
+          <w:numId w:val="25"/>
+        </w:numPr>
+        <w:rPr>
+          <w:lang w:val="lt-LT"/>
+        </w:rPr>
+      </w:pPr>
+      <w:r>
+        <w:rPr>
+          <w:lang w:val="lt-LT"/>
+        </w:rPr>
+        <w:t>Balsavimų administratorius paspaudžia „Kurti balsavimą“</w:t>
+      </w:r>
+    </w:p>
+    <w:p>
+      <w:pPr>
+        <w:pStyle w:val="ListParagraph"/>
+        <w:numPr>
+          <w:ilvl w:val="0"/>
+          <w:numId w:val="25"/>
+        </w:numPr>
+        <w:rPr>
+          <w:lang w:val="lt-LT"/>
+        </w:rPr>
+      </w:pPr>
+      <w:r>
+        <w:rPr>
+          <w:lang w:val="lt-LT"/>
+        </w:rPr>
+        <w:t>Įveda balsavimo pavadinimą, balsavimo pradžios ir pabaigos datas bei kandidatus</w:t>
+      </w:r>
+    </w:p>
+    <w:p>
+      <w:pPr>
+        <w:pStyle w:val="ListParagraph"/>
+        <w:numPr>
+          <w:ilvl w:val="0"/>
+          <w:numId w:val="25"/>
+        </w:numPr>
+        <w:rPr>
+          <w:lang w:val="lt-LT"/>
+        </w:rPr>
+      </w:pPr>
+      <w:r>
+        <w:rPr>
+          <w:lang w:val="lt-LT"/>
+        </w:rPr>
+        <w:t>Paspaudžia „Kurti balsavimą“</w:t>
+      </w:r>
+    </w:p>
+    <w:p>
+      <w:pPr>
+        <w:rPr>
+          <w:lang w:val="lt-LT"/>
+        </w:rPr>
+      </w:pPr>
+      <w:r>
+        <w:rPr>
+          <w:lang w:val="lt-LT"/>
+        </w:rPr>
+        <w:t>Testavimo atvejai:</w:t>
+      </w:r>
+    </w:p>
+    <w:tbl>
+      <w:tblPr>
+        <w:tblStyle w:val="GridTable4-Accent1"/>
+        <w:tblW w:w="0" w:type="auto"/>
+        <w:tblLook w:val="04A0" w:firstRow="1" w:lastRow="0" w:firstColumn="1" w:lastColumn="0" w:noHBand="0" w:noVBand="1"/>
+      </w:tblPr>
+      <w:tblGrid>
+        <w:gridCol w:w="2210"/>
+        <w:gridCol w:w="1913"/>
+        <w:gridCol w:w="1928"/>
+        <w:gridCol w:w="1842"/>
+        <w:gridCol w:w="1457"/>
+      </w:tblGrid>
+      <w:tr>
+        <w:trPr>
+          <w:cnfStyle w:val="100000000000" w:firstRow="1" w:lastRow="0" w:firstColumn="0" w:lastColumn="0" w:oddVBand="0" w:evenVBand="0" w:oddHBand="0" w:evenHBand="0" w:firstRowFirstColumn="0" w:firstRowLastColumn="0" w:lastRowFirstColumn="0" w:lastRowLastColumn="0"/>
+        </w:trPr>
+        <w:tc>
+          <w:tcPr>
+            <w:cnfStyle w:val="001000000000" w:firstRow="0" w:lastRow="0" w:firstColumn="1" w:lastColumn="0" w:oddVBand="0" w:evenVBand="0" w:oddHBand="0" w:evenHBand="0" w:firstRowFirstColumn="0" w:firstRowLastColumn="0" w:lastRowFirstColumn="0" w:lastRowLastColumn="0"/>
+            <w:tcW w:w="2210" w:type="dxa"/>
+          </w:tcPr>
+          <w:p>
+            <w:pPr>
+              <w:jc w:val="both"/>
+              <w:rPr>
+                <w:lang w:val="lt-LT"/>
+              </w:rPr>
+            </w:pPr>
+            <w:r>
+              <w:rPr>
+                <w:lang w:val="lt-LT"/>
+              </w:rPr>
+              <w:lastRenderedPageBreak/>
+              <w:t>Pavadinimas</w:t>
+            </w:r>
+          </w:p>
+        </w:tc>
+        <w:tc>
+          <w:tcPr>
+            <w:tcW w:w="1913" w:type="dxa"/>
+          </w:tcPr>
+          <w:p>
+            <w:pPr>
+              <w:jc w:val="both"/>
+              <w:cnfStyle w:val="100000000000" w:firstRow="1" w:lastRow="0" w:firstColumn="0" w:lastColumn="0" w:oddVBand="0" w:evenVBand="0" w:oddHBand="0" w:evenHBand="0" w:firstRowFirstColumn="0" w:firstRowLastColumn="0" w:lastRowFirstColumn="0" w:lastRowLastColumn="0"/>
+              <w:rPr>
+                <w:lang w:val="lt-LT"/>
+              </w:rPr>
+            </w:pPr>
+            <w:r>
+              <w:rPr>
+                <w:lang w:val="lt-LT"/>
+              </w:rPr>
+              <w:t>Pradžia</w:t>
+            </w:r>
+          </w:p>
+        </w:tc>
+        <w:tc>
+          <w:tcPr>
+            <w:tcW w:w="1928" w:type="dxa"/>
+          </w:tcPr>
+          <w:p>
+            <w:pPr>
+              <w:jc w:val="both"/>
+              <w:cnfStyle w:val="100000000000" w:firstRow="1" w:lastRow="0" w:firstColumn="0" w:lastColumn="0" w:oddVBand="0" w:evenVBand="0" w:oddHBand="0" w:evenHBand="0" w:firstRowFirstColumn="0" w:firstRowLastColumn="0" w:lastRowFirstColumn="0" w:lastRowLastColumn="0"/>
+              <w:rPr>
+                <w:lang w:val="lt-LT"/>
+              </w:rPr>
+            </w:pPr>
+            <w:r>
+              <w:rPr>
+                <w:lang w:val="lt-LT"/>
+              </w:rPr>
+              <w:t>Pabaiga</w:t>
+            </w:r>
+          </w:p>
+        </w:tc>
+        <w:tc>
+          <w:tcPr>
+            <w:tcW w:w="1842" w:type="dxa"/>
+          </w:tcPr>
+          <w:p>
+            <w:pPr>
+              <w:jc w:val="both"/>
+              <w:cnfStyle w:val="100000000000" w:firstRow="1" w:lastRow="0" w:firstColumn="0" w:lastColumn="0" w:oddVBand="0" w:evenVBand="0" w:oddHBand="0" w:evenHBand="0" w:firstRowFirstColumn="0" w:firstRowLastColumn="0" w:lastRowFirstColumn="0" w:lastRowLastColumn="0"/>
+              <w:rPr>
+                <w:lang w:val="lt-LT"/>
+              </w:rPr>
+            </w:pPr>
+            <w:r>
+              <w:rPr>
+                <w:lang w:val="lt-LT"/>
+              </w:rPr>
+              <w:t>Kandidatai</w:t>
+            </w:r>
+          </w:p>
+        </w:tc>
+        <w:tc>
+          <w:tcPr>
+            <w:tcW w:w="1457" w:type="dxa"/>
+          </w:tcPr>
+          <w:p>
+            <w:pPr>
+              <w:jc w:val="both"/>
+              <w:cnfStyle w:val="100000000000" w:firstRow="1" w:lastRow="0" w:firstColumn="0" w:lastColumn="0" w:oddVBand="0" w:evenVBand="0" w:oddHBand="0" w:evenHBand="0" w:firstRowFirstColumn="0" w:firstRowLastColumn="0" w:lastRowFirstColumn="0" w:lastRowLastColumn="0"/>
+              <w:rPr>
+                <w:lang w:val="lt-LT"/>
+              </w:rPr>
+            </w:pPr>
+            <w:r>
+              <w:rPr>
+                <w:lang w:val="lt-LT"/>
+              </w:rPr>
+              <w:t>Tikėtinas rezultatas</w:t>
+            </w:r>
+          </w:p>
+        </w:tc>
+      </w:tr>
+      <w:tr>
+        <w:trPr>
+          <w:cnfStyle w:val="000000100000" w:firstRow="0" w:lastRow="0" w:firstColumn="0" w:lastColumn="0" w:oddVBand="0" w:evenVBand="0" w:oddHBand="1" w:evenHBand="0" w:firstRowFirstColumn="0" w:firstRowLastColumn="0" w:lastRowFirstColumn="0" w:lastRowLastColumn="0"/>
+        </w:trPr>
+        <w:tc>
+          <w:tcPr>
+            <w:cnfStyle w:val="001000000000" w:firstRow="0" w:lastRow="0" w:firstColumn="1" w:lastColumn="0" w:oddVBand="0" w:evenVBand="0" w:oddHBand="0" w:evenHBand="0" w:firstRowFirstColumn="0" w:firstRowLastColumn="0" w:lastRowFirstColumn="0" w:lastRowLastColumn="0"/>
+            <w:tcW w:w="2210" w:type="dxa"/>
+          </w:tcPr>
+          <w:p>
+            <w:pPr>
+              <w:jc w:val="both"/>
+              <w:rPr>
+                <w:b w:val="0"/>
+                <w:lang w:val="lt-LT"/>
+              </w:rPr>
+            </w:pPr>
+            <w:r>
+              <w:rPr>
+                <w:b w:val="0"/>
+                <w:lang w:val="lt-LT"/>
+              </w:rPr>
+              <w:t>Metų aktorius</w:t>
+            </w:r>
+          </w:p>
+        </w:tc>
+        <w:tc>
+          <w:tcPr>
+            <w:tcW w:w="1913" w:type="dxa"/>
+          </w:tcPr>
+          <w:p>
+            <w:pPr>
+              <w:jc w:val="both"/>
+              <w:cnfStyle w:val="000000100000" w:firstRow="0" w:lastRow="0" w:firstColumn="0" w:lastColumn="0" w:oddVBand="0" w:evenVBand="0" w:oddHBand="1" w:evenHBand="0" w:firstRowFirstColumn="0" w:firstRowLastColumn="0" w:lastRowFirstColumn="0" w:lastRowLastColumn="0"/>
+              <w:rPr>
+                <w:lang w:val="lt-LT"/>
+              </w:rPr>
+            </w:pPr>
+            <w:r>
+              <w:rPr>
+                <w:lang w:val="lt-LT"/>
+              </w:rPr>
+              <w:t>2017-11-24</w:t>
+            </w:r>
+          </w:p>
+        </w:tc>
+        <w:tc>
+          <w:tcPr>
+            <w:tcW w:w="1928" w:type="dxa"/>
+          </w:tcPr>
+          <w:p>
+            <w:pPr>
+              <w:jc w:val="both"/>
+              <w:cnfStyle w:val="000000100000" w:firstRow="0" w:lastRow="0" w:firstColumn="0" w:lastColumn="0" w:oddVBand="0" w:evenVBand="0" w:oddHBand="1" w:evenHBand="0" w:firstRowFirstColumn="0" w:firstRowLastColumn="0" w:lastRowFirstColumn="0" w:lastRowLastColumn="0"/>
+              <w:rPr>
+                <w:lang w:val="lt-LT"/>
+              </w:rPr>
+            </w:pPr>
+            <w:r>
+              <w:rPr>
+                <w:lang w:val="lt-LT"/>
+              </w:rPr>
+              <w:t>2017-12-22</w:t>
+            </w:r>
+          </w:p>
+        </w:tc>
+        <w:tc>
+          <w:tcPr>
+            <w:tcW w:w="1842" w:type="dxa"/>
+          </w:tcPr>
+          <w:p>
+            <w:pPr>
+              <w:jc w:val="both"/>
+              <w:cnfStyle w:val="000000100000" w:firstRow="0" w:lastRow="0" w:firstColumn="0" w:lastColumn="0" w:oddVBand="0" w:evenVBand="0" w:oddHBand="1" w:evenHBand="0" w:firstRowFirstColumn="0" w:firstRowLastColumn="0" w:lastRowFirstColumn="0" w:lastRowLastColumn="0"/>
+              <w:rPr>
+                <w:lang w:val="lt-LT"/>
+              </w:rPr>
+            </w:pPr>
+            <w:proofErr w:type="spellStart"/>
+            <w:r>
+              <w:rPr>
+                <w:lang w:val="lt-LT"/>
+              </w:rPr>
+              <w:t>Christian</w:t>
+            </w:r>
+            <w:proofErr w:type="spellEnd"/>
+            <w:r>
+              <w:rPr>
+                <w:lang w:val="lt-LT"/>
+              </w:rPr>
+              <w:t xml:space="preserve"> Bale</w:t>
+            </w:r>
+          </w:p>
+          <w:p>
+            <w:pPr>
+              <w:jc w:val="both"/>
+              <w:cnfStyle w:val="000000100000" w:firstRow="0" w:lastRow="0" w:firstColumn="0" w:lastColumn="0" w:oddVBand="0" w:evenVBand="0" w:oddHBand="1" w:evenHBand="0" w:firstRowFirstColumn="0" w:firstRowLastColumn="0" w:lastRowFirstColumn="0" w:lastRowLastColumn="0"/>
+              <w:rPr>
+                <w:lang w:val="lt-LT"/>
+              </w:rPr>
+            </w:pPr>
+            <w:proofErr w:type="spellStart"/>
+            <w:r>
+              <w:rPr>
+                <w:lang w:val="lt-LT"/>
+              </w:rPr>
+              <w:t>Heath</w:t>
+            </w:r>
+            <w:proofErr w:type="spellEnd"/>
+            <w:r>
+              <w:rPr>
+                <w:lang w:val="lt-LT"/>
+              </w:rPr>
+              <w:t xml:space="preserve"> </w:t>
+            </w:r>
+            <w:proofErr w:type="spellStart"/>
+            <w:r>
+              <w:rPr>
+                <w:lang w:val="lt-LT"/>
+              </w:rPr>
+              <w:t>Ledger</w:t>
+            </w:r>
+            <w:proofErr w:type="spellEnd"/>
+          </w:p>
+        </w:tc>
+        <w:tc>
+          <w:tcPr>
+            <w:tcW w:w="1457" w:type="dxa"/>
+          </w:tcPr>
+          <w:p>
+            <w:pPr>
+              <w:jc w:val="both"/>
+              <w:cnfStyle w:val="000000100000" w:firstRow="0" w:lastRow="0" w:firstColumn="0" w:lastColumn="0" w:oddVBand="0" w:evenVBand="0" w:oddHBand="1" w:evenHBand="0" w:firstRowFirstColumn="0" w:firstRowLastColumn="0" w:lastRowFirstColumn="0" w:lastRowLastColumn="0"/>
+              <w:rPr>
+                <w:lang w:val="lt-LT"/>
+              </w:rPr>
+            </w:pPr>
+            <w:r>
+              <w:rPr>
+                <w:lang w:val="lt-LT"/>
+              </w:rPr>
+              <w:t>Balsavimas sukurtas</w:t>
+            </w:r>
+          </w:p>
+        </w:tc>
+      </w:tr>
+      <w:tr>
+        <w:tc>
+          <w:tcPr>
+            <w:cnfStyle w:val="001000000000" w:firstRow="0" w:lastRow="0" w:firstColumn="1" w:lastColumn="0" w:oddVBand="0" w:evenVBand="0" w:oddHBand="0" w:evenHBand="0" w:firstRowFirstColumn="0" w:firstRowLastColumn="0" w:lastRowFirstColumn="0" w:lastRowLastColumn="0"/>
+            <w:tcW w:w="2210" w:type="dxa"/>
+          </w:tcPr>
+          <w:p>
+            <w:pPr>
+              <w:jc w:val="both"/>
+              <w:rPr>
+                <w:b w:val="0"/>
+                <w:lang w:val="lt-LT"/>
+              </w:rPr>
+            </w:pPr>
+            <w:r>
+              <w:rPr>
+                <w:b w:val="0"/>
+                <w:lang w:val="lt-LT"/>
+              </w:rPr>
+              <w:t>Mėnesio aktorius</w:t>
+            </w:r>
+          </w:p>
+        </w:tc>
+        <w:tc>
+          <w:tcPr>
+            <w:tcW w:w="1913" w:type="dxa"/>
+          </w:tcPr>
+          <w:p>
+            <w:pPr>
+              <w:jc w:val="both"/>
+              <w:cnfStyle w:val="000000000000" w:firstRow="0" w:lastRow="0" w:firstColumn="0" w:lastColumn="0" w:oddVBand="0" w:evenVBand="0" w:oddHBand="0" w:evenHBand="0" w:firstRowFirstColumn="0" w:firstRowLastColumn="0" w:lastRowFirstColumn="0" w:lastRowLastColumn="0"/>
+              <w:rPr>
+                <w:lang w:val="lt-LT"/>
+              </w:rPr>
+            </w:pPr>
+            <w:r>
+              <w:rPr>
+                <w:lang w:val="lt-LT"/>
+              </w:rPr>
+              <w:t>2017-11-24</w:t>
+            </w:r>
+          </w:p>
+        </w:tc>
+        <w:tc>
+          <w:tcPr>
+            <w:tcW w:w="1928" w:type="dxa"/>
+          </w:tcPr>
+          <w:p>
+            <w:pPr>
+              <w:jc w:val="both"/>
+              <w:cnfStyle w:val="000000000000" w:firstRow="0" w:lastRow="0" w:firstColumn="0" w:lastColumn="0" w:oddVBand="0" w:evenVBand="0" w:oddHBand="0" w:evenHBand="0" w:firstRowFirstColumn="0" w:firstRowLastColumn="0" w:lastRowFirstColumn="0" w:lastRowLastColumn="0"/>
+              <w:rPr>
+                <w:lang w:val="lt-LT"/>
+              </w:rPr>
+            </w:pPr>
+            <w:r>
+              <w:rPr>
+                <w:lang w:val="lt-LT"/>
+              </w:rPr>
+              <w:t>2017-10-22</w:t>
+            </w:r>
+          </w:p>
+        </w:tc>
+        <w:tc>
+          <w:tcPr>
+            <w:tcW w:w="1842" w:type="dxa"/>
+          </w:tcPr>
+          <w:p>
+            <w:pPr>
+              <w:jc w:val="both"/>
+              <w:cnfStyle w:val="000000000000" w:firstRow="0" w:lastRow="0" w:firstColumn="0" w:lastColumn="0" w:oddVBand="0" w:evenVBand="0" w:oddHBand="0" w:evenHBand="0" w:firstRowFirstColumn="0" w:firstRowLastColumn="0" w:lastRowFirstColumn="0" w:lastRowLastColumn="0"/>
+              <w:rPr>
+                <w:lang w:val="lt-LT"/>
+              </w:rPr>
+            </w:pPr>
+            <w:proofErr w:type="spellStart"/>
+            <w:r>
+              <w:rPr>
+                <w:lang w:val="lt-LT"/>
+              </w:rPr>
+              <w:t>Christian</w:t>
+            </w:r>
+            <w:proofErr w:type="spellEnd"/>
+            <w:r>
+              <w:rPr>
+                <w:lang w:val="lt-LT"/>
+              </w:rPr>
+              <w:t xml:space="preserve"> Bale</w:t>
+            </w:r>
+          </w:p>
+          <w:p>
+            <w:pPr>
+              <w:jc w:val="both"/>
+              <w:cnfStyle w:val="000000000000" w:firstRow="0" w:lastRow="0" w:firstColumn="0" w:lastColumn="0" w:oddVBand="0" w:evenVBand="0" w:oddHBand="0" w:evenHBand="0" w:firstRowFirstColumn="0" w:firstRowLastColumn="0" w:lastRowFirstColumn="0" w:lastRowLastColumn="0"/>
+              <w:rPr>
+                <w:lang w:val="lt-LT"/>
+              </w:rPr>
+            </w:pPr>
+            <w:proofErr w:type="spellStart"/>
+            <w:r>
+              <w:rPr>
+                <w:lang w:val="lt-LT"/>
+              </w:rPr>
+              <w:t>Heath</w:t>
+            </w:r>
+            <w:proofErr w:type="spellEnd"/>
+            <w:r>
+              <w:rPr>
+                <w:lang w:val="lt-LT"/>
+              </w:rPr>
+              <w:t xml:space="preserve"> </w:t>
+            </w:r>
+            <w:proofErr w:type="spellStart"/>
+            <w:r>
+              <w:rPr>
+                <w:lang w:val="lt-LT"/>
+              </w:rPr>
+              <w:t>Ledger</w:t>
+            </w:r>
+            <w:proofErr w:type="spellEnd"/>
+          </w:p>
+        </w:tc>
+        <w:tc>
+          <w:tcPr>
+            <w:tcW w:w="1457" w:type="dxa"/>
+          </w:tcPr>
+          <w:p>
+            <w:pPr>
+              <w:jc w:val="both"/>
+              <w:cnfStyle w:val="000000000000" w:firstRow="0" w:lastRow="0" w:firstColumn="0" w:lastColumn="0" w:oddVBand="0" w:evenVBand="0" w:oddHBand="0" w:evenHBand="0" w:firstRowFirstColumn="0" w:firstRowLastColumn="0" w:lastRowFirstColumn="0" w:lastRowLastColumn="0"/>
+              <w:rPr>
+                <w:lang w:val="lt-LT"/>
+              </w:rPr>
+            </w:pPr>
+            <w:r>
+              <w:rPr>
+                <w:lang w:val="lt-LT"/>
+              </w:rPr>
+              <w:t>Balsavimas nesukurtas</w:t>
+            </w:r>
+          </w:p>
+        </w:tc>
+      </w:tr>
+      <w:tr>
+        <w:trPr>
+          <w:cnfStyle w:val="000000100000" w:firstRow="0" w:lastRow="0" w:firstColumn="0" w:lastColumn="0" w:oddVBand="0" w:evenVBand="0" w:oddHBand="1" w:evenHBand="0" w:firstRowFirstColumn="0" w:firstRowLastColumn="0" w:lastRowFirstColumn="0" w:lastRowLastColumn="0"/>
+        </w:trPr>
+        <w:tc>
+          <w:tcPr>
+            <w:cnfStyle w:val="001000000000" w:firstRow="0" w:lastRow="0" w:firstColumn="1" w:lastColumn="0" w:oddVBand="0" w:evenVBand="0" w:oddHBand="0" w:evenHBand="0" w:firstRowFirstColumn="0" w:firstRowLastColumn="0" w:lastRowFirstColumn="0" w:lastRowLastColumn="0"/>
+            <w:tcW w:w="2210" w:type="dxa"/>
+          </w:tcPr>
+          <w:p>
+            <w:pPr>
+              <w:jc w:val="both"/>
+              <w:rPr>
+                <w:b w:val="0"/>
+                <w:lang w:val="lt-LT"/>
+              </w:rPr>
+            </w:pPr>
+            <w:r>
+              <w:rPr>
+                <w:b w:val="0"/>
+                <w:lang w:val="lt-LT"/>
+              </w:rPr>
+              <w:t>Dienos aktorius</w:t>
+            </w:r>
+          </w:p>
+        </w:tc>
+        <w:tc>
+          <w:tcPr>
+            <w:tcW w:w="1913" w:type="dxa"/>
+          </w:tcPr>
+          <w:p>
+            <w:pPr>
+              <w:jc w:val="both"/>
+              <w:cnfStyle w:val="000000100000" w:firstRow="0" w:lastRow="0" w:firstColumn="0" w:lastColumn="0" w:oddVBand="0" w:evenVBand="0" w:oddHBand="1" w:evenHBand="0" w:firstRowFirstColumn="0" w:firstRowLastColumn="0" w:lastRowFirstColumn="0" w:lastRowLastColumn="0"/>
+              <w:rPr>
+                <w:lang w:val="lt-LT"/>
+              </w:rPr>
+            </w:pPr>
+            <w:r>
+              <w:rPr>
+                <w:lang w:val="lt-LT"/>
+              </w:rPr>
+              <w:t>2017-11-24</w:t>
+            </w:r>
+          </w:p>
+        </w:tc>
+        <w:tc>
+          <w:tcPr>
+            <w:tcW w:w="1928" w:type="dxa"/>
+          </w:tcPr>
+          <w:p>
+            <w:pPr>
+              <w:jc w:val="both"/>
+              <w:cnfStyle w:val="000000100000" w:firstRow="0" w:lastRow="0" w:firstColumn="0" w:lastColumn="0" w:oddVBand="0" w:evenVBand="0" w:oddHBand="1" w:evenHBand="0" w:firstRowFirstColumn="0" w:firstRowLastColumn="0" w:lastRowFirstColumn="0" w:lastRowLastColumn="0"/>
+              <w:rPr>
+                <w:lang w:val="lt-LT"/>
+              </w:rPr>
+            </w:pPr>
+            <w:r>
+              <w:rPr>
+                <w:lang w:val="lt-LT"/>
+              </w:rPr>
+              <w:t>2017-12-22</w:t>
+            </w:r>
+          </w:p>
+        </w:tc>
+        <w:tc>
+          <w:tcPr>
+            <w:tcW w:w="1842" w:type="dxa"/>
+          </w:tcPr>
+          <w:p>
+            <w:pPr>
+              <w:jc w:val="both"/>
+              <w:cnfStyle w:val="000000100000" w:firstRow="0" w:lastRow="0" w:firstColumn="0" w:lastColumn="0" w:oddVBand="0" w:evenVBand="0" w:oddHBand="1" w:evenHBand="0" w:firstRowFirstColumn="0" w:firstRowLastColumn="0" w:lastRowFirstColumn="0" w:lastRowLastColumn="0"/>
+              <w:rPr>
+                <w:lang w:val="lt-LT"/>
+              </w:rPr>
+            </w:pPr>
+            <w:proofErr w:type="spellStart"/>
+            <w:r>
+              <w:rPr>
+                <w:lang w:val="lt-LT"/>
+              </w:rPr>
+              <w:t>Christian</w:t>
+            </w:r>
+            <w:proofErr w:type="spellEnd"/>
+            <w:r>
+              <w:rPr>
+                <w:lang w:val="lt-LT"/>
+              </w:rPr>
+              <w:t xml:space="preserve"> Bale</w:t>
+            </w:r>
+          </w:p>
+          <w:p>
+            <w:pPr>
+              <w:jc w:val="both"/>
+              <w:cnfStyle w:val="000000100000" w:firstRow="0" w:lastRow="0" w:firstColumn="0" w:lastColumn="0" w:oddVBand="0" w:evenVBand="0" w:oddHBand="1" w:evenHBand="0" w:firstRowFirstColumn="0" w:firstRowLastColumn="0" w:lastRowFirstColumn="0" w:lastRowLastColumn="0"/>
+              <w:rPr>
+                <w:lang w:val="lt-LT"/>
+              </w:rPr>
+            </w:pPr>
+            <w:proofErr w:type="spellStart"/>
+            <w:r>
+              <w:rPr>
+                <w:lang w:val="lt-LT"/>
+              </w:rPr>
+              <w:t>Heath</w:t>
+            </w:r>
+            <w:proofErr w:type="spellEnd"/>
+            <w:r>
+              <w:rPr>
+                <w:lang w:val="lt-LT"/>
+              </w:rPr>
+              <w:t xml:space="preserve"> </w:t>
+            </w:r>
+            <w:proofErr w:type="spellStart"/>
+            <w:r>
+              <w:rPr>
+                <w:lang w:val="lt-LT"/>
+              </w:rPr>
+              <w:t>Ledger</w:t>
+            </w:r>
+            <w:proofErr w:type="spellEnd"/>
+          </w:p>
+        </w:tc>
+        <w:tc>
+          <w:tcPr>
+            <w:tcW w:w="1457" w:type="dxa"/>
+          </w:tcPr>
+          <w:p>
+            <w:pPr>
+              <w:jc w:val="both"/>
+              <w:cnfStyle w:val="000000100000" w:firstRow="0" w:lastRow="0" w:firstColumn="0" w:lastColumn="0" w:oddVBand="0" w:evenVBand="0" w:oddHBand="1" w:evenHBand="0" w:firstRowFirstColumn="0" w:firstRowLastColumn="0" w:lastRowFirstColumn="0" w:lastRowLastColumn="0"/>
+              <w:rPr>
+                <w:lang w:val="lt-LT"/>
+              </w:rPr>
+            </w:pPr>
+            <w:r>
+              <w:rPr>
+                <w:lang w:val="lt-LT"/>
+              </w:rPr>
+              <w:t>Balsavimas sukurtas</w:t>
+            </w:r>
+          </w:p>
+        </w:tc>
+      </w:tr>
+      <w:tr>
+        <w:tc>
+          <w:tcPr>
+            <w:cnfStyle w:val="001000000000" w:firstRow="0" w:lastRow="0" w:firstColumn="1" w:lastColumn="0" w:oddVBand="0" w:evenVBand="0" w:oddHBand="0" w:evenHBand="0" w:firstRowFirstColumn="0" w:firstRowLastColumn="0" w:lastRowFirstColumn="0" w:lastRowLastColumn="0"/>
+            <w:tcW w:w="2210" w:type="dxa"/>
+          </w:tcPr>
+          <w:p>
+            <w:pPr>
+              <w:jc w:val="both"/>
+              <w:rPr>
+                <w:b w:val="0"/>
+                <w:lang w:val="lt-LT"/>
+              </w:rPr>
+            </w:pPr>
+            <w:r>
+              <w:rPr>
+                <w:b w:val="0"/>
+                <w:lang w:val="lt-LT"/>
+              </w:rPr>
+              <w:t>Metų kino kūrėjas</w:t>
+            </w:r>
+          </w:p>
+        </w:tc>
+        <w:tc>
+          <w:tcPr>
+            <w:tcW w:w="1913" w:type="dxa"/>
+          </w:tcPr>
+          <w:p>
+            <w:pPr>
+              <w:jc w:val="both"/>
+              <w:cnfStyle w:val="000000000000" w:firstRow="0" w:lastRow="0" w:firstColumn="0" w:lastColumn="0" w:oddVBand="0" w:evenVBand="0" w:oddHBand="0" w:evenHBand="0" w:firstRowFirstColumn="0" w:firstRowLastColumn="0" w:lastRowFirstColumn="0" w:lastRowLastColumn="0"/>
+              <w:rPr>
+                <w:lang w:val="lt-LT"/>
+              </w:rPr>
+            </w:pPr>
+            <w:r>
+              <w:rPr>
+                <w:lang w:val="lt-LT"/>
+              </w:rPr>
+              <w:t>2017-11-24</w:t>
+            </w:r>
+          </w:p>
+        </w:tc>
+        <w:tc>
+          <w:tcPr>
+            <w:tcW w:w="1928" w:type="dxa"/>
+          </w:tcPr>
+          <w:p>
+            <w:pPr>
+              <w:jc w:val="both"/>
+              <w:cnfStyle w:val="000000000000" w:firstRow="0" w:lastRow="0" w:firstColumn="0" w:lastColumn="0" w:oddVBand="0" w:evenVBand="0" w:oddHBand="0" w:evenHBand="0" w:firstRowFirstColumn="0" w:firstRowLastColumn="0" w:lastRowFirstColumn="0" w:lastRowLastColumn="0"/>
+              <w:rPr>
+                <w:lang w:val="lt-LT"/>
+              </w:rPr>
+            </w:pPr>
+            <w:r>
+              <w:rPr>
+                <w:lang w:val="lt-LT"/>
+              </w:rPr>
+              <w:t>2017-12-22</w:t>
+            </w:r>
+          </w:p>
+        </w:tc>
+        <w:tc>
+          <w:tcPr>
+            <w:tcW w:w="1842" w:type="dxa"/>
+          </w:tcPr>
+          <w:p>
+            <w:pPr>
+              <w:jc w:val="both"/>
+              <w:cnfStyle w:val="000000000000" w:firstRow="0" w:lastRow="0" w:firstColumn="0" w:lastColumn="0" w:oddVBand="0" w:evenVBand="0" w:oddHBand="0" w:evenHBand="0" w:firstRowFirstColumn="0" w:firstRowLastColumn="0" w:lastRowFirstColumn="0" w:lastRowLastColumn="0"/>
+              <w:rPr>
+                <w:lang w:val="lt-LT"/>
+              </w:rPr>
+            </w:pPr>
+            <w:proofErr w:type="spellStart"/>
+            <w:r>
+              <w:rPr>
+                <w:lang w:val="lt-LT"/>
+              </w:rPr>
+              <w:t>Heath</w:t>
+            </w:r>
+            <w:proofErr w:type="spellEnd"/>
+            <w:r>
+              <w:rPr>
+                <w:lang w:val="lt-LT"/>
+              </w:rPr>
+              <w:t xml:space="preserve"> </w:t>
+            </w:r>
+            <w:proofErr w:type="spellStart"/>
+            <w:r>
+              <w:rPr>
+                <w:lang w:val="lt-LT"/>
+              </w:rPr>
+              <w:t>Ledger</w:t>
+            </w:r>
+            <w:proofErr w:type="spellEnd"/>
+          </w:p>
+        </w:tc>
+        <w:tc>
+          <w:tcPr>
+            <w:tcW w:w="1457" w:type="dxa"/>
+          </w:tcPr>
+          <w:p>
+            <w:pPr>
+              <w:jc w:val="both"/>
+              <w:cnfStyle w:val="000000000000" w:firstRow="0" w:lastRow="0" w:firstColumn="0" w:lastColumn="0" w:oddVBand="0" w:evenVBand="0" w:oddHBand="0" w:evenHBand="0" w:firstRowFirstColumn="0" w:firstRowLastColumn="0" w:lastRowFirstColumn="0" w:lastRowLastColumn="0"/>
+              <w:rPr>
+                <w:lang w:val="lt-LT"/>
+              </w:rPr>
+            </w:pPr>
+            <w:r>
+              <w:rPr>
+                <w:lang w:val="lt-LT"/>
+              </w:rPr>
+              <w:t>Balsavimas nesukurtas</w:t>
+            </w:r>
+          </w:p>
+        </w:tc>
+      </w:tr>
+    </w:tbl>
+    <w:p>
+      <w:pPr>
+        <w:jc w:val="both"/>
+        <w:rPr>
+          <w:lang w:val="lt-LT"/>
+        </w:rPr>
+      </w:pPr>
+    </w:p>
+    <w:p>
+      <w:pPr>
+        <w:pStyle w:val="Heading2"/>
+        <w:numPr>
+          <w:ilvl w:val="2"/>
+          <w:numId w:val="7"/>
+        </w:numPr>
+      </w:pPr>
+      <w:r>
+        <w:t>Balsavimo pašalinimas</w:t>
+      </w:r>
+    </w:p>
+    <w:p>
+      <w:pPr>
+        <w:rPr>
+          <w:lang w:val="lt-LT"/>
+        </w:rPr>
+      </w:pPr>
+    </w:p>
+    <w:p>
+      <w:pPr>
+        <w:rPr>
+          <w:lang w:val="lt-LT"/>
+        </w:rPr>
+      </w:pPr>
+      <w:r>
+        <w:rPr>
+          <w:lang w:val="lt-LT"/>
+        </w:rPr>
+        <w:t>Rolė: balsavimų administratorius</w:t>
+      </w:r>
+    </w:p>
+    <w:p>
+      <w:pPr>
+        <w:rPr>
+          <w:lang w:val="lt-LT"/>
+        </w:rPr>
+      </w:pPr>
+      <w:r>
+        <w:rPr>
+          <w:lang w:val="lt-LT"/>
+        </w:rPr>
+        <w:t xml:space="preserve">Aprašymas: </w:t>
+      </w:r>
+      <w:r>
+        <w:rPr>
+          <w:lang w:val="lt-LT"/>
+        </w:rPr>
+        <w:t>tikrinama sukurto balsavimo pašalinimo funkcija.</w:t>
+      </w:r>
+    </w:p>
+    <w:p>
+      <w:pPr>
+        <w:rPr>
+          <w:lang w:val="lt-LT"/>
+        </w:rPr>
+      </w:pPr>
+      <w:r>
+        <w:rPr>
+          <w:lang w:val="lt-LT"/>
+        </w:rPr>
+        <w:t xml:space="preserve">Pradiniai duomenys: </w:t>
+      </w:r>
+      <w:r>
+        <w:rPr>
+          <w:lang w:val="lt-LT"/>
+        </w:rPr>
+        <w:t xml:space="preserve">prisijungta prie sistemos </w:t>
+      </w:r>
+      <w:proofErr w:type="spellStart"/>
+      <w:r>
+        <w:rPr>
+          <w:lang w:val="lt-LT"/>
+        </w:rPr>
+        <w:t>balsuadminas</w:t>
+      </w:r>
+      <w:proofErr w:type="spellEnd"/>
+      <w:r>
+        <w:rPr>
+          <w:lang w:val="lt-LT"/>
+        </w:rPr>
+        <w:t>/testas duomenimis, duomenų bazėje yra sukurtas bent vienas balsavimas su šia paskyra.</w:t>
+      </w:r>
+    </w:p>
+    <w:p>
+      <w:pPr>
+        <w:rPr>
+          <w:lang w:val="lt-LT"/>
+        </w:rPr>
+      </w:pPr>
+      <w:r>
+        <w:rPr>
+          <w:lang w:val="lt-LT"/>
+        </w:rPr>
+        <w:t xml:space="preserve">Testavimo eiga: </w:t>
+      </w:r>
+    </w:p>
+    <w:p>
+      <w:pPr>
+        <w:pStyle w:val="ListParagraph"/>
+        <w:numPr>
+          <w:ilvl w:val="0"/>
+          <w:numId w:val="26"/>
+        </w:numPr>
+        <w:rPr>
+          <w:lang w:val="lt-LT"/>
+        </w:rPr>
+      </w:pPr>
+      <w:r>
+        <w:rPr>
+          <w:lang w:val="lt-LT"/>
+        </w:rPr>
+        <w:t>Balsavimų administratorius atidaro sukurtų balsavimų sąrašo puslapį</w:t>
+      </w:r>
+    </w:p>
+    <w:p>
+      <w:pPr>
+        <w:pStyle w:val="ListParagraph"/>
+        <w:numPr>
+          <w:ilvl w:val="0"/>
+          <w:numId w:val="26"/>
+        </w:numPr>
+        <w:rPr>
+          <w:lang w:val="lt-LT"/>
+        </w:rPr>
+      </w:pPr>
+      <w:r>
+        <w:rPr>
+          <w:lang w:val="lt-LT"/>
+        </w:rPr>
+        <w:t>Ties pasirinktu balsavimu paspaudžia „Pašalinti“</w:t>
+      </w:r>
+    </w:p>
+    <w:p>
+      <w:pPr>
+        <w:pStyle w:val="ListParagraph"/>
+        <w:numPr>
+          <w:ilvl w:val="0"/>
+          <w:numId w:val="26"/>
+        </w:numPr>
+        <w:rPr>
+          <w:lang w:val="lt-LT"/>
+        </w:rPr>
+      </w:pPr>
+      <w:r>
+        <w:rPr>
+          <w:lang w:val="lt-LT"/>
+        </w:rPr>
+        <w:t>Patvirtinimui iššokusiame lange paspaudžia „OK“</w:t>
+      </w:r>
+    </w:p>
+    <w:p>
+      <w:pPr>
+        <w:rPr>
+          <w:lang w:val="lt-LT"/>
+        </w:rPr>
+      </w:pPr>
+      <w:r>
+        <w:rPr>
+          <w:lang w:val="lt-LT"/>
+        </w:rPr>
+        <w:t>Testavimo atvejai:</w:t>
+      </w:r>
+    </w:p>
+    <w:tbl>
+      <w:tblPr>
+        <w:tblStyle w:val="GridTable4-Accent1"/>
+        <w:tblW w:w="0" w:type="auto"/>
+        <w:tblLook w:val="04A0" w:firstRow="1" w:lastRow="0" w:firstColumn="1" w:lastColumn="0" w:noHBand="0" w:noVBand="1"/>
+      </w:tblPr>
+      <w:tblGrid>
+        <w:gridCol w:w="3397"/>
+        <w:gridCol w:w="2836"/>
+      </w:tblGrid>
+      <w:tr>
+        <w:trPr>
+          <w:cnfStyle w:val="100000000000" w:firstRow="1" w:lastRow="0" w:firstColumn="0" w:lastColumn="0" w:oddVBand="0" w:evenVBand="0" w:oddHBand="0" w:evenHBand="0" w:firstRowFirstColumn="0" w:firstRowLastColumn="0" w:lastRowFirstColumn="0" w:lastRowLastColumn="0"/>
+          <w:trHeight w:val="327"/>
+        </w:trPr>
+        <w:tc>
+          <w:tcPr>
+            <w:cnfStyle w:val="001000000000" w:firstRow="0" w:lastRow="0" w:firstColumn="1" w:lastColumn="0" w:oddVBand="0" w:evenVBand="0" w:oddHBand="0" w:evenHBand="0" w:firstRowFirstColumn="0" w:firstRowLastColumn="0" w:lastRowFirstColumn="0" w:lastRowLastColumn="0"/>
+            <w:tcW w:w="3397" w:type="dxa"/>
+          </w:tcPr>
+          <w:p>
+            <w:pPr>
+              <w:jc w:val="center"/>
+              <w:rPr>
+                <w:lang w:val="lt-LT"/>
+              </w:rPr>
+            </w:pPr>
+            <w:r>
+              <w:rPr>
+                <w:lang w:val="lt-LT"/>
+              </w:rPr>
+              <w:t>Paspaustas patvirtinimo lango mygtukas</w:t>
+            </w:r>
+          </w:p>
+        </w:tc>
+        <w:tc>
+          <w:tcPr>
+            <w:tcW w:w="2836" w:type="dxa"/>
+          </w:tcPr>
+          <w:p>
+            <w:pPr>
+              <w:jc w:val="center"/>
+              <w:cnfStyle w:val="100000000000" w:firstRow="1" w:lastRow="0" w:firstColumn="0" w:lastColumn="0" w:oddVBand="0" w:evenVBand="0" w:oddHBand="0" w:evenHBand="0" w:firstRowFirstColumn="0" w:firstRowLastColumn="0" w:lastRowFirstColumn="0" w:lastRowLastColumn="0"/>
+              <w:rPr>
+                <w:lang w:val="lt-LT"/>
+              </w:rPr>
+            </w:pPr>
+            <w:r>
+              <w:rPr>
+                <w:lang w:val="lt-LT"/>
+              </w:rPr>
+              <w:t>Tikėtinas rezultatas</w:t>
+            </w:r>
+          </w:p>
+        </w:tc>
+      </w:tr>
+      <w:tr>
+        <w:trPr>
+          <w:cnfStyle w:val="000000100000" w:firstRow="0" w:lastRow="0" w:firstColumn="0" w:lastColumn="0" w:oddVBand="0" w:evenVBand="0" w:oddHBand="1" w:evenHBand="0" w:firstRowFirstColumn="0" w:firstRowLastColumn="0" w:lastRowFirstColumn="0" w:lastRowLastColumn="0"/>
+        </w:trPr>
+        <w:tc>
+          <w:tcPr>
+            <w:cnfStyle w:val="001000000000" w:firstRow="0" w:lastRow="0" w:firstColumn="1" w:lastColumn="0" w:oddVBand="0" w:evenVBand="0" w:oddHBand="0" w:evenHBand="0" w:firstRowFirstColumn="0" w:firstRowLastColumn="0" w:lastRowFirstColumn="0" w:lastRowLastColumn="0"/>
+            <w:tcW w:w="3397" w:type="dxa"/>
+          </w:tcPr>
+          <w:p>
+            <w:pPr>
+              <w:jc w:val="both"/>
+              <w:rPr>
+                <w:b w:val="0"/>
+                <w:lang w:val="lt-LT"/>
+              </w:rPr>
+            </w:pPr>
+            <w:r>
+              <w:rPr>
+                <w:b w:val="0"/>
+                <w:lang w:val="lt-LT"/>
+              </w:rPr>
+              <w:t>OK</w:t>
+            </w:r>
+          </w:p>
+        </w:tc>
+        <w:tc>
+          <w:tcPr>
+            <w:tcW w:w="2836" w:type="dxa"/>
+          </w:tcPr>
+          <w:p>
+            <w:pPr>
+              <w:jc w:val="both"/>
+              <w:cnfStyle w:val="000000100000" w:firstRow="0" w:lastRow="0" w:firstColumn="0" w:lastColumn="0" w:oddVBand="0" w:evenVBand="0" w:oddHBand="1" w:evenHBand="0" w:firstRowFirstColumn="0" w:firstRowLastColumn="0" w:lastRowFirstColumn="0" w:lastRowLastColumn="0"/>
+              <w:rPr>
+                <w:lang w:val="lt-LT"/>
+              </w:rPr>
+            </w:pPr>
+            <w:r>
+              <w:rPr>
+                <w:lang w:val="lt-LT"/>
+              </w:rPr>
+              <w:t>Balsavimas ir visi jo balsai ištrinti</w:t>
+            </w:r>
+          </w:p>
+        </w:tc>
+      </w:tr>
+      <w:tr>
+        <w:tc>
+          <w:tcPr>
+            <w:cnfStyle w:val="001000000000" w:firstRow="0" w:lastRow="0" w:firstColumn="1" w:lastColumn="0" w:oddVBand="0" w:evenVBand="0" w:oddHBand="0" w:evenHBand="0" w:firstRowFirstColumn="0" w:firstRowLastColumn="0" w:lastRowFirstColumn="0" w:lastRowLastColumn="0"/>
+            <w:tcW w:w="3397" w:type="dxa"/>
+          </w:tcPr>
+          <w:p>
+            <w:pPr>
+              <w:jc w:val="both"/>
+              <w:rPr>
+                <w:b w:val="0"/>
+                <w:lang w:val="lt-LT"/>
+              </w:rPr>
+            </w:pPr>
+            <w:proofErr w:type="spellStart"/>
+            <w:r>
+              <w:rPr>
+                <w:b w:val="0"/>
+                <w:lang w:val="lt-LT"/>
+              </w:rPr>
+              <w:t>Cancel</w:t>
+            </w:r>
+            <w:proofErr w:type="spellEnd"/>
+          </w:p>
+        </w:tc>
+        <w:tc>
+          <w:tcPr>
+            <w:tcW w:w="2836" w:type="dxa"/>
+          </w:tcPr>
+          <w:p>
+            <w:pPr>
+              <w:jc w:val="both"/>
+              <w:cnfStyle w:val="000000000000" w:firstRow="0" w:lastRow="0" w:firstColumn="0" w:lastColumn="0" w:oddVBand="0" w:evenVBand="0" w:oddHBand="0" w:evenHBand="0" w:firstRowFirstColumn="0" w:firstRowLastColumn="0" w:lastRowFirstColumn="0" w:lastRowLastColumn="0"/>
+              <w:rPr>
+                <w:lang w:val="lt-LT"/>
+              </w:rPr>
+            </w:pPr>
+            <w:r>
+              <w:rPr>
+                <w:lang w:val="lt-LT"/>
+              </w:rPr>
+              <w:t>Balsavimas neištrintas</w:t>
+            </w:r>
+          </w:p>
+        </w:tc>
+      </w:tr>
+    </w:tbl>
+    <w:p>
+      <w:pPr>
+        <w:jc w:val="both"/>
+        <w:rPr>
+          <w:lang w:val="lt-LT"/>
+        </w:rPr>
+      </w:pPr>
+    </w:p>
+    <w:p>
+      <w:pPr>
+        <w:pStyle w:val="Heading2"/>
+        <w:numPr>
+          <w:ilvl w:val="2"/>
+          <w:numId w:val="7"/>
+        </w:numPr>
+      </w:pPr>
+      <w:r>
+        <w:t>Seanso kūrimas</w:t>
+      </w:r>
+    </w:p>
+    <w:p>
+      <w:pPr>
+        <w:rPr>
+          <w:lang w:val="lt-LT"/>
+        </w:rPr>
+      </w:pPr>
+    </w:p>
+    <w:p>
+      <w:pPr>
+        <w:rPr>
+          <w:lang w:val="lt-LT"/>
+        </w:rPr>
+      </w:pPr>
+      <w:r>
+        <w:rPr>
+          <w:lang w:val="lt-LT"/>
+        </w:rPr>
+        <w:t>Rolė: kino teatro administratorius</w:t>
+      </w:r>
+    </w:p>
+    <w:p>
+      <w:pPr>
+        <w:rPr>
+          <w:lang w:val="lt-LT"/>
+        </w:rPr>
+      </w:pPr>
+      <w:r>
+        <w:rPr>
+          <w:lang w:val="lt-LT"/>
+        </w:rPr>
+        <w:t xml:space="preserve">Aprašymas: </w:t>
+      </w:r>
+    </w:p>
+    <w:p>
+      <w:pPr>
+        <w:rPr>
+          <w:lang w:val="lt-LT"/>
+        </w:rPr>
+      </w:pPr>
+      <w:r>
+        <w:rPr>
+          <w:lang w:val="lt-LT"/>
+        </w:rPr>
+        <w:t xml:space="preserve">Pradiniai duomenys: </w:t>
+      </w:r>
+    </w:p>
+    <w:p>
+      <w:pPr>
+        <w:rPr>
+          <w:lang w:val="lt-LT"/>
+        </w:rPr>
+      </w:pPr>
+      <w:r>
+        <w:rPr>
+          <w:lang w:val="lt-LT"/>
+        </w:rPr>
+        <w:t xml:space="preserve">Testavimo eiga: </w:t>
+      </w:r>
+    </w:p>
+    <w:p>
+      <w:pPr>
+        <w:pStyle w:val="ListParagraph"/>
+        <w:numPr>
+          <w:ilvl w:val="0"/>
+          <w:numId w:val="27"/>
+        </w:numPr>
+        <w:rPr>
+          <w:lang w:val="lt-LT"/>
+        </w:rPr>
+      </w:pPr>
+      <w:r>
+        <w:rPr>
+          <w:lang w:val="lt-LT"/>
+        </w:rPr>
+        <w:t>A</w:t>
+      </w:r>
+    </w:p>
+    <w:p>
+      <w:pPr>
+        <w:pStyle w:val="ListParagraph"/>
+        <w:numPr>
+          <w:ilvl w:val="0"/>
+          <w:numId w:val="27"/>
+        </w:numPr>
+        <w:rPr>
+          <w:lang w:val="lt-LT"/>
+        </w:rPr>
+      </w:pPr>
+    </w:p>
+    <w:p>
+      <w:pPr>
+        <w:rPr>
+          <w:lang w:val="lt-LT"/>
+        </w:rPr>
+      </w:pPr>
+      <w:r>
+        <w:rPr>
+          <w:lang w:val="lt-LT"/>
+        </w:rPr>
+        <w:lastRenderedPageBreak/>
+        <w:t>Testavimo atvejai:</w:t>
+      </w:r>
+    </w:p>
+    <w:tbl>
+      <w:tblPr>
+        <w:tblStyle w:val="GridTable4-Accent1"/>
         <w:tblW w:w="0" w:type="auto"/>
         <w:tblLook w:val="04A0" w:firstRow="1" w:lastRow="0" w:firstColumn="1" w:lastColumn="0" w:noHBand="0" w:noVBand="1"/>
       </w:tblPr>
@@ -6158,8 +8088,12 @@
         <w:gridCol w:w="3117"/>
       </w:tblGrid>
       <w:tr>
-        <w:tc>
-          <w:tcPr>
+        <w:trPr>
+          <w:cnfStyle w:val="100000000000" w:firstRow="1" w:lastRow="0" w:firstColumn="0" w:lastColumn="0" w:oddVBand="0" w:evenVBand="0" w:oddHBand="0" w:evenHBand="0" w:firstRowFirstColumn="0" w:firstRowLastColumn="0" w:lastRowFirstColumn="0" w:lastRowLastColumn="0"/>
+        </w:trPr>
+        <w:tc>
+          <w:tcPr>
+            <w:cnfStyle w:val="001000000000" w:firstRow="0" w:lastRow="0" w:firstColumn="1" w:lastColumn="0" w:oddVBand="0" w:evenVBand="0" w:oddHBand="0" w:evenHBand="0" w:firstRowFirstColumn="0" w:firstRowLastColumn="0" w:lastRowFirstColumn="0" w:lastRowLastColumn="0"/>
             <w:tcW w:w="3116" w:type="dxa"/>
           </w:tcPr>
           <w:p>
@@ -6178,6 +8112,7 @@
           <w:p>
             <w:pPr>
               <w:jc w:val="both"/>
+              <w:cnfStyle w:val="100000000000" w:firstRow="1" w:lastRow="0" w:firstColumn="0" w:lastColumn="0" w:oddVBand="0" w:evenVBand="0" w:oddHBand="0" w:evenHBand="0" w:firstRowFirstColumn="0" w:firstRowLastColumn="0" w:lastRowFirstColumn="0" w:lastRowLastColumn="0"/>
               <w:rPr>
                 <w:lang w:val="lt-LT"/>
               </w:rPr>
@@ -6191,22 +8126,34 @@
           <w:p>
             <w:pPr>
               <w:jc w:val="both"/>
-              <w:rPr>
-                <w:lang w:val="lt-LT"/>
-              </w:rPr>
-            </w:pPr>
+              <w:cnfStyle w:val="100000000000" w:firstRow="1" w:lastRow="0" w:firstColumn="0" w:lastColumn="0" w:oddVBand="0" w:evenVBand="0" w:oddHBand="0" w:evenHBand="0" w:firstRowFirstColumn="0" w:firstRowLastColumn="0" w:lastRowFirstColumn="0" w:lastRowLastColumn="0"/>
+              <w:rPr>
+                <w:lang w:val="lt-LT"/>
+              </w:rPr>
+            </w:pPr>
+            <w:r>
+              <w:rPr>
+                <w:lang w:val="lt-LT"/>
+              </w:rPr>
+              <w:t>Tikėtinas rezultatas</w:t>
+            </w:r>
           </w:p>
         </w:tc>
       </w:tr>
       <w:tr>
-        <w:tc>
-          <w:tcPr>
+        <w:trPr>
+          <w:cnfStyle w:val="000000100000" w:firstRow="0" w:lastRow="0" w:firstColumn="0" w:lastColumn="0" w:oddVBand="0" w:evenVBand="0" w:oddHBand="1" w:evenHBand="0" w:firstRowFirstColumn="0" w:firstRowLastColumn="0" w:lastRowFirstColumn="0" w:lastRowLastColumn="0"/>
+        </w:trPr>
+        <w:tc>
+          <w:tcPr>
+            <w:cnfStyle w:val="001000000000" w:firstRow="0" w:lastRow="0" w:firstColumn="1" w:lastColumn="0" w:oddVBand="0" w:evenVBand="0" w:oddHBand="0" w:evenHBand="0" w:firstRowFirstColumn="0" w:firstRowLastColumn="0" w:lastRowFirstColumn="0" w:lastRowLastColumn="0"/>
             <w:tcW w:w="3116" w:type="dxa"/>
           </w:tcPr>
           <w:p>
             <w:pPr>
               <w:jc w:val="both"/>
               <w:rPr>
+                <w:b w:val="0"/>
                 <w:lang w:val="lt-LT"/>
               </w:rPr>
             </w:pPr>
@@ -6219,6 +8166,7 @@
           <w:p>
             <w:pPr>
               <w:jc w:val="both"/>
+              <w:cnfStyle w:val="000000100000" w:firstRow="0" w:lastRow="0" w:firstColumn="0" w:lastColumn="0" w:oddVBand="0" w:evenVBand="0" w:oddHBand="1" w:evenHBand="0" w:firstRowFirstColumn="0" w:firstRowLastColumn="0" w:lastRowFirstColumn="0" w:lastRowLastColumn="0"/>
               <w:rPr>
                 <w:lang w:val="lt-LT"/>
               </w:rPr>
@@ -6232,6 +8180,7 @@
           <w:p>
             <w:pPr>
               <w:jc w:val="both"/>
+              <w:cnfStyle w:val="000000100000" w:firstRow="0" w:lastRow="0" w:firstColumn="0" w:lastColumn="0" w:oddVBand="0" w:evenVBand="0" w:oddHBand="1" w:evenHBand="0" w:firstRowFirstColumn="0" w:firstRowLastColumn="0" w:lastRowFirstColumn="0" w:lastRowLastColumn="0"/>
               <w:rPr>
                 <w:lang w:val="lt-LT"/>
               </w:rPr>
@@ -6242,12 +8191,14 @@
       <w:tr>
         <w:tc>
           <w:tcPr>
+            <w:cnfStyle w:val="001000000000" w:firstRow="0" w:lastRow="0" w:firstColumn="1" w:lastColumn="0" w:oddVBand="0" w:evenVBand="0" w:oddHBand="0" w:evenHBand="0" w:firstRowFirstColumn="0" w:firstRowLastColumn="0" w:lastRowFirstColumn="0" w:lastRowLastColumn="0"/>
             <w:tcW w:w="3116" w:type="dxa"/>
           </w:tcPr>
           <w:p>
             <w:pPr>
               <w:jc w:val="both"/>
               <w:rPr>
+                <w:b w:val="0"/>
                 <w:lang w:val="lt-LT"/>
               </w:rPr>
             </w:pPr>
@@ -6260,6 +8211,7 @@
           <w:p>
             <w:pPr>
               <w:jc w:val="both"/>
+              <w:cnfStyle w:val="000000000000" w:firstRow="0" w:lastRow="0" w:firstColumn="0" w:lastColumn="0" w:oddVBand="0" w:evenVBand="0" w:oddHBand="0" w:evenHBand="0" w:firstRowFirstColumn="0" w:firstRowLastColumn="0" w:lastRowFirstColumn="0" w:lastRowLastColumn="0"/>
               <w:rPr>
                 <w:lang w:val="lt-LT"/>
               </w:rPr>
@@ -6273,6 +8225,7 @@
           <w:p>
             <w:pPr>
               <w:jc w:val="both"/>
+              <w:cnfStyle w:val="000000000000" w:firstRow="0" w:lastRow="0" w:firstColumn="0" w:lastColumn="0" w:oddVBand="0" w:evenVBand="0" w:oddHBand="0" w:evenHBand="0" w:firstRowFirstColumn="0" w:firstRowLastColumn="0" w:lastRowFirstColumn="0" w:lastRowLastColumn="0"/>
               <w:rPr>
                 <w:lang w:val="lt-LT"/>
               </w:rPr>
@@ -6281,14 +8234,19 @@
         </w:tc>
       </w:tr>
       <w:tr>
-        <w:tc>
-          <w:tcPr>
+        <w:trPr>
+          <w:cnfStyle w:val="000000100000" w:firstRow="0" w:lastRow="0" w:firstColumn="0" w:lastColumn="0" w:oddVBand="0" w:evenVBand="0" w:oddHBand="1" w:evenHBand="0" w:firstRowFirstColumn="0" w:firstRowLastColumn="0" w:lastRowFirstColumn="0" w:lastRowLastColumn="0"/>
+        </w:trPr>
+        <w:tc>
+          <w:tcPr>
+            <w:cnfStyle w:val="001000000000" w:firstRow="0" w:lastRow="0" w:firstColumn="1" w:lastColumn="0" w:oddVBand="0" w:evenVBand="0" w:oddHBand="0" w:evenHBand="0" w:firstRowFirstColumn="0" w:firstRowLastColumn="0" w:lastRowFirstColumn="0" w:lastRowLastColumn="0"/>
             <w:tcW w:w="3116" w:type="dxa"/>
           </w:tcPr>
           <w:p>
             <w:pPr>
               <w:jc w:val="both"/>
               <w:rPr>
+                <w:b w:val="0"/>
                 <w:lang w:val="lt-LT"/>
               </w:rPr>
             </w:pPr>
@@ -6301,6 +8259,7 @@
           <w:p>
             <w:pPr>
               <w:jc w:val="both"/>
+              <w:cnfStyle w:val="000000100000" w:firstRow="0" w:lastRow="0" w:firstColumn="0" w:lastColumn="0" w:oddVBand="0" w:evenVBand="0" w:oddHBand="1" w:evenHBand="0" w:firstRowFirstColumn="0" w:firstRowLastColumn="0" w:lastRowFirstColumn="0" w:lastRowLastColumn="0"/>
               <w:rPr>
                 <w:lang w:val="lt-LT"/>
               </w:rPr>
@@ -6314,6 +8273,7 @@
           <w:p>
             <w:pPr>
               <w:jc w:val="both"/>
+              <w:cnfStyle w:val="000000100000" w:firstRow="0" w:lastRow="0" w:firstColumn="0" w:lastColumn="0" w:oddVBand="0" w:evenVBand="0" w:oddHBand="1" w:evenHBand="0" w:firstRowFirstColumn="0" w:firstRowLastColumn="0" w:lastRowFirstColumn="0" w:lastRowLastColumn="0"/>
               <w:rPr>
                 <w:lang w:val="lt-LT"/>
               </w:rPr>
@@ -6324,12 +8284,14 @@
       <w:tr>
         <w:tc>
           <w:tcPr>
+            <w:cnfStyle w:val="001000000000" w:firstRow="0" w:lastRow="0" w:firstColumn="1" w:lastColumn="0" w:oddVBand="0" w:evenVBand="0" w:oddHBand="0" w:evenHBand="0" w:firstRowFirstColumn="0" w:firstRowLastColumn="0" w:lastRowFirstColumn="0" w:lastRowLastColumn="0"/>
             <w:tcW w:w="3116" w:type="dxa"/>
           </w:tcPr>
           <w:p>
             <w:pPr>
               <w:jc w:val="both"/>
               <w:rPr>
+                <w:b w:val="0"/>
                 <w:lang w:val="lt-LT"/>
               </w:rPr>
             </w:pPr>
@@ -6342,6 +8304,7 @@
           <w:p>
             <w:pPr>
               <w:jc w:val="both"/>
+              <w:cnfStyle w:val="000000000000" w:firstRow="0" w:lastRow="0" w:firstColumn="0" w:lastColumn="0" w:oddVBand="0" w:evenVBand="0" w:oddHBand="0" w:evenHBand="0" w:firstRowFirstColumn="0" w:firstRowLastColumn="0" w:lastRowFirstColumn="0" w:lastRowLastColumn="0"/>
               <w:rPr>
                 <w:lang w:val="lt-LT"/>
               </w:rPr>
@@ -6355,1362 +8318,7 @@
           <w:p>
             <w:pPr>
               <w:jc w:val="both"/>
-              <w:rPr>
-                <w:lang w:val="lt-LT"/>
-              </w:rPr>
-            </w:pPr>
-          </w:p>
-        </w:tc>
-      </w:tr>
-    </w:tbl>
-    <w:p>
-      <w:pPr>
-        <w:jc w:val="both"/>
-        <w:rPr>
-          <w:lang w:val="lt-LT"/>
-        </w:rPr>
-      </w:pPr>
-    </w:p>
-    <w:p>
-      <w:pPr>
-        <w:pStyle w:val="Heading2"/>
-        <w:numPr>
-          <w:ilvl w:val="2"/>
-          <w:numId w:val="7"/>
-        </w:numPr>
-      </w:pPr>
-      <w:r>
-        <w:t>Atsakymas į darbo skelbimą</w:t>
-      </w:r>
-    </w:p>
-    <w:p>
-      <w:pPr>
-        <w:rPr>
-          <w:lang w:val="lt-LT"/>
-        </w:rPr>
-      </w:pPr>
-    </w:p>
-    <w:p>
-      <w:pPr>
-        <w:rPr>
-          <w:lang w:val="lt-LT"/>
-        </w:rPr>
-      </w:pPr>
-      <w:r>
-        <w:rPr>
-          <w:lang w:val="lt-LT"/>
-        </w:rPr>
-        <w:t>Rolė: kino kūrėjas</w:t>
-      </w:r>
-    </w:p>
-    <w:p>
-      <w:pPr>
-        <w:rPr>
-          <w:lang w:val="lt-LT"/>
-        </w:rPr>
-      </w:pPr>
-      <w:r>
-        <w:rPr>
-          <w:lang w:val="lt-LT"/>
-        </w:rPr>
-        <w:t xml:space="preserve">Aprašymas: </w:t>
-      </w:r>
-    </w:p>
-    <w:p>
-      <w:pPr>
-        <w:rPr>
-          <w:lang w:val="lt-LT"/>
-        </w:rPr>
-      </w:pPr>
-      <w:r>
-        <w:rPr>
-          <w:lang w:val="lt-LT"/>
-        </w:rPr>
-        <w:t xml:space="preserve">Pradiniai duomenys: </w:t>
-      </w:r>
-    </w:p>
-    <w:p>
-      <w:pPr>
-        <w:rPr>
-          <w:lang w:val="lt-LT"/>
-        </w:rPr>
-      </w:pPr>
-      <w:r>
-        <w:rPr>
-          <w:lang w:val="lt-LT"/>
-        </w:rPr>
-        <w:t xml:space="preserve">Testavimo eiga: </w:t>
-      </w:r>
-    </w:p>
-    <w:p>
-      <w:pPr>
-        <w:pStyle w:val="ListParagraph"/>
-        <w:numPr>
-          <w:ilvl w:val="0"/>
-          <w:numId w:val="23"/>
-        </w:numPr>
-        <w:rPr>
-          <w:lang w:val="lt-LT"/>
-        </w:rPr>
-      </w:pPr>
-      <w:r>
-        <w:rPr>
-          <w:lang w:val="lt-LT"/>
-        </w:rPr>
-        <w:t>A</w:t>
-      </w:r>
-    </w:p>
-    <w:p>
-      <w:pPr>
-        <w:pStyle w:val="ListParagraph"/>
-        <w:numPr>
-          <w:ilvl w:val="0"/>
-          <w:numId w:val="23"/>
-        </w:numPr>
-        <w:rPr>
-          <w:lang w:val="lt-LT"/>
-        </w:rPr>
-      </w:pPr>
-    </w:p>
-    <w:p>
-      <w:pPr>
-        <w:rPr>
-          <w:lang w:val="lt-LT"/>
-        </w:rPr>
-      </w:pPr>
-      <w:r>
-        <w:rPr>
-          <w:lang w:val="lt-LT"/>
-        </w:rPr>
-        <w:t>Testavimo atvejai:</w:t>
-      </w:r>
-    </w:p>
-    <w:tbl>
-      <w:tblPr>
-        <w:tblStyle w:val="TableGrid"/>
-        <w:tblW w:w="0" w:type="auto"/>
-        <w:tblLook w:val="04A0" w:firstRow="1" w:lastRow="0" w:firstColumn="1" w:lastColumn="0" w:noHBand="0" w:noVBand="1"/>
-      </w:tblPr>
-      <w:tblGrid>
-        <w:gridCol w:w="3116"/>
-        <w:gridCol w:w="3117"/>
-        <w:gridCol w:w="3117"/>
-      </w:tblGrid>
-      <w:tr>
-        <w:tc>
-          <w:tcPr>
-            <w:tcW w:w="3116" w:type="dxa"/>
-          </w:tcPr>
-          <w:p>
-            <w:pPr>
-              <w:jc w:val="both"/>
-              <w:rPr>
-                <w:lang w:val="lt-LT"/>
-              </w:rPr>
-            </w:pPr>
-          </w:p>
-        </w:tc>
-        <w:tc>
-          <w:tcPr>
-            <w:tcW w:w="3117" w:type="dxa"/>
-          </w:tcPr>
-          <w:p>
-            <w:pPr>
-              <w:jc w:val="both"/>
-              <w:rPr>
-                <w:lang w:val="lt-LT"/>
-              </w:rPr>
-            </w:pPr>
-          </w:p>
-        </w:tc>
-        <w:tc>
-          <w:tcPr>
-            <w:tcW w:w="3117" w:type="dxa"/>
-          </w:tcPr>
-          <w:p>
-            <w:pPr>
-              <w:jc w:val="both"/>
-              <w:rPr>
-                <w:lang w:val="lt-LT"/>
-              </w:rPr>
-            </w:pPr>
-          </w:p>
-        </w:tc>
-      </w:tr>
-      <w:tr>
-        <w:tc>
-          <w:tcPr>
-            <w:tcW w:w="3116" w:type="dxa"/>
-          </w:tcPr>
-          <w:p>
-            <w:pPr>
-              <w:jc w:val="both"/>
-              <w:rPr>
-                <w:lang w:val="lt-LT"/>
-              </w:rPr>
-            </w:pPr>
-          </w:p>
-        </w:tc>
-        <w:tc>
-          <w:tcPr>
-            <w:tcW w:w="3117" w:type="dxa"/>
-          </w:tcPr>
-          <w:p>
-            <w:pPr>
-              <w:jc w:val="both"/>
-              <w:rPr>
-                <w:lang w:val="lt-LT"/>
-              </w:rPr>
-            </w:pPr>
-          </w:p>
-        </w:tc>
-        <w:tc>
-          <w:tcPr>
-            <w:tcW w:w="3117" w:type="dxa"/>
-          </w:tcPr>
-          <w:p>
-            <w:pPr>
-              <w:jc w:val="both"/>
-              <w:rPr>
-                <w:lang w:val="lt-LT"/>
-              </w:rPr>
-            </w:pPr>
-          </w:p>
-        </w:tc>
-      </w:tr>
-      <w:tr>
-        <w:tc>
-          <w:tcPr>
-            <w:tcW w:w="3116" w:type="dxa"/>
-          </w:tcPr>
-          <w:p>
-            <w:pPr>
-              <w:jc w:val="both"/>
-              <w:rPr>
-                <w:lang w:val="lt-LT"/>
-              </w:rPr>
-            </w:pPr>
-          </w:p>
-        </w:tc>
-        <w:tc>
-          <w:tcPr>
-            <w:tcW w:w="3117" w:type="dxa"/>
-          </w:tcPr>
-          <w:p>
-            <w:pPr>
-              <w:jc w:val="both"/>
-              <w:rPr>
-                <w:lang w:val="lt-LT"/>
-              </w:rPr>
-            </w:pPr>
-          </w:p>
-        </w:tc>
-        <w:tc>
-          <w:tcPr>
-            <w:tcW w:w="3117" w:type="dxa"/>
-          </w:tcPr>
-          <w:p>
-            <w:pPr>
-              <w:jc w:val="both"/>
-              <w:rPr>
-                <w:lang w:val="lt-LT"/>
-              </w:rPr>
-            </w:pPr>
-          </w:p>
-        </w:tc>
-      </w:tr>
-      <w:tr>
-        <w:tc>
-          <w:tcPr>
-            <w:tcW w:w="3116" w:type="dxa"/>
-          </w:tcPr>
-          <w:p>
-            <w:pPr>
-              <w:jc w:val="both"/>
-              <w:rPr>
-                <w:lang w:val="lt-LT"/>
-              </w:rPr>
-            </w:pPr>
-          </w:p>
-        </w:tc>
-        <w:tc>
-          <w:tcPr>
-            <w:tcW w:w="3117" w:type="dxa"/>
-          </w:tcPr>
-          <w:p>
-            <w:pPr>
-              <w:jc w:val="both"/>
-              <w:rPr>
-                <w:lang w:val="lt-LT"/>
-              </w:rPr>
-            </w:pPr>
-          </w:p>
-        </w:tc>
-        <w:tc>
-          <w:tcPr>
-            <w:tcW w:w="3117" w:type="dxa"/>
-          </w:tcPr>
-          <w:p>
-            <w:pPr>
-              <w:jc w:val="both"/>
-              <w:rPr>
-                <w:lang w:val="lt-LT"/>
-              </w:rPr>
-            </w:pPr>
-          </w:p>
-        </w:tc>
-      </w:tr>
-      <w:tr>
-        <w:tc>
-          <w:tcPr>
-            <w:tcW w:w="3116" w:type="dxa"/>
-          </w:tcPr>
-          <w:p>
-            <w:pPr>
-              <w:jc w:val="both"/>
-              <w:rPr>
-                <w:lang w:val="lt-LT"/>
-              </w:rPr>
-            </w:pPr>
-          </w:p>
-        </w:tc>
-        <w:tc>
-          <w:tcPr>
-            <w:tcW w:w="3117" w:type="dxa"/>
-          </w:tcPr>
-          <w:p>
-            <w:pPr>
-              <w:jc w:val="both"/>
-              <w:rPr>
-                <w:lang w:val="lt-LT"/>
-              </w:rPr>
-            </w:pPr>
-          </w:p>
-        </w:tc>
-        <w:tc>
-          <w:tcPr>
-            <w:tcW w:w="3117" w:type="dxa"/>
-          </w:tcPr>
-          <w:p>
-            <w:pPr>
-              <w:jc w:val="both"/>
-              <w:rPr>
-                <w:lang w:val="lt-LT"/>
-              </w:rPr>
-            </w:pPr>
-          </w:p>
-        </w:tc>
-      </w:tr>
-    </w:tbl>
-    <w:p>
-      <w:pPr>
-        <w:jc w:val="both"/>
-        <w:rPr>
-          <w:lang w:val="lt-LT"/>
-        </w:rPr>
-      </w:pPr>
-    </w:p>
-    <w:p>
-      <w:pPr>
-        <w:pStyle w:val="Heading2"/>
-        <w:numPr>
-          <w:ilvl w:val="2"/>
-          <w:numId w:val="7"/>
-        </w:numPr>
-      </w:pPr>
-      <w:r>
-        <w:t>Balsavimo sukūrimas</w:t>
-      </w:r>
-    </w:p>
-    <w:p>
-      <w:pPr>
-        <w:rPr>
-          <w:lang w:val="lt-LT"/>
-        </w:rPr>
-      </w:pPr>
-    </w:p>
-    <w:p>
-      <w:pPr>
-        <w:rPr>
-          <w:lang w:val="lt-LT"/>
-        </w:rPr>
-      </w:pPr>
-      <w:r>
-        <w:rPr>
-          <w:lang w:val="lt-LT"/>
-        </w:rPr>
-        <w:t>Rolė: balsavimų administratorius</w:t>
-      </w:r>
-    </w:p>
-    <w:p>
-      <w:pPr>
-        <w:rPr>
-          <w:lang w:val="lt-LT"/>
-        </w:rPr>
-      </w:pPr>
-      <w:r>
-        <w:rPr>
-          <w:lang w:val="lt-LT"/>
-        </w:rPr>
-        <w:t xml:space="preserve">Aprašymas: </w:t>
-      </w:r>
-    </w:p>
-    <w:p>
-      <w:pPr>
-        <w:rPr>
-          <w:lang w:val="lt-LT"/>
-        </w:rPr>
-      </w:pPr>
-      <w:r>
-        <w:rPr>
-          <w:lang w:val="lt-LT"/>
-        </w:rPr>
-        <w:t xml:space="preserve">Pradiniai duomenys: </w:t>
-      </w:r>
-    </w:p>
-    <w:p>
-      <w:pPr>
-        <w:rPr>
-          <w:lang w:val="lt-LT"/>
-        </w:rPr>
-      </w:pPr>
-      <w:r>
-        <w:rPr>
-          <w:lang w:val="lt-LT"/>
-        </w:rPr>
-        <w:t xml:space="preserve">Testavimo eiga: </w:t>
-      </w:r>
-    </w:p>
-    <w:p>
-      <w:pPr>
-        <w:pStyle w:val="ListParagraph"/>
-        <w:numPr>
-          <w:ilvl w:val="0"/>
-          <w:numId w:val="23"/>
-        </w:numPr>
-        <w:rPr>
-          <w:lang w:val="lt-LT"/>
-        </w:rPr>
-      </w:pPr>
-      <w:r>
-        <w:rPr>
-          <w:lang w:val="lt-LT"/>
-        </w:rPr>
-        <w:t>A</w:t>
-      </w:r>
-    </w:p>
-    <w:p>
-      <w:pPr>
-        <w:pStyle w:val="ListParagraph"/>
-        <w:numPr>
-          <w:ilvl w:val="0"/>
-          <w:numId w:val="23"/>
-        </w:numPr>
-        <w:rPr>
-          <w:lang w:val="lt-LT"/>
-        </w:rPr>
-      </w:pPr>
-    </w:p>
-    <w:p>
-      <w:pPr>
-        <w:rPr>
-          <w:lang w:val="lt-LT"/>
-        </w:rPr>
-      </w:pPr>
-      <w:r>
-        <w:rPr>
-          <w:lang w:val="lt-LT"/>
-        </w:rPr>
-        <w:t>Testavimo atvejai:</w:t>
-      </w:r>
-    </w:p>
-    <w:tbl>
-      <w:tblPr>
-        <w:tblStyle w:val="TableGrid"/>
-        <w:tblW w:w="0" w:type="auto"/>
-        <w:tblLook w:val="04A0" w:firstRow="1" w:lastRow="0" w:firstColumn="1" w:lastColumn="0" w:noHBand="0" w:noVBand="1"/>
-      </w:tblPr>
-      <w:tblGrid>
-        <w:gridCol w:w="3116"/>
-        <w:gridCol w:w="3117"/>
-        <w:gridCol w:w="3117"/>
-      </w:tblGrid>
-      <w:tr>
-        <w:tc>
-          <w:tcPr>
-            <w:tcW w:w="3116" w:type="dxa"/>
-          </w:tcPr>
-          <w:p>
-            <w:pPr>
-              <w:jc w:val="both"/>
-              <w:rPr>
-                <w:lang w:val="lt-LT"/>
-              </w:rPr>
-            </w:pPr>
-          </w:p>
-        </w:tc>
-        <w:tc>
-          <w:tcPr>
-            <w:tcW w:w="3117" w:type="dxa"/>
-          </w:tcPr>
-          <w:p>
-            <w:pPr>
-              <w:jc w:val="both"/>
-              <w:rPr>
-                <w:lang w:val="lt-LT"/>
-              </w:rPr>
-            </w:pPr>
-          </w:p>
-        </w:tc>
-        <w:tc>
-          <w:tcPr>
-            <w:tcW w:w="3117" w:type="dxa"/>
-          </w:tcPr>
-          <w:p>
-            <w:pPr>
-              <w:jc w:val="both"/>
-              <w:rPr>
-                <w:lang w:val="lt-LT"/>
-              </w:rPr>
-            </w:pPr>
-          </w:p>
-        </w:tc>
-      </w:tr>
-      <w:tr>
-        <w:tc>
-          <w:tcPr>
-            <w:tcW w:w="3116" w:type="dxa"/>
-          </w:tcPr>
-          <w:p>
-            <w:pPr>
-              <w:jc w:val="both"/>
-              <w:rPr>
-                <w:lang w:val="lt-LT"/>
-              </w:rPr>
-            </w:pPr>
-          </w:p>
-        </w:tc>
-        <w:tc>
-          <w:tcPr>
-            <w:tcW w:w="3117" w:type="dxa"/>
-          </w:tcPr>
-          <w:p>
-            <w:pPr>
-              <w:jc w:val="both"/>
-              <w:rPr>
-                <w:lang w:val="lt-LT"/>
-              </w:rPr>
-            </w:pPr>
-          </w:p>
-        </w:tc>
-        <w:tc>
-          <w:tcPr>
-            <w:tcW w:w="3117" w:type="dxa"/>
-          </w:tcPr>
-          <w:p>
-            <w:pPr>
-              <w:jc w:val="both"/>
-              <w:rPr>
-                <w:lang w:val="lt-LT"/>
-              </w:rPr>
-            </w:pPr>
-          </w:p>
-        </w:tc>
-      </w:tr>
-      <w:tr>
-        <w:tc>
-          <w:tcPr>
-            <w:tcW w:w="3116" w:type="dxa"/>
-          </w:tcPr>
-          <w:p>
-            <w:pPr>
-              <w:jc w:val="both"/>
-              <w:rPr>
-                <w:lang w:val="lt-LT"/>
-              </w:rPr>
-            </w:pPr>
-          </w:p>
-        </w:tc>
-        <w:tc>
-          <w:tcPr>
-            <w:tcW w:w="3117" w:type="dxa"/>
-          </w:tcPr>
-          <w:p>
-            <w:pPr>
-              <w:jc w:val="both"/>
-              <w:rPr>
-                <w:lang w:val="lt-LT"/>
-              </w:rPr>
-            </w:pPr>
-          </w:p>
-        </w:tc>
-        <w:tc>
-          <w:tcPr>
-            <w:tcW w:w="3117" w:type="dxa"/>
-          </w:tcPr>
-          <w:p>
-            <w:pPr>
-              <w:jc w:val="both"/>
-              <w:rPr>
-                <w:lang w:val="lt-LT"/>
-              </w:rPr>
-            </w:pPr>
-          </w:p>
-        </w:tc>
-      </w:tr>
-      <w:tr>
-        <w:tc>
-          <w:tcPr>
-            <w:tcW w:w="3116" w:type="dxa"/>
-          </w:tcPr>
-          <w:p>
-            <w:pPr>
-              <w:jc w:val="both"/>
-              <w:rPr>
-                <w:lang w:val="lt-LT"/>
-              </w:rPr>
-            </w:pPr>
-          </w:p>
-        </w:tc>
-        <w:tc>
-          <w:tcPr>
-            <w:tcW w:w="3117" w:type="dxa"/>
-          </w:tcPr>
-          <w:p>
-            <w:pPr>
-              <w:jc w:val="both"/>
-              <w:rPr>
-                <w:lang w:val="lt-LT"/>
-              </w:rPr>
-            </w:pPr>
-          </w:p>
-        </w:tc>
-        <w:tc>
-          <w:tcPr>
-            <w:tcW w:w="3117" w:type="dxa"/>
-          </w:tcPr>
-          <w:p>
-            <w:pPr>
-              <w:jc w:val="both"/>
-              <w:rPr>
-                <w:lang w:val="lt-LT"/>
-              </w:rPr>
-            </w:pPr>
-          </w:p>
-        </w:tc>
-      </w:tr>
-      <w:tr>
-        <w:tc>
-          <w:tcPr>
-            <w:tcW w:w="3116" w:type="dxa"/>
-          </w:tcPr>
-          <w:p>
-            <w:pPr>
-              <w:jc w:val="both"/>
-              <w:rPr>
-                <w:lang w:val="lt-LT"/>
-              </w:rPr>
-            </w:pPr>
-          </w:p>
-        </w:tc>
-        <w:tc>
-          <w:tcPr>
-            <w:tcW w:w="3117" w:type="dxa"/>
-          </w:tcPr>
-          <w:p>
-            <w:pPr>
-              <w:jc w:val="both"/>
-              <w:rPr>
-                <w:lang w:val="lt-LT"/>
-              </w:rPr>
-            </w:pPr>
-          </w:p>
-        </w:tc>
-        <w:tc>
-          <w:tcPr>
-            <w:tcW w:w="3117" w:type="dxa"/>
-          </w:tcPr>
-          <w:p>
-            <w:pPr>
-              <w:jc w:val="both"/>
-              <w:rPr>
-                <w:lang w:val="lt-LT"/>
-              </w:rPr>
-            </w:pPr>
-          </w:p>
-        </w:tc>
-      </w:tr>
-    </w:tbl>
-    <w:p>
-      <w:pPr>
-        <w:jc w:val="both"/>
-        <w:rPr>
-          <w:lang w:val="lt-LT"/>
-        </w:rPr>
-      </w:pPr>
-    </w:p>
-    <w:p>
-      <w:pPr>
-        <w:pStyle w:val="Heading2"/>
-        <w:numPr>
-          <w:ilvl w:val="2"/>
-          <w:numId w:val="7"/>
-        </w:numPr>
-      </w:pPr>
-      <w:r>
-        <w:t>Balsavimo pašalinimas</w:t>
-      </w:r>
-    </w:p>
-    <w:p>
-      <w:pPr>
-        <w:rPr>
-          <w:lang w:val="lt-LT"/>
-        </w:rPr>
-      </w:pPr>
-    </w:p>
-    <w:p>
-      <w:pPr>
-        <w:rPr>
-          <w:lang w:val="lt-LT"/>
-        </w:rPr>
-      </w:pPr>
-      <w:r>
-        <w:rPr>
-          <w:lang w:val="lt-LT"/>
-        </w:rPr>
-        <w:t>Rolė: balsavimų administratorius</w:t>
-      </w:r>
-    </w:p>
-    <w:p>
-      <w:pPr>
-        <w:rPr>
-          <w:lang w:val="lt-LT"/>
-        </w:rPr>
-      </w:pPr>
-      <w:r>
-        <w:rPr>
-          <w:lang w:val="lt-LT"/>
-        </w:rPr>
-        <w:t xml:space="preserve">Aprašymas: </w:t>
-      </w:r>
-    </w:p>
-    <w:p>
-      <w:pPr>
-        <w:rPr>
-          <w:lang w:val="lt-LT"/>
-        </w:rPr>
-      </w:pPr>
-      <w:r>
-        <w:rPr>
-          <w:lang w:val="lt-LT"/>
-        </w:rPr>
-        <w:t xml:space="preserve">Pradiniai duomenys: </w:t>
-      </w:r>
-    </w:p>
-    <w:p>
-      <w:pPr>
-        <w:rPr>
-          <w:lang w:val="lt-LT"/>
-        </w:rPr>
-      </w:pPr>
-      <w:r>
-        <w:rPr>
-          <w:lang w:val="lt-LT"/>
-        </w:rPr>
-        <w:t xml:space="preserve">Testavimo eiga: </w:t>
-      </w:r>
-    </w:p>
-    <w:p>
-      <w:pPr>
-        <w:pStyle w:val="ListParagraph"/>
-        <w:numPr>
-          <w:ilvl w:val="0"/>
-          <w:numId w:val="23"/>
-        </w:numPr>
-        <w:rPr>
-          <w:lang w:val="lt-LT"/>
-        </w:rPr>
-      </w:pPr>
-      <w:r>
-        <w:rPr>
-          <w:lang w:val="lt-LT"/>
-        </w:rPr>
-        <w:t>A</w:t>
-      </w:r>
-    </w:p>
-    <w:p>
-      <w:pPr>
-        <w:pStyle w:val="ListParagraph"/>
-        <w:numPr>
-          <w:ilvl w:val="0"/>
-          <w:numId w:val="23"/>
-        </w:numPr>
-        <w:rPr>
-          <w:lang w:val="lt-LT"/>
-        </w:rPr>
-      </w:pPr>
-    </w:p>
-    <w:p>
-      <w:pPr>
-        <w:rPr>
-          <w:lang w:val="lt-LT"/>
-        </w:rPr>
-      </w:pPr>
-      <w:r>
-        <w:rPr>
-          <w:lang w:val="lt-LT"/>
-        </w:rPr>
-        <w:t>Testavimo atvejai:</w:t>
-      </w:r>
-    </w:p>
-    <w:tbl>
-      <w:tblPr>
-        <w:tblStyle w:val="TableGrid"/>
-        <w:tblW w:w="0" w:type="auto"/>
-        <w:tblLook w:val="04A0" w:firstRow="1" w:lastRow="0" w:firstColumn="1" w:lastColumn="0" w:noHBand="0" w:noVBand="1"/>
-      </w:tblPr>
-      <w:tblGrid>
-        <w:gridCol w:w="3116"/>
-        <w:gridCol w:w="3117"/>
-        <w:gridCol w:w="3117"/>
-      </w:tblGrid>
-      <w:tr>
-        <w:tc>
-          <w:tcPr>
-            <w:tcW w:w="3116" w:type="dxa"/>
-          </w:tcPr>
-          <w:p>
-            <w:pPr>
-              <w:jc w:val="both"/>
-              <w:rPr>
-                <w:lang w:val="lt-LT"/>
-              </w:rPr>
-            </w:pPr>
-          </w:p>
-        </w:tc>
-        <w:tc>
-          <w:tcPr>
-            <w:tcW w:w="3117" w:type="dxa"/>
-          </w:tcPr>
-          <w:p>
-            <w:pPr>
-              <w:jc w:val="both"/>
-              <w:rPr>
-                <w:lang w:val="lt-LT"/>
-              </w:rPr>
-            </w:pPr>
-          </w:p>
-        </w:tc>
-        <w:tc>
-          <w:tcPr>
-            <w:tcW w:w="3117" w:type="dxa"/>
-          </w:tcPr>
-          <w:p>
-            <w:pPr>
-              <w:jc w:val="both"/>
-              <w:rPr>
-                <w:lang w:val="lt-LT"/>
-              </w:rPr>
-            </w:pPr>
-          </w:p>
-        </w:tc>
-      </w:tr>
-      <w:tr>
-        <w:tc>
-          <w:tcPr>
-            <w:tcW w:w="3116" w:type="dxa"/>
-          </w:tcPr>
-          <w:p>
-            <w:pPr>
-              <w:jc w:val="both"/>
-              <w:rPr>
-                <w:lang w:val="lt-LT"/>
-              </w:rPr>
-            </w:pPr>
-          </w:p>
-        </w:tc>
-        <w:tc>
-          <w:tcPr>
-            <w:tcW w:w="3117" w:type="dxa"/>
-          </w:tcPr>
-          <w:p>
-            <w:pPr>
-              <w:jc w:val="both"/>
-              <w:rPr>
-                <w:lang w:val="lt-LT"/>
-              </w:rPr>
-            </w:pPr>
-          </w:p>
-        </w:tc>
-        <w:tc>
-          <w:tcPr>
-            <w:tcW w:w="3117" w:type="dxa"/>
-          </w:tcPr>
-          <w:p>
-            <w:pPr>
-              <w:jc w:val="both"/>
-              <w:rPr>
-                <w:lang w:val="lt-LT"/>
-              </w:rPr>
-            </w:pPr>
-          </w:p>
-        </w:tc>
-      </w:tr>
-      <w:tr>
-        <w:tc>
-          <w:tcPr>
-            <w:tcW w:w="3116" w:type="dxa"/>
-          </w:tcPr>
-          <w:p>
-            <w:pPr>
-              <w:jc w:val="both"/>
-              <w:rPr>
-                <w:lang w:val="lt-LT"/>
-              </w:rPr>
-            </w:pPr>
-          </w:p>
-        </w:tc>
-        <w:tc>
-          <w:tcPr>
-            <w:tcW w:w="3117" w:type="dxa"/>
-          </w:tcPr>
-          <w:p>
-            <w:pPr>
-              <w:jc w:val="both"/>
-              <w:rPr>
-                <w:lang w:val="lt-LT"/>
-              </w:rPr>
-            </w:pPr>
-          </w:p>
-        </w:tc>
-        <w:tc>
-          <w:tcPr>
-            <w:tcW w:w="3117" w:type="dxa"/>
-          </w:tcPr>
-          <w:p>
-            <w:pPr>
-              <w:jc w:val="both"/>
-              <w:rPr>
-                <w:lang w:val="lt-LT"/>
-              </w:rPr>
-            </w:pPr>
-          </w:p>
-        </w:tc>
-      </w:tr>
-      <w:tr>
-        <w:tc>
-          <w:tcPr>
-            <w:tcW w:w="3116" w:type="dxa"/>
-          </w:tcPr>
-          <w:p>
-            <w:pPr>
-              <w:jc w:val="both"/>
-              <w:rPr>
-                <w:lang w:val="lt-LT"/>
-              </w:rPr>
-            </w:pPr>
-          </w:p>
-        </w:tc>
-        <w:tc>
-          <w:tcPr>
-            <w:tcW w:w="3117" w:type="dxa"/>
-          </w:tcPr>
-          <w:p>
-            <w:pPr>
-              <w:jc w:val="both"/>
-              <w:rPr>
-                <w:lang w:val="lt-LT"/>
-              </w:rPr>
-            </w:pPr>
-          </w:p>
-        </w:tc>
-        <w:tc>
-          <w:tcPr>
-            <w:tcW w:w="3117" w:type="dxa"/>
-          </w:tcPr>
-          <w:p>
-            <w:pPr>
-              <w:jc w:val="both"/>
-              <w:rPr>
-                <w:lang w:val="lt-LT"/>
-              </w:rPr>
-            </w:pPr>
-          </w:p>
-        </w:tc>
-      </w:tr>
-      <w:tr>
-        <w:tc>
-          <w:tcPr>
-            <w:tcW w:w="3116" w:type="dxa"/>
-          </w:tcPr>
-          <w:p>
-            <w:pPr>
-              <w:jc w:val="both"/>
-              <w:rPr>
-                <w:lang w:val="lt-LT"/>
-              </w:rPr>
-            </w:pPr>
-          </w:p>
-        </w:tc>
-        <w:tc>
-          <w:tcPr>
-            <w:tcW w:w="3117" w:type="dxa"/>
-          </w:tcPr>
-          <w:p>
-            <w:pPr>
-              <w:jc w:val="both"/>
-              <w:rPr>
-                <w:lang w:val="lt-LT"/>
-              </w:rPr>
-            </w:pPr>
-          </w:p>
-        </w:tc>
-        <w:tc>
-          <w:tcPr>
-            <w:tcW w:w="3117" w:type="dxa"/>
-          </w:tcPr>
-          <w:p>
-            <w:pPr>
-              <w:jc w:val="both"/>
-              <w:rPr>
-                <w:lang w:val="lt-LT"/>
-              </w:rPr>
-            </w:pPr>
-          </w:p>
-        </w:tc>
-      </w:tr>
-    </w:tbl>
-    <w:p>
-      <w:pPr>
-        <w:jc w:val="both"/>
-        <w:rPr>
-          <w:lang w:val="lt-LT"/>
-        </w:rPr>
-      </w:pPr>
-    </w:p>
-    <w:p>
-      <w:pPr>
-        <w:pStyle w:val="Heading2"/>
-        <w:numPr>
-          <w:ilvl w:val="2"/>
-          <w:numId w:val="7"/>
-        </w:numPr>
-      </w:pPr>
-      <w:r>
-        <w:t>Seanso kūrimas</w:t>
-      </w:r>
-    </w:p>
-    <w:p>
-      <w:pPr>
-        <w:rPr>
-          <w:lang w:val="lt-LT"/>
-        </w:rPr>
-      </w:pPr>
-    </w:p>
-    <w:p>
-      <w:pPr>
-        <w:rPr>
-          <w:lang w:val="lt-LT"/>
-        </w:rPr>
-      </w:pPr>
-      <w:r>
-        <w:rPr>
-          <w:lang w:val="lt-LT"/>
-        </w:rPr>
-        <w:t>Rolė: kino teatro administratorius</w:t>
-      </w:r>
-    </w:p>
-    <w:p>
-      <w:pPr>
-        <w:rPr>
-          <w:lang w:val="lt-LT"/>
-        </w:rPr>
-      </w:pPr>
-      <w:r>
-        <w:rPr>
-          <w:lang w:val="lt-LT"/>
-        </w:rPr>
-        <w:t xml:space="preserve">Aprašymas: </w:t>
-      </w:r>
-    </w:p>
-    <w:p>
-      <w:pPr>
-        <w:rPr>
-          <w:lang w:val="lt-LT"/>
-        </w:rPr>
-      </w:pPr>
-      <w:r>
-        <w:rPr>
-          <w:lang w:val="lt-LT"/>
-        </w:rPr>
-        <w:t xml:space="preserve">Pradiniai duomenys: </w:t>
-      </w:r>
-    </w:p>
-    <w:p>
-      <w:pPr>
-        <w:rPr>
-          <w:lang w:val="lt-LT"/>
-        </w:rPr>
-      </w:pPr>
-      <w:r>
-        <w:rPr>
-          <w:lang w:val="lt-LT"/>
-        </w:rPr>
-        <w:t xml:space="preserve">Testavimo eiga: </w:t>
-      </w:r>
-    </w:p>
-    <w:p>
-      <w:pPr>
-        <w:pStyle w:val="ListParagraph"/>
-        <w:numPr>
-          <w:ilvl w:val="0"/>
-          <w:numId w:val="23"/>
-        </w:numPr>
-        <w:rPr>
-          <w:lang w:val="lt-LT"/>
-        </w:rPr>
-      </w:pPr>
-      <w:r>
-        <w:rPr>
-          <w:lang w:val="lt-LT"/>
-        </w:rPr>
-        <w:t>A</w:t>
-      </w:r>
-    </w:p>
-    <w:p>
-      <w:pPr>
-        <w:pStyle w:val="ListParagraph"/>
-        <w:numPr>
-          <w:ilvl w:val="0"/>
-          <w:numId w:val="23"/>
-        </w:numPr>
-        <w:rPr>
-          <w:lang w:val="lt-LT"/>
-        </w:rPr>
-      </w:pPr>
-    </w:p>
-    <w:p>
-      <w:pPr>
-        <w:rPr>
-          <w:lang w:val="lt-LT"/>
-        </w:rPr>
-      </w:pPr>
-      <w:r>
-        <w:rPr>
-          <w:lang w:val="lt-LT"/>
-        </w:rPr>
-        <w:t>Testavimo atvejai:</w:t>
-      </w:r>
-    </w:p>
-    <w:tbl>
-      <w:tblPr>
-        <w:tblStyle w:val="TableGrid"/>
-        <w:tblW w:w="0" w:type="auto"/>
-        <w:tblLook w:val="04A0" w:firstRow="1" w:lastRow="0" w:firstColumn="1" w:lastColumn="0" w:noHBand="0" w:noVBand="1"/>
-      </w:tblPr>
-      <w:tblGrid>
-        <w:gridCol w:w="3116"/>
-        <w:gridCol w:w="3117"/>
-        <w:gridCol w:w="3117"/>
-      </w:tblGrid>
-      <w:tr>
-        <w:tc>
-          <w:tcPr>
-            <w:tcW w:w="3116" w:type="dxa"/>
-          </w:tcPr>
-          <w:p>
-            <w:pPr>
-              <w:jc w:val="both"/>
-              <w:rPr>
-                <w:lang w:val="lt-LT"/>
-              </w:rPr>
-            </w:pPr>
-          </w:p>
-        </w:tc>
-        <w:tc>
-          <w:tcPr>
-            <w:tcW w:w="3117" w:type="dxa"/>
-          </w:tcPr>
-          <w:p>
-            <w:pPr>
-              <w:jc w:val="both"/>
-              <w:rPr>
-                <w:lang w:val="lt-LT"/>
-              </w:rPr>
-            </w:pPr>
-          </w:p>
-        </w:tc>
-        <w:tc>
-          <w:tcPr>
-            <w:tcW w:w="3117" w:type="dxa"/>
-          </w:tcPr>
-          <w:p>
-            <w:pPr>
-              <w:jc w:val="both"/>
-              <w:rPr>
-                <w:lang w:val="lt-LT"/>
-              </w:rPr>
-            </w:pPr>
-          </w:p>
-        </w:tc>
-      </w:tr>
-      <w:tr>
-        <w:tc>
-          <w:tcPr>
-            <w:tcW w:w="3116" w:type="dxa"/>
-          </w:tcPr>
-          <w:p>
-            <w:pPr>
-              <w:jc w:val="both"/>
-              <w:rPr>
-                <w:lang w:val="lt-LT"/>
-              </w:rPr>
-            </w:pPr>
-          </w:p>
-        </w:tc>
-        <w:tc>
-          <w:tcPr>
-            <w:tcW w:w="3117" w:type="dxa"/>
-          </w:tcPr>
-          <w:p>
-            <w:pPr>
-              <w:jc w:val="both"/>
-              <w:rPr>
-                <w:lang w:val="lt-LT"/>
-              </w:rPr>
-            </w:pPr>
-          </w:p>
-        </w:tc>
-        <w:tc>
-          <w:tcPr>
-            <w:tcW w:w="3117" w:type="dxa"/>
-          </w:tcPr>
-          <w:p>
-            <w:pPr>
-              <w:jc w:val="both"/>
-              <w:rPr>
-                <w:lang w:val="lt-LT"/>
-              </w:rPr>
-            </w:pPr>
-          </w:p>
-        </w:tc>
-      </w:tr>
-      <w:tr>
-        <w:tc>
-          <w:tcPr>
-            <w:tcW w:w="3116" w:type="dxa"/>
-          </w:tcPr>
-          <w:p>
-            <w:pPr>
-              <w:jc w:val="both"/>
-              <w:rPr>
-                <w:lang w:val="lt-LT"/>
-              </w:rPr>
-            </w:pPr>
-          </w:p>
-        </w:tc>
-        <w:tc>
-          <w:tcPr>
-            <w:tcW w:w="3117" w:type="dxa"/>
-          </w:tcPr>
-          <w:p>
-            <w:pPr>
-              <w:jc w:val="both"/>
-              <w:rPr>
-                <w:lang w:val="lt-LT"/>
-              </w:rPr>
-            </w:pPr>
-          </w:p>
-        </w:tc>
-        <w:tc>
-          <w:tcPr>
-            <w:tcW w:w="3117" w:type="dxa"/>
-          </w:tcPr>
-          <w:p>
-            <w:pPr>
-              <w:jc w:val="both"/>
-              <w:rPr>
-                <w:lang w:val="lt-LT"/>
-              </w:rPr>
-            </w:pPr>
-          </w:p>
-        </w:tc>
-      </w:tr>
-      <w:tr>
-        <w:tc>
-          <w:tcPr>
-            <w:tcW w:w="3116" w:type="dxa"/>
-          </w:tcPr>
-          <w:p>
-            <w:pPr>
-              <w:jc w:val="both"/>
-              <w:rPr>
-                <w:lang w:val="lt-LT"/>
-              </w:rPr>
-            </w:pPr>
-          </w:p>
-        </w:tc>
-        <w:tc>
-          <w:tcPr>
-            <w:tcW w:w="3117" w:type="dxa"/>
-          </w:tcPr>
-          <w:p>
-            <w:pPr>
-              <w:jc w:val="both"/>
-              <w:rPr>
-                <w:lang w:val="lt-LT"/>
-              </w:rPr>
-            </w:pPr>
-          </w:p>
-        </w:tc>
-        <w:tc>
-          <w:tcPr>
-            <w:tcW w:w="3117" w:type="dxa"/>
-          </w:tcPr>
-          <w:p>
-            <w:pPr>
-              <w:jc w:val="both"/>
-              <w:rPr>
-                <w:lang w:val="lt-LT"/>
-              </w:rPr>
-            </w:pPr>
-          </w:p>
-        </w:tc>
-      </w:tr>
-      <w:tr>
-        <w:tc>
-          <w:tcPr>
-            <w:tcW w:w="3116" w:type="dxa"/>
-          </w:tcPr>
-          <w:p>
-            <w:pPr>
-              <w:jc w:val="both"/>
-              <w:rPr>
-                <w:lang w:val="lt-LT"/>
-              </w:rPr>
-            </w:pPr>
-          </w:p>
-        </w:tc>
-        <w:tc>
-          <w:tcPr>
-            <w:tcW w:w="3117" w:type="dxa"/>
-          </w:tcPr>
-          <w:p>
-            <w:pPr>
-              <w:jc w:val="both"/>
-              <w:rPr>
-                <w:lang w:val="lt-LT"/>
-              </w:rPr>
-            </w:pPr>
-          </w:p>
-        </w:tc>
-        <w:tc>
-          <w:tcPr>
-            <w:tcW w:w="3117" w:type="dxa"/>
-          </w:tcPr>
-          <w:p>
-            <w:pPr>
-              <w:jc w:val="both"/>
+              <w:cnfStyle w:val="000000000000" w:firstRow="0" w:lastRow="0" w:firstColumn="0" w:lastColumn="0" w:oddVBand="0" w:evenVBand="0" w:oddHBand="0" w:evenHBand="0" w:firstRowFirstColumn="0" w:firstRowLastColumn="0" w:lastRowFirstColumn="0" w:lastRowLastColumn="0"/>
               <w:rPr>
                 <w:lang w:val="lt-LT"/>
               </w:rPr>
@@ -7744,26 +8352,33 @@
         </w:numPr>
         <w:jc w:val="both"/>
       </w:pPr>
-      <w:bookmarkStart w:id="10" w:name="_Toc499123275"/>
-      <w:r>
-        <w:lastRenderedPageBreak/>
+      <w:bookmarkStart w:id="9" w:name="_Toc499123275"/>
+      <w:r>
         <w:t>Išvados</w:t>
       </w:r>
+      <w:bookmarkEnd w:id="9"/>
+    </w:p>
+    <w:p>
+      <w:pPr>
+        <w:rPr>
+          <w:lang w:val="lt-LT"/>
+        </w:rPr>
+      </w:pPr>
+    </w:p>
+    <w:p>
+      <w:pPr>
+        <w:rPr>
+          <w:lang w:val="lt-LT"/>
+        </w:rPr>
+      </w:pPr>
+      <w:r>
+        <w:rPr>
+          <w:lang w:val="lt-LT"/>
+        </w:rPr>
+        <w:t>Laboratorinio darbo metu buvo sudarytas pasirinktos sistemos testavimo planas bei paskirstytas darbas tarp komandos narių. Aprašėme testavimo apimtį, scenarijus, testavimui reikalingų įrankių sąrašą. Darbo metu susipažinome su testavimo proceso eiga bei struktūra.</w:t>
+      </w:r>
+      <w:bookmarkStart w:id="10" w:name="_GoBack"/>
       <w:bookmarkEnd w:id="10"/>
-    </w:p>
-    <w:p>
-      <w:pPr>
-        <w:rPr>
-          <w:lang w:val="lt-LT"/>
-        </w:rPr>
-      </w:pPr>
-    </w:p>
-    <w:p>
-      <w:pPr>
-        <w:rPr>
-          <w:lang w:val="lt-LT"/>
-        </w:rPr>
-      </w:pPr>
     </w:p>
     <w:sectPr>
       <w:footerReference w:type="default" r:id="rId10"/>
@@ -7832,7 +8447,7 @@
             <w:noProof/>
             <w:lang w:val="lt-LT"/>
           </w:rPr>
-          <w:t>10</w:t>
+          <w:t>12</w:t>
         </w:r>
         <w:r>
           <w:fldChar w:fldCharType="end"/>
@@ -8223,6 +8838,92 @@
     </w:lvl>
   </w:abstractNum>
   <w:abstractNum w:abstractNumId="4" w15:restartNumberingAfterBreak="0">
+    <w:nsid w:val="16560BE1"/>
+    <w:multiLevelType w:val="hybridMultilevel"/>
+    <w:tmpl w:val="4B56A2A4"/>
+    <w:lvl w:ilvl="0" w:tplc="0427000F">
+      <w:start w:val="1"/>
+      <w:numFmt w:val="decimal"/>
+      <w:lvlText w:val="%1."/>
+      <w:lvlJc w:val="left"/>
+      <w:pPr>
+        <w:ind w:left="720" w:hanging="360"/>
+      </w:pPr>
+    </w:lvl>
+    <w:lvl w:ilvl="1" w:tplc="04270019" w:tentative="1">
+      <w:start w:val="1"/>
+      <w:numFmt w:val="lowerLetter"/>
+      <w:lvlText w:val="%2."/>
+      <w:lvlJc w:val="left"/>
+      <w:pPr>
+        <w:ind w:left="1440" w:hanging="360"/>
+      </w:pPr>
+    </w:lvl>
+    <w:lvl w:ilvl="2" w:tplc="0427001B" w:tentative="1">
+      <w:start w:val="1"/>
+      <w:numFmt w:val="lowerRoman"/>
+      <w:lvlText w:val="%3."/>
+      <w:lvlJc w:val="right"/>
+      <w:pPr>
+        <w:ind w:left="2160" w:hanging="180"/>
+      </w:pPr>
+    </w:lvl>
+    <w:lvl w:ilvl="3" w:tplc="0427000F" w:tentative="1">
+      <w:start w:val="1"/>
+      <w:numFmt w:val="decimal"/>
+      <w:lvlText w:val="%4."/>
+      <w:lvlJc w:val="left"/>
+      <w:pPr>
+        <w:ind w:left="2880" w:hanging="360"/>
+      </w:pPr>
+    </w:lvl>
+    <w:lvl w:ilvl="4" w:tplc="04270019" w:tentative="1">
+      <w:start w:val="1"/>
+      <w:numFmt w:val="lowerLetter"/>
+      <w:lvlText w:val="%5."/>
+      <w:lvlJc w:val="left"/>
+      <w:pPr>
+        <w:ind w:left="3600" w:hanging="360"/>
+      </w:pPr>
+    </w:lvl>
+    <w:lvl w:ilvl="5" w:tplc="0427001B" w:tentative="1">
+      <w:start w:val="1"/>
+      <w:numFmt w:val="lowerRoman"/>
+      <w:lvlText w:val="%6."/>
+      <w:lvlJc w:val="right"/>
+      <w:pPr>
+        <w:ind w:left="4320" w:hanging="180"/>
+      </w:pPr>
+    </w:lvl>
+    <w:lvl w:ilvl="6" w:tplc="0427000F" w:tentative="1">
+      <w:start w:val="1"/>
+      <w:numFmt w:val="decimal"/>
+      <w:lvlText w:val="%7."/>
+      <w:lvlJc w:val="left"/>
+      <w:pPr>
+        <w:ind w:left="5040" w:hanging="360"/>
+      </w:pPr>
+    </w:lvl>
+    <w:lvl w:ilvl="7" w:tplc="04270019" w:tentative="1">
+      <w:start w:val="1"/>
+      <w:numFmt w:val="lowerLetter"/>
+      <w:lvlText w:val="%8."/>
+      <w:lvlJc w:val="left"/>
+      <w:pPr>
+        <w:ind w:left="5760" w:hanging="360"/>
+      </w:pPr>
+    </w:lvl>
+    <w:lvl w:ilvl="8" w:tplc="0427001B" w:tentative="1">
+      <w:start w:val="1"/>
+      <w:numFmt w:val="lowerRoman"/>
+      <w:lvlText w:val="%9."/>
+      <w:lvlJc w:val="right"/>
+      <w:pPr>
+        <w:ind w:left="6480" w:hanging="180"/>
+      </w:pPr>
+    </w:lvl>
+  </w:abstractNum>
+  <w:abstractNum w:abstractNumId="5" w15:restartNumberingAfterBreak="0">
     <w:nsid w:val="17A420BC"/>
     <w:multiLevelType w:val="hybridMultilevel"/>
     <w:tmpl w:val="3DCAF5D4"/>
@@ -8308,7 +9009,7 @@
       </w:pPr>
     </w:lvl>
   </w:abstractNum>
-  <w:abstractNum w:abstractNumId="5" w15:restartNumberingAfterBreak="0">
+  <w:abstractNum w:abstractNumId="6" w15:restartNumberingAfterBreak="0">
     <w:nsid w:val="2709462F"/>
     <w:multiLevelType w:val="hybridMultilevel"/>
     <w:tmpl w:val="96247642"/>
@@ -8421,7 +9122,7 @@
       </w:rPr>
     </w:lvl>
   </w:abstractNum>
-  <w:abstractNum w:abstractNumId="6" w15:restartNumberingAfterBreak="0">
+  <w:abstractNum w:abstractNumId="7" w15:restartNumberingAfterBreak="0">
     <w:nsid w:val="2ED267A9"/>
     <w:multiLevelType w:val="multilevel"/>
     <w:tmpl w:val="0427001F"/>
@@ -8507,7 +9208,7 @@
       </w:pPr>
     </w:lvl>
   </w:abstractNum>
-  <w:abstractNum w:abstractNumId="7" w15:restartNumberingAfterBreak="0">
+  <w:abstractNum w:abstractNumId="8" w15:restartNumberingAfterBreak="0">
     <w:nsid w:val="2F796E16"/>
     <w:multiLevelType w:val="hybridMultilevel"/>
     <w:tmpl w:val="234470DE"/>
@@ -8593,7 +9294,7 @@
       </w:pPr>
     </w:lvl>
   </w:abstractNum>
-  <w:abstractNum w:abstractNumId="8" w15:restartNumberingAfterBreak="0">
+  <w:abstractNum w:abstractNumId="9" w15:restartNumberingAfterBreak="0">
     <w:nsid w:val="325E7718"/>
     <w:multiLevelType w:val="multilevel"/>
     <w:tmpl w:val="0427001F"/>
@@ -8682,7 +9383,7 @@
       </w:pPr>
     </w:lvl>
   </w:abstractNum>
-  <w:abstractNum w:abstractNumId="9" w15:restartNumberingAfterBreak="0">
+  <w:abstractNum w:abstractNumId="10" w15:restartNumberingAfterBreak="0">
     <w:nsid w:val="377A11EE"/>
     <w:multiLevelType w:val="multilevel"/>
     <w:tmpl w:val="0427001F"/>
@@ -8771,7 +9472,7 @@
       </w:pPr>
     </w:lvl>
   </w:abstractNum>
-  <w:abstractNum w:abstractNumId="10" w15:restartNumberingAfterBreak="0">
+  <w:abstractNum w:abstractNumId="11" w15:restartNumberingAfterBreak="0">
     <w:nsid w:val="381B25E1"/>
     <w:multiLevelType w:val="hybridMultilevel"/>
     <w:tmpl w:val="5C406DE8"/>
@@ -8860,7 +9561,179 @@
       </w:pPr>
     </w:lvl>
   </w:abstractNum>
-  <w:abstractNum w:abstractNumId="11" w15:restartNumberingAfterBreak="0">
+  <w:abstractNum w:abstractNumId="12" w15:restartNumberingAfterBreak="0">
+    <w:nsid w:val="38392775"/>
+    <w:multiLevelType w:val="hybridMultilevel"/>
+    <w:tmpl w:val="4B56A2A4"/>
+    <w:lvl w:ilvl="0" w:tplc="0427000F">
+      <w:start w:val="1"/>
+      <w:numFmt w:val="decimal"/>
+      <w:lvlText w:val="%1."/>
+      <w:lvlJc w:val="left"/>
+      <w:pPr>
+        <w:ind w:left="720" w:hanging="360"/>
+      </w:pPr>
+    </w:lvl>
+    <w:lvl w:ilvl="1" w:tplc="04270019" w:tentative="1">
+      <w:start w:val="1"/>
+      <w:numFmt w:val="lowerLetter"/>
+      <w:lvlText w:val="%2."/>
+      <w:lvlJc w:val="left"/>
+      <w:pPr>
+        <w:ind w:left="1440" w:hanging="360"/>
+      </w:pPr>
+    </w:lvl>
+    <w:lvl w:ilvl="2" w:tplc="0427001B" w:tentative="1">
+      <w:start w:val="1"/>
+      <w:numFmt w:val="lowerRoman"/>
+      <w:lvlText w:val="%3."/>
+      <w:lvlJc w:val="right"/>
+      <w:pPr>
+        <w:ind w:left="2160" w:hanging="180"/>
+      </w:pPr>
+    </w:lvl>
+    <w:lvl w:ilvl="3" w:tplc="0427000F" w:tentative="1">
+      <w:start w:val="1"/>
+      <w:numFmt w:val="decimal"/>
+      <w:lvlText w:val="%4."/>
+      <w:lvlJc w:val="left"/>
+      <w:pPr>
+        <w:ind w:left="2880" w:hanging="360"/>
+      </w:pPr>
+    </w:lvl>
+    <w:lvl w:ilvl="4" w:tplc="04270019" w:tentative="1">
+      <w:start w:val="1"/>
+      <w:numFmt w:val="lowerLetter"/>
+      <w:lvlText w:val="%5."/>
+      <w:lvlJc w:val="left"/>
+      <w:pPr>
+        <w:ind w:left="3600" w:hanging="360"/>
+      </w:pPr>
+    </w:lvl>
+    <w:lvl w:ilvl="5" w:tplc="0427001B" w:tentative="1">
+      <w:start w:val="1"/>
+      <w:numFmt w:val="lowerRoman"/>
+      <w:lvlText w:val="%6."/>
+      <w:lvlJc w:val="right"/>
+      <w:pPr>
+        <w:ind w:left="4320" w:hanging="180"/>
+      </w:pPr>
+    </w:lvl>
+    <w:lvl w:ilvl="6" w:tplc="0427000F" w:tentative="1">
+      <w:start w:val="1"/>
+      <w:numFmt w:val="decimal"/>
+      <w:lvlText w:val="%7."/>
+      <w:lvlJc w:val="left"/>
+      <w:pPr>
+        <w:ind w:left="5040" w:hanging="360"/>
+      </w:pPr>
+    </w:lvl>
+    <w:lvl w:ilvl="7" w:tplc="04270019" w:tentative="1">
+      <w:start w:val="1"/>
+      <w:numFmt w:val="lowerLetter"/>
+      <w:lvlText w:val="%8."/>
+      <w:lvlJc w:val="left"/>
+      <w:pPr>
+        <w:ind w:left="5760" w:hanging="360"/>
+      </w:pPr>
+    </w:lvl>
+    <w:lvl w:ilvl="8" w:tplc="0427001B" w:tentative="1">
+      <w:start w:val="1"/>
+      <w:numFmt w:val="lowerRoman"/>
+      <w:lvlText w:val="%9."/>
+      <w:lvlJc w:val="right"/>
+      <w:pPr>
+        <w:ind w:left="6480" w:hanging="180"/>
+      </w:pPr>
+    </w:lvl>
+  </w:abstractNum>
+  <w:abstractNum w:abstractNumId="13" w15:restartNumberingAfterBreak="0">
+    <w:nsid w:val="3EBF593F"/>
+    <w:multiLevelType w:val="hybridMultilevel"/>
+    <w:tmpl w:val="75ACB120"/>
+    <w:lvl w:ilvl="0" w:tplc="0427000F">
+      <w:start w:val="1"/>
+      <w:numFmt w:val="decimal"/>
+      <w:lvlText w:val="%1."/>
+      <w:lvlJc w:val="left"/>
+      <w:pPr>
+        <w:ind w:left="720" w:hanging="360"/>
+      </w:pPr>
+    </w:lvl>
+    <w:lvl w:ilvl="1" w:tplc="04270019" w:tentative="1">
+      <w:start w:val="1"/>
+      <w:numFmt w:val="lowerLetter"/>
+      <w:lvlText w:val="%2."/>
+      <w:lvlJc w:val="left"/>
+      <w:pPr>
+        <w:ind w:left="1440" w:hanging="360"/>
+      </w:pPr>
+    </w:lvl>
+    <w:lvl w:ilvl="2" w:tplc="0427001B" w:tentative="1">
+      <w:start w:val="1"/>
+      <w:numFmt w:val="lowerRoman"/>
+      <w:lvlText w:val="%3."/>
+      <w:lvlJc w:val="right"/>
+      <w:pPr>
+        <w:ind w:left="2160" w:hanging="180"/>
+      </w:pPr>
+    </w:lvl>
+    <w:lvl w:ilvl="3" w:tplc="0427000F" w:tentative="1">
+      <w:start w:val="1"/>
+      <w:numFmt w:val="decimal"/>
+      <w:lvlText w:val="%4."/>
+      <w:lvlJc w:val="left"/>
+      <w:pPr>
+        <w:ind w:left="2880" w:hanging="360"/>
+      </w:pPr>
+    </w:lvl>
+    <w:lvl w:ilvl="4" w:tplc="04270019" w:tentative="1">
+      <w:start w:val="1"/>
+      <w:numFmt w:val="lowerLetter"/>
+      <w:lvlText w:val="%5."/>
+      <w:lvlJc w:val="left"/>
+      <w:pPr>
+        <w:ind w:left="3600" w:hanging="360"/>
+      </w:pPr>
+    </w:lvl>
+    <w:lvl w:ilvl="5" w:tplc="0427001B" w:tentative="1">
+      <w:start w:val="1"/>
+      <w:numFmt w:val="lowerRoman"/>
+      <w:lvlText w:val="%6."/>
+      <w:lvlJc w:val="right"/>
+      <w:pPr>
+        <w:ind w:left="4320" w:hanging="180"/>
+      </w:pPr>
+    </w:lvl>
+    <w:lvl w:ilvl="6" w:tplc="0427000F" w:tentative="1">
+      <w:start w:val="1"/>
+      <w:numFmt w:val="decimal"/>
+      <w:lvlText w:val="%7."/>
+      <w:lvlJc w:val="left"/>
+      <w:pPr>
+        <w:ind w:left="5040" w:hanging="360"/>
+      </w:pPr>
+    </w:lvl>
+    <w:lvl w:ilvl="7" w:tplc="04270019" w:tentative="1">
+      <w:start w:val="1"/>
+      <w:numFmt w:val="lowerLetter"/>
+      <w:lvlText w:val="%8."/>
+      <w:lvlJc w:val="left"/>
+      <w:pPr>
+        <w:ind w:left="5760" w:hanging="360"/>
+      </w:pPr>
+    </w:lvl>
+    <w:lvl w:ilvl="8" w:tplc="0427001B" w:tentative="1">
+      <w:start w:val="1"/>
+      <w:numFmt w:val="lowerRoman"/>
+      <w:lvlText w:val="%9."/>
+      <w:lvlJc w:val="right"/>
+      <w:pPr>
+        <w:ind w:left="6480" w:hanging="180"/>
+      </w:pPr>
+    </w:lvl>
+  </w:abstractNum>
+  <w:abstractNum w:abstractNumId="14" w15:restartNumberingAfterBreak="0">
     <w:nsid w:val="41994292"/>
     <w:multiLevelType w:val="hybridMultilevel"/>
     <w:tmpl w:val="3C108606"/>
@@ -8946,7 +9819,7 @@
       </w:pPr>
     </w:lvl>
   </w:abstractNum>
-  <w:abstractNum w:abstractNumId="12" w15:restartNumberingAfterBreak="0">
+  <w:abstractNum w:abstractNumId="15" w15:restartNumberingAfterBreak="0">
     <w:nsid w:val="478864D1"/>
     <w:multiLevelType w:val="hybridMultilevel"/>
     <w:tmpl w:val="5C406DE8"/>
@@ -9035,7 +9908,7 @@
       </w:pPr>
     </w:lvl>
   </w:abstractNum>
-  <w:abstractNum w:abstractNumId="13" w15:restartNumberingAfterBreak="0">
+  <w:abstractNum w:abstractNumId="16" w15:restartNumberingAfterBreak="0">
     <w:nsid w:val="4991728C"/>
     <w:multiLevelType w:val="hybridMultilevel"/>
     <w:tmpl w:val="886ABDA4"/>
@@ -9121,7 +9994,7 @@
       </w:pPr>
     </w:lvl>
   </w:abstractNum>
-  <w:abstractNum w:abstractNumId="14" w15:restartNumberingAfterBreak="0">
+  <w:abstractNum w:abstractNumId="17" w15:restartNumberingAfterBreak="0">
     <w:nsid w:val="4F023501"/>
     <w:multiLevelType w:val="hybridMultilevel"/>
     <w:tmpl w:val="FB2C6AAC"/>
@@ -9207,7 +10080,7 @@
       </w:pPr>
     </w:lvl>
   </w:abstractNum>
-  <w:abstractNum w:abstractNumId="15" w15:restartNumberingAfterBreak="0">
+  <w:abstractNum w:abstractNumId="18" w15:restartNumberingAfterBreak="0">
     <w:nsid w:val="5DB704A1"/>
     <w:multiLevelType w:val="hybridMultilevel"/>
     <w:tmpl w:val="53B4AD36"/>
@@ -9296,7 +10169,7 @@
       </w:pPr>
     </w:lvl>
   </w:abstractNum>
-  <w:abstractNum w:abstractNumId="16" w15:restartNumberingAfterBreak="0">
+  <w:abstractNum w:abstractNumId="19" w15:restartNumberingAfterBreak="0">
     <w:nsid w:val="63E64B77"/>
     <w:multiLevelType w:val="hybridMultilevel"/>
     <w:tmpl w:val="D9341B1C"/>
@@ -9385,7 +10258,93 @@
       </w:pPr>
     </w:lvl>
   </w:abstractNum>
-  <w:abstractNum w:abstractNumId="17" w15:restartNumberingAfterBreak="0">
+  <w:abstractNum w:abstractNumId="20" w15:restartNumberingAfterBreak="0">
+    <w:nsid w:val="69541161"/>
+    <w:multiLevelType w:val="hybridMultilevel"/>
+    <w:tmpl w:val="4B56A2A4"/>
+    <w:lvl w:ilvl="0" w:tplc="0427000F">
+      <w:start w:val="1"/>
+      <w:numFmt w:val="decimal"/>
+      <w:lvlText w:val="%1."/>
+      <w:lvlJc w:val="left"/>
+      <w:pPr>
+        <w:ind w:left="720" w:hanging="360"/>
+      </w:pPr>
+    </w:lvl>
+    <w:lvl w:ilvl="1" w:tplc="04270019" w:tentative="1">
+      <w:start w:val="1"/>
+      <w:numFmt w:val="lowerLetter"/>
+      <w:lvlText w:val="%2."/>
+      <w:lvlJc w:val="left"/>
+      <w:pPr>
+        <w:ind w:left="1440" w:hanging="360"/>
+      </w:pPr>
+    </w:lvl>
+    <w:lvl w:ilvl="2" w:tplc="0427001B" w:tentative="1">
+      <w:start w:val="1"/>
+      <w:numFmt w:val="lowerRoman"/>
+      <w:lvlText w:val="%3."/>
+      <w:lvlJc w:val="right"/>
+      <w:pPr>
+        <w:ind w:left="2160" w:hanging="180"/>
+      </w:pPr>
+    </w:lvl>
+    <w:lvl w:ilvl="3" w:tplc="0427000F" w:tentative="1">
+      <w:start w:val="1"/>
+      <w:numFmt w:val="decimal"/>
+      <w:lvlText w:val="%4."/>
+      <w:lvlJc w:val="left"/>
+      <w:pPr>
+        <w:ind w:left="2880" w:hanging="360"/>
+      </w:pPr>
+    </w:lvl>
+    <w:lvl w:ilvl="4" w:tplc="04270019" w:tentative="1">
+      <w:start w:val="1"/>
+      <w:numFmt w:val="lowerLetter"/>
+      <w:lvlText w:val="%5."/>
+      <w:lvlJc w:val="left"/>
+      <w:pPr>
+        <w:ind w:left="3600" w:hanging="360"/>
+      </w:pPr>
+    </w:lvl>
+    <w:lvl w:ilvl="5" w:tplc="0427001B" w:tentative="1">
+      <w:start w:val="1"/>
+      <w:numFmt w:val="lowerRoman"/>
+      <w:lvlText w:val="%6."/>
+      <w:lvlJc w:val="right"/>
+      <w:pPr>
+        <w:ind w:left="4320" w:hanging="180"/>
+      </w:pPr>
+    </w:lvl>
+    <w:lvl w:ilvl="6" w:tplc="0427000F" w:tentative="1">
+      <w:start w:val="1"/>
+      <w:numFmt w:val="decimal"/>
+      <w:lvlText w:val="%7."/>
+      <w:lvlJc w:val="left"/>
+      <w:pPr>
+        <w:ind w:left="5040" w:hanging="360"/>
+      </w:pPr>
+    </w:lvl>
+    <w:lvl w:ilvl="7" w:tplc="04270019" w:tentative="1">
+      <w:start w:val="1"/>
+      <w:numFmt w:val="lowerLetter"/>
+      <w:lvlText w:val="%8."/>
+      <w:lvlJc w:val="left"/>
+      <w:pPr>
+        <w:ind w:left="5760" w:hanging="360"/>
+      </w:pPr>
+    </w:lvl>
+    <w:lvl w:ilvl="8" w:tplc="0427001B" w:tentative="1">
+      <w:start w:val="1"/>
+      <w:numFmt w:val="lowerRoman"/>
+      <w:lvlText w:val="%9."/>
+      <w:lvlJc w:val="right"/>
+      <w:pPr>
+        <w:ind w:left="6480" w:hanging="180"/>
+      </w:pPr>
+    </w:lvl>
+  </w:abstractNum>
+  <w:abstractNum w:abstractNumId="21" w15:restartNumberingAfterBreak="0">
     <w:nsid w:val="6AA16195"/>
     <w:multiLevelType w:val="hybridMultilevel"/>
     <w:tmpl w:val="ACB8A024"/>
@@ -9474,7 +10433,7 @@
       </w:pPr>
     </w:lvl>
   </w:abstractNum>
-  <w:abstractNum w:abstractNumId="18" w15:restartNumberingAfterBreak="0">
+  <w:abstractNum w:abstractNumId="22" w15:restartNumberingAfterBreak="0">
     <w:nsid w:val="783D04D1"/>
     <w:multiLevelType w:val="hybridMultilevel"/>
     <w:tmpl w:val="C6FC4DBE"/>
@@ -9563,7 +10522,7 @@
       </w:pPr>
     </w:lvl>
   </w:abstractNum>
-  <w:abstractNum w:abstractNumId="19" w15:restartNumberingAfterBreak="0">
+  <w:abstractNum w:abstractNumId="23" w15:restartNumberingAfterBreak="0">
     <w:nsid w:val="790174B3"/>
     <w:multiLevelType w:val="hybridMultilevel"/>
     <w:tmpl w:val="79B0F038"/>
@@ -9676,7 +10635,7 @@
       </w:rPr>
     </w:lvl>
   </w:abstractNum>
-  <w:abstractNum w:abstractNumId="20" w15:restartNumberingAfterBreak="0">
+  <w:abstractNum w:abstractNumId="24" w15:restartNumberingAfterBreak="0">
     <w:nsid w:val="792A0B6A"/>
     <w:multiLevelType w:val="hybridMultilevel"/>
     <w:tmpl w:val="37E2425C"/>
@@ -9765,7 +10724,7 @@
       </w:pPr>
     </w:lvl>
   </w:abstractNum>
-  <w:abstractNum w:abstractNumId="21" w15:restartNumberingAfterBreak="0">
+  <w:abstractNum w:abstractNumId="25" w15:restartNumberingAfterBreak="0">
     <w:nsid w:val="7B2339EB"/>
     <w:multiLevelType w:val="hybridMultilevel"/>
     <w:tmpl w:val="37E2425C"/>
@@ -9854,7 +10813,7 @@
       </w:pPr>
     </w:lvl>
   </w:abstractNum>
-  <w:abstractNum w:abstractNumId="22" w15:restartNumberingAfterBreak="0">
+  <w:abstractNum w:abstractNumId="26" w15:restartNumberingAfterBreak="0">
     <w:nsid w:val="7FBB09F0"/>
     <w:multiLevelType w:val="hybridMultilevel"/>
     <w:tmpl w:val="366C5668"/>
@@ -9941,64 +10900,64 @@
     </w:lvl>
   </w:abstractNum>
   <w:num w:numId="1">
+    <w:abstractNumId w:val="19"/>
+  </w:num>
+  <w:num w:numId="2">
+    <w:abstractNumId w:val="11"/>
+  </w:num>
+  <w:num w:numId="3">
+    <w:abstractNumId w:val="25"/>
+  </w:num>
+  <w:num w:numId="4">
+    <w:abstractNumId w:val="21"/>
+  </w:num>
+  <w:num w:numId="5">
+    <w:abstractNumId w:val="22"/>
+  </w:num>
+  <w:num w:numId="6">
+    <w:abstractNumId w:val="18"/>
+  </w:num>
+  <w:num w:numId="7">
+    <w:abstractNumId w:val="10"/>
+  </w:num>
+  <w:num w:numId="8">
     <w:abstractNumId w:val="16"/>
   </w:num>
-  <w:num w:numId="2">
-    <w:abstractNumId w:val="10"/>
-  </w:num>
-  <w:num w:numId="3">
-    <w:abstractNumId w:val="21"/>
-  </w:num>
-  <w:num w:numId="4">
-    <w:abstractNumId w:val="17"/>
-  </w:num>
-  <w:num w:numId="5">
-    <w:abstractNumId w:val="18"/>
-  </w:num>
-  <w:num w:numId="6">
+  <w:num w:numId="9">
     <w:abstractNumId w:val="15"/>
   </w:num>
-  <w:num w:numId="7">
-    <w:abstractNumId w:val="9"/>
-  </w:num>
-  <w:num w:numId="8">
-    <w:abstractNumId w:val="13"/>
-  </w:num>
-  <w:num w:numId="9">
-    <w:abstractNumId w:val="12"/>
-  </w:num>
   <w:num w:numId="10">
-    <w:abstractNumId w:val="20"/>
+    <w:abstractNumId w:val="24"/>
   </w:num>
   <w:num w:numId="11">
-    <w:abstractNumId w:val="7"/>
+    <w:abstractNumId w:val="8"/>
   </w:num>
   <w:num w:numId="12">
-    <w:abstractNumId w:val="19"/>
+    <w:abstractNumId w:val="23"/>
   </w:num>
   <w:num w:numId="13">
     <w:abstractNumId w:val="3"/>
   </w:num>
   <w:num w:numId="14">
-    <w:abstractNumId w:val="8"/>
+    <w:abstractNumId w:val="9"/>
   </w:num>
   <w:num w:numId="15">
-    <w:abstractNumId w:val="11"/>
+    <w:abstractNumId w:val="14"/>
   </w:num>
   <w:num w:numId="16">
-    <w:abstractNumId w:val="6"/>
+    <w:abstractNumId w:val="7"/>
   </w:num>
   <w:num w:numId="17">
-    <w:abstractNumId w:val="5"/>
+    <w:abstractNumId w:val="6"/>
   </w:num>
   <w:num w:numId="18">
     <w:abstractNumId w:val="2"/>
   </w:num>
   <w:num w:numId="19">
-    <w:abstractNumId w:val="22"/>
+    <w:abstractNumId w:val="26"/>
   </w:num>
   <w:num w:numId="20">
-    <w:abstractNumId w:val="4"/>
+    <w:abstractNumId w:val="5"/>
   </w:num>
   <w:num w:numId="21">
     <w:abstractNumId w:val="1"/>
@@ -10007,7 +10966,19 @@
     <w:abstractNumId w:val="0"/>
   </w:num>
   <w:num w:numId="23">
-    <w:abstractNumId w:val="14"/>
+    <w:abstractNumId w:val="17"/>
+  </w:num>
+  <w:num w:numId="24">
+    <w:abstractNumId w:val="13"/>
+  </w:num>
+  <w:num w:numId="25">
+    <w:abstractNumId w:val="4"/>
+  </w:num>
+  <w:num w:numId="26">
+    <w:abstractNumId w:val="12"/>
+  </w:num>
+  <w:num w:numId="27">
+    <w:abstractNumId w:val="20"/>
   </w:num>
 </w:numbering>
 </file>
@@ -11129,7 +12100,7 @@
 </file>
 
 <file path=customXml/itemProps1.xml><?xml version="1.0" encoding="utf-8"?>
-<ds:datastoreItem xmlns:ds="http://schemas.openxmlformats.org/officeDocument/2006/customXml" ds:itemID="{22B5804A-F77F-4FC8-80E4-47623711F5AB}">
+<ds:datastoreItem xmlns:ds="http://schemas.openxmlformats.org/officeDocument/2006/customXml" ds:itemID="{F5278880-5232-4AFF-8CBE-B56EB9BCC1C9}">
   <ds:schemaRefs>
     <ds:schemaRef ds:uri="http://schemas.openxmlformats.org/officeDocument/2006/bibliography"/>
   </ds:schemaRefs>

</xml_diff>

<commit_message>
Minimalūs pataisymai testavimo L1 ataskaitoje.
</commit_message>
<xml_diff>
--- a/Testavimas/L1.docx
+++ b/Testavimas/L1.docx
@@ -1,6 +1,6 @@
 
 <file path=word/document.xml><?xml version="1.0" encoding="utf-8"?>
-<w:document xmlns:wpc="http://schemas.microsoft.com/office/word/2010/wordprocessingCanvas" xmlns:cx="http://schemas.microsoft.com/office/drawing/2014/chartex" xmlns:cx1="http://schemas.microsoft.com/office/drawing/2015/9/8/chartex" xmlns:cx2="http://schemas.microsoft.com/office/drawing/2015/10/21/chartex" xmlns:cx3="http://schemas.microsoft.com/office/drawing/2016/5/9/chartex" xmlns:cx4="http://schemas.microsoft.com/office/drawing/2016/5/10/chartex" xmlns:cx5="http://schemas.microsoft.com/office/drawing/2016/5/11/chartex" xmlns:cx6="http://schemas.microsoft.com/office/drawing/2016/5/12/chartex" xmlns:cx7="http://schemas.microsoft.com/office/drawing/2016/5/13/chartex" xmlns:cx8="http://schemas.microsoft.com/office/drawing/2016/5/14/chartex" xmlns:mc="http://schemas.openxmlformats.org/markup-compatibility/2006" xmlns:aink="http://schemas.microsoft.com/office/drawing/2016/ink" xmlns:am3d="http://schemas.microsoft.com/office/drawing/2017/model3d" xmlns:o="urn:schemas-microsoft-com:office:office" xmlns:r="http://schemas.openxmlformats.org/officeDocument/2006/relationships" xmlns:m="http://schemas.openxmlformats.org/officeDocument/2006/math" xmlns:v="urn:schemas-microsoft-com:vml" xmlns:wp14="http://schemas.microsoft.com/office/word/2010/wordprocessingDrawing" xmlns:wp="http://schemas.openxmlformats.org/drawingml/2006/wordprocessingDrawing" xmlns:w10="urn:schemas-microsoft-com:office:word" xmlns:w="http://schemas.openxmlformats.org/wordprocessingml/2006/main" xmlns:w14="http://schemas.microsoft.com/office/word/2010/wordml" xmlns:w15="http://schemas.microsoft.com/office/word/2012/wordml" xmlns:w16cid="http://schemas.microsoft.com/office/word/2016/wordml/cid" xmlns:w16se="http://schemas.microsoft.com/office/word/2015/wordml/symex" xmlns:wpg="http://schemas.microsoft.com/office/word/2010/wordprocessingGroup" xmlns:wpi="http://schemas.microsoft.com/office/word/2010/wordprocessingInk" xmlns:wne="http://schemas.microsoft.com/office/word/2006/wordml" xmlns:wps="http://schemas.microsoft.com/office/word/2010/wordprocessingShape" mc:Ignorable="w14 w15 w16se w16cid wp14">
+<w:document xmlns:wpc="http://schemas.microsoft.com/office/word/2010/wordprocessingCanvas" xmlns:cx="http://schemas.microsoft.com/office/drawing/2014/chartex" xmlns:cx1="http://schemas.microsoft.com/office/drawing/2015/9/8/chartex" xmlns:cx2="http://schemas.microsoft.com/office/drawing/2015/10/21/chartex" xmlns:cx3="http://schemas.microsoft.com/office/drawing/2016/5/9/chartex" xmlns:cx4="http://schemas.microsoft.com/office/drawing/2016/5/10/chartex" xmlns:cx5="http://schemas.microsoft.com/office/drawing/2016/5/11/chartex" xmlns:cx6="http://schemas.microsoft.com/office/drawing/2016/5/12/chartex" xmlns:cx7="http://schemas.microsoft.com/office/drawing/2016/5/13/chartex" xmlns:cx8="http://schemas.microsoft.com/office/drawing/2016/5/14/chartex" xmlns:mc="http://schemas.openxmlformats.org/markup-compatibility/2006" xmlns:aink="http://schemas.microsoft.com/office/drawing/2016/ink" xmlns:am3d="http://schemas.microsoft.com/office/drawing/2017/model3d" xmlns:o="urn:schemas-microsoft-com:office:office" xmlns:r="http://schemas.openxmlformats.org/officeDocument/2006/relationships" xmlns:m="http://schemas.openxmlformats.org/officeDocument/2006/math" xmlns:v="urn:schemas-microsoft-com:vml" xmlns:wp14="http://schemas.microsoft.com/office/word/2010/wordprocessingDrawing" xmlns:wp="http://schemas.openxmlformats.org/drawingml/2006/wordprocessingDrawing" xmlns:w10="urn:schemas-microsoft-com:office:word" xmlns:w="http://schemas.openxmlformats.org/wordprocessingml/2006/main" xmlns:w14="http://schemas.microsoft.com/office/word/2010/wordml" xmlns:w15="http://schemas.microsoft.com/office/word/2012/wordml" xmlns:w16se="http://schemas.microsoft.com/office/word/2015/wordml/symex" xmlns:wpg="http://schemas.microsoft.com/office/word/2010/wordprocessingGroup" xmlns:wpi="http://schemas.microsoft.com/office/word/2010/wordprocessingInk" xmlns:wne="http://schemas.microsoft.com/office/word/2006/wordml" xmlns:wps="http://schemas.microsoft.com/office/word/2010/wordprocessingShape" mc:Ignorable="w14 w15 w16se wp14">
   <w:body>
     <w:p>
       <w:pPr>
@@ -580,7 +580,7 @@
           <w:r>
             <w:fldChar w:fldCharType="separate"/>
           </w:r>
-          <w:hyperlink w:anchor="_Toc499475289" w:history="1">
+          <w:hyperlink w:anchor="_Toc499477316" w:history="1">
             <w:r>
               <w:rPr>
                 <w:rStyle w:val="Hyperlink"/>
@@ -623,7 +623,7 @@
                 <w:noProof/>
                 <w:webHidden/>
               </w:rPr>
-              <w:instrText xml:space="preserve"> PAGEREF _Toc499475289 \h </w:instrText>
+              <w:instrText xml:space="preserve"> PAGEREF _Toc499477316 \h </w:instrText>
             </w:r>
             <w:r>
               <w:rPr>
@@ -668,7 +668,7 @@
               <w:lang w:eastAsia="lt-LT"/>
             </w:rPr>
           </w:pPr>
-          <w:hyperlink w:anchor="_Toc499475290" w:history="1">
+          <w:hyperlink w:anchor="_Toc499477317" w:history="1">
             <w:r>
               <w:rPr>
                 <w:rStyle w:val="Hyperlink"/>
@@ -711,7 +711,7 @@
                 <w:noProof/>
                 <w:webHidden/>
               </w:rPr>
-              <w:instrText xml:space="preserve"> PAGEREF _Toc499475290 \h </w:instrText>
+              <w:instrText xml:space="preserve"> PAGEREF _Toc499477317 \h </w:instrText>
             </w:r>
             <w:r>
               <w:rPr>
@@ -756,7 +756,7 @@
               <w:lang w:eastAsia="lt-LT"/>
             </w:rPr>
           </w:pPr>
-          <w:hyperlink w:anchor="_Toc499475291" w:history="1">
+          <w:hyperlink w:anchor="_Toc499477318" w:history="1">
             <w:r>
               <w:rPr>
                 <w:rStyle w:val="Hyperlink"/>
@@ -799,7 +799,7 @@
                 <w:noProof/>
                 <w:webHidden/>
               </w:rPr>
-              <w:instrText xml:space="preserve"> PAGEREF _Toc499475291 \h </w:instrText>
+              <w:instrText xml:space="preserve"> PAGEREF _Toc499477318 \h </w:instrText>
             </w:r>
             <w:r>
               <w:rPr>
@@ -844,7 +844,7 @@
               <w:lang w:eastAsia="lt-LT"/>
             </w:rPr>
           </w:pPr>
-          <w:hyperlink w:anchor="_Toc499475292" w:history="1">
+          <w:hyperlink w:anchor="_Toc499477319" w:history="1">
             <w:r>
               <w:rPr>
                 <w:rStyle w:val="Hyperlink"/>
@@ -887,7 +887,7 @@
                 <w:noProof/>
                 <w:webHidden/>
               </w:rPr>
-              <w:instrText xml:space="preserve"> PAGEREF _Toc499475292 \h </w:instrText>
+              <w:instrText xml:space="preserve"> PAGEREF _Toc499477319 \h </w:instrText>
             </w:r>
             <w:r>
               <w:rPr>
@@ -932,7 +932,7 @@
               <w:lang w:eastAsia="lt-LT"/>
             </w:rPr>
           </w:pPr>
-          <w:hyperlink w:anchor="_Toc499475293" w:history="1">
+          <w:hyperlink w:anchor="_Toc499477320" w:history="1">
             <w:r>
               <w:rPr>
                 <w:rStyle w:val="Hyperlink"/>
@@ -975,7 +975,7 @@
                 <w:noProof/>
                 <w:webHidden/>
               </w:rPr>
-              <w:instrText xml:space="preserve"> PAGEREF _Toc499475293 \h </w:instrText>
+              <w:instrText xml:space="preserve"> PAGEREF _Toc499477320 \h </w:instrText>
             </w:r>
             <w:r>
               <w:rPr>
@@ -1020,7 +1020,7 @@
               <w:lang w:eastAsia="lt-LT"/>
             </w:rPr>
           </w:pPr>
-          <w:hyperlink w:anchor="_Toc499475294" w:history="1">
+          <w:hyperlink w:anchor="_Toc499477321" w:history="1">
             <w:r>
               <w:rPr>
                 <w:rStyle w:val="Hyperlink"/>
@@ -1063,7 +1063,7 @@
                 <w:noProof/>
                 <w:webHidden/>
               </w:rPr>
-              <w:instrText xml:space="preserve"> PAGEREF _Toc499475294 \h </w:instrText>
+              <w:instrText xml:space="preserve"> PAGEREF _Toc499477321 \h </w:instrText>
             </w:r>
             <w:r>
               <w:rPr>
@@ -1108,7 +1108,7 @@
               <w:lang w:eastAsia="lt-LT"/>
             </w:rPr>
           </w:pPr>
-          <w:hyperlink w:anchor="_Toc499475295" w:history="1">
+          <w:hyperlink w:anchor="_Toc499477322" w:history="1">
             <w:r>
               <w:rPr>
                 <w:rStyle w:val="Hyperlink"/>
@@ -1151,7 +1151,7 @@
                 <w:noProof/>
                 <w:webHidden/>
               </w:rPr>
-              <w:instrText xml:space="preserve"> PAGEREF _Toc499475295 \h </w:instrText>
+              <w:instrText xml:space="preserve"> PAGEREF _Toc499477322 \h </w:instrText>
             </w:r>
             <w:r>
               <w:rPr>
@@ -1196,7 +1196,7 @@
               <w:lang w:eastAsia="lt-LT"/>
             </w:rPr>
           </w:pPr>
-          <w:hyperlink w:anchor="_Toc499475296" w:history="1">
+          <w:hyperlink w:anchor="_Toc499477323" w:history="1">
             <w:r>
               <w:rPr>
                 <w:rStyle w:val="Hyperlink"/>
@@ -1239,7 +1239,7 @@
                 <w:noProof/>
                 <w:webHidden/>
               </w:rPr>
-              <w:instrText xml:space="preserve"> PAGEREF _Toc499475296 \h </w:instrText>
+              <w:instrText xml:space="preserve"> PAGEREF _Toc499477323 \h </w:instrText>
             </w:r>
             <w:r>
               <w:rPr>
@@ -1284,7 +1284,7 @@
               <w:lang w:eastAsia="lt-LT"/>
             </w:rPr>
           </w:pPr>
-          <w:hyperlink w:anchor="_Toc499475297" w:history="1">
+          <w:hyperlink w:anchor="_Toc499477324" w:history="1">
             <w:r>
               <w:rPr>
                 <w:rStyle w:val="Hyperlink"/>
@@ -1327,7 +1327,7 @@
                 <w:noProof/>
                 <w:webHidden/>
               </w:rPr>
-              <w:instrText xml:space="preserve"> PAGEREF _Toc499475297 \h </w:instrText>
+              <w:instrText xml:space="preserve"> PAGEREF _Toc499477324 \h </w:instrText>
             </w:r>
             <w:r>
               <w:rPr>
@@ -1372,7 +1372,7 @@
               <w:lang w:eastAsia="lt-LT"/>
             </w:rPr>
           </w:pPr>
-          <w:hyperlink w:anchor="_Toc499475298" w:history="1">
+          <w:hyperlink w:anchor="_Toc499477325" w:history="1">
             <w:r>
               <w:rPr>
                 <w:rStyle w:val="Hyperlink"/>
@@ -1415,7 +1415,7 @@
                 <w:noProof/>
                 <w:webHidden/>
               </w:rPr>
-              <w:instrText xml:space="preserve"> PAGEREF _Toc499475298 \h </w:instrText>
+              <w:instrText xml:space="preserve"> PAGEREF _Toc499477325 \h </w:instrText>
             </w:r>
             <w:r>
               <w:rPr>
@@ -1460,7 +1460,7 @@
               <w:lang w:eastAsia="lt-LT"/>
             </w:rPr>
           </w:pPr>
-          <w:hyperlink w:anchor="_Toc499475299" w:history="1">
+          <w:hyperlink w:anchor="_Toc499477326" w:history="1">
             <w:r>
               <w:rPr>
                 <w:rStyle w:val="Hyperlink"/>
@@ -1503,7 +1503,7 @@
                 <w:noProof/>
                 <w:webHidden/>
               </w:rPr>
-              <w:instrText xml:space="preserve"> PAGEREF _Toc499475299 \h </w:instrText>
+              <w:instrText xml:space="preserve"> PAGEREF _Toc499477326 \h </w:instrText>
             </w:r>
             <w:r>
               <w:rPr>
@@ -1548,7 +1548,7 @@
               <w:lang w:eastAsia="lt-LT"/>
             </w:rPr>
           </w:pPr>
-          <w:hyperlink w:anchor="_Toc499475300" w:history="1">
+          <w:hyperlink w:anchor="_Toc499477327" w:history="1">
             <w:r>
               <w:rPr>
                 <w:rStyle w:val="Hyperlink"/>
@@ -1591,7 +1591,7 @@
                 <w:noProof/>
                 <w:webHidden/>
               </w:rPr>
-              <w:instrText xml:space="preserve"> PAGEREF _Toc499475300 \h </w:instrText>
+              <w:instrText xml:space="preserve"> PAGEREF _Toc499477327 \h </w:instrText>
             </w:r>
             <w:r>
               <w:rPr>
@@ -1636,7 +1636,7 @@
               <w:lang w:eastAsia="lt-LT"/>
             </w:rPr>
           </w:pPr>
-          <w:hyperlink w:anchor="_Toc499475301" w:history="1">
+          <w:hyperlink w:anchor="_Toc499477328" w:history="1">
             <w:r>
               <w:rPr>
                 <w:rStyle w:val="Hyperlink"/>
@@ -1679,7 +1679,7 @@
                 <w:noProof/>
                 <w:webHidden/>
               </w:rPr>
-              <w:instrText xml:space="preserve"> PAGEREF _Toc499475301 \h </w:instrText>
+              <w:instrText xml:space="preserve"> PAGEREF _Toc499477328 \h </w:instrText>
             </w:r>
             <w:r>
               <w:rPr>
@@ -1724,7 +1724,7 @@
               <w:lang w:eastAsia="lt-LT"/>
             </w:rPr>
           </w:pPr>
-          <w:hyperlink w:anchor="_Toc499475302" w:history="1">
+          <w:hyperlink w:anchor="_Toc499477329" w:history="1">
             <w:r>
               <w:rPr>
                 <w:rStyle w:val="Hyperlink"/>
@@ -1767,7 +1767,7 @@
                 <w:noProof/>
                 <w:webHidden/>
               </w:rPr>
-              <w:instrText xml:space="preserve"> PAGEREF _Toc499475302 \h </w:instrText>
+              <w:instrText xml:space="preserve"> PAGEREF _Toc499477329 \h </w:instrText>
             </w:r>
             <w:r>
               <w:rPr>
@@ -1812,7 +1812,7 @@
               <w:lang w:eastAsia="lt-LT"/>
             </w:rPr>
           </w:pPr>
-          <w:hyperlink w:anchor="_Toc499475303" w:history="1">
+          <w:hyperlink w:anchor="_Toc499477330" w:history="1">
             <w:r>
               <w:rPr>
                 <w:rStyle w:val="Hyperlink"/>
@@ -1855,7 +1855,7 @@
                 <w:noProof/>
                 <w:webHidden/>
               </w:rPr>
-              <w:instrText xml:space="preserve"> PAGEREF _Toc499475303 \h </w:instrText>
+              <w:instrText xml:space="preserve"> PAGEREF _Toc499477330 \h </w:instrText>
             </w:r>
             <w:r>
               <w:rPr>
@@ -1900,7 +1900,7 @@
               <w:lang w:eastAsia="lt-LT"/>
             </w:rPr>
           </w:pPr>
-          <w:hyperlink w:anchor="_Toc499475304" w:history="1">
+          <w:hyperlink w:anchor="_Toc499477331" w:history="1">
             <w:r>
               <w:rPr>
                 <w:rStyle w:val="Hyperlink"/>
@@ -1943,7 +1943,7 @@
                 <w:noProof/>
                 <w:webHidden/>
               </w:rPr>
-              <w:instrText xml:space="preserve"> PAGEREF _Toc499475304 \h </w:instrText>
+              <w:instrText xml:space="preserve"> PAGEREF _Toc499477331 \h </w:instrText>
             </w:r>
             <w:r>
               <w:rPr>
@@ -1988,7 +1988,7 @@
               <w:lang w:eastAsia="lt-LT"/>
             </w:rPr>
           </w:pPr>
-          <w:hyperlink w:anchor="_Toc499475305" w:history="1">
+          <w:hyperlink w:anchor="_Toc499477332" w:history="1">
             <w:r>
               <w:rPr>
                 <w:rStyle w:val="Hyperlink"/>
@@ -2031,7 +2031,7 @@
                 <w:noProof/>
                 <w:webHidden/>
               </w:rPr>
-              <w:instrText xml:space="preserve"> PAGEREF _Toc499475305 \h </w:instrText>
+              <w:instrText xml:space="preserve"> PAGEREF _Toc499477332 \h </w:instrText>
             </w:r>
             <w:r>
               <w:rPr>
@@ -2076,7 +2076,7 @@
               <w:lang w:eastAsia="lt-LT"/>
             </w:rPr>
           </w:pPr>
-          <w:hyperlink w:anchor="_Toc499475306" w:history="1">
+          <w:hyperlink w:anchor="_Toc499477333" w:history="1">
             <w:r>
               <w:rPr>
                 <w:rStyle w:val="Hyperlink"/>
@@ -2119,7 +2119,7 @@
                 <w:noProof/>
                 <w:webHidden/>
               </w:rPr>
-              <w:instrText xml:space="preserve"> PAGEREF _Toc499475306 \h </w:instrText>
+              <w:instrText xml:space="preserve"> PAGEREF _Toc499477333 \h </w:instrText>
             </w:r>
             <w:r>
               <w:rPr>
@@ -2164,7 +2164,7 @@
               <w:lang w:eastAsia="lt-LT"/>
             </w:rPr>
           </w:pPr>
-          <w:hyperlink w:anchor="_Toc499475307" w:history="1">
+          <w:hyperlink w:anchor="_Toc499477334" w:history="1">
             <w:r>
               <w:rPr>
                 <w:rStyle w:val="Hyperlink"/>
@@ -2207,7 +2207,7 @@
                 <w:noProof/>
                 <w:webHidden/>
               </w:rPr>
-              <w:instrText xml:space="preserve"> PAGEREF _Toc499475307 \h </w:instrText>
+              <w:instrText xml:space="preserve"> PAGEREF _Toc499477334 \h </w:instrText>
             </w:r>
             <w:r>
               <w:rPr>
@@ -2252,7 +2252,7 @@
               <w:lang w:eastAsia="lt-LT"/>
             </w:rPr>
           </w:pPr>
-          <w:hyperlink w:anchor="_Toc499475308" w:history="1">
+          <w:hyperlink w:anchor="_Toc499477335" w:history="1">
             <w:r>
               <w:rPr>
                 <w:rStyle w:val="Hyperlink"/>
@@ -2295,7 +2295,7 @@
                 <w:noProof/>
                 <w:webHidden/>
               </w:rPr>
-              <w:instrText xml:space="preserve"> PAGEREF _Toc499475308 \h </w:instrText>
+              <w:instrText xml:space="preserve"> PAGEREF _Toc499477335 \h </w:instrText>
             </w:r>
             <w:r>
               <w:rPr>
@@ -2340,7 +2340,7 @@
               <w:lang w:eastAsia="lt-LT"/>
             </w:rPr>
           </w:pPr>
-          <w:hyperlink w:anchor="_Toc499475309" w:history="1">
+          <w:hyperlink w:anchor="_Toc499477336" w:history="1">
             <w:r>
               <w:rPr>
                 <w:rStyle w:val="Hyperlink"/>
@@ -2383,7 +2383,7 @@
                 <w:noProof/>
                 <w:webHidden/>
               </w:rPr>
-              <w:instrText xml:space="preserve"> PAGEREF _Toc499475309 \h </w:instrText>
+              <w:instrText xml:space="preserve"> PAGEREF _Toc499477336 \h </w:instrText>
             </w:r>
             <w:r>
               <w:rPr>
@@ -2428,7 +2428,7 @@
               <w:lang w:eastAsia="lt-LT"/>
             </w:rPr>
           </w:pPr>
-          <w:hyperlink w:anchor="_Toc499475310" w:history="1">
+          <w:hyperlink w:anchor="_Toc499477337" w:history="1">
             <w:r>
               <w:rPr>
                 <w:rStyle w:val="Hyperlink"/>
@@ -2471,7 +2471,7 @@
                 <w:noProof/>
                 <w:webHidden/>
               </w:rPr>
-              <w:instrText xml:space="preserve"> PAGEREF _Toc499475310 \h </w:instrText>
+              <w:instrText xml:space="preserve"> PAGEREF _Toc499477337 \h </w:instrText>
             </w:r>
             <w:r>
               <w:rPr>
@@ -2516,7 +2516,7 @@
               <w:lang w:eastAsia="lt-LT"/>
             </w:rPr>
           </w:pPr>
-          <w:hyperlink w:anchor="_Toc499475311" w:history="1">
+          <w:hyperlink w:anchor="_Toc499477338" w:history="1">
             <w:r>
               <w:rPr>
                 <w:rStyle w:val="Hyperlink"/>
@@ -2559,7 +2559,7 @@
                 <w:noProof/>
                 <w:webHidden/>
               </w:rPr>
-              <w:instrText xml:space="preserve"> PAGEREF _Toc499475311 \h </w:instrText>
+              <w:instrText xml:space="preserve"> PAGEREF _Toc499477338 \h </w:instrText>
             </w:r>
             <w:r>
               <w:rPr>
@@ -2604,7 +2604,7 @@
               <w:lang w:eastAsia="lt-LT"/>
             </w:rPr>
           </w:pPr>
-          <w:hyperlink w:anchor="_Toc499475312" w:history="1">
+          <w:hyperlink w:anchor="_Toc499477339" w:history="1">
             <w:r>
               <w:rPr>
                 <w:rStyle w:val="Hyperlink"/>
@@ -2647,7 +2647,7 @@
                 <w:noProof/>
                 <w:webHidden/>
               </w:rPr>
-              <w:instrText xml:space="preserve"> PAGEREF _Toc499475312 \h </w:instrText>
+              <w:instrText xml:space="preserve"> PAGEREF _Toc499477339 \h </w:instrText>
             </w:r>
             <w:r>
               <w:rPr>
@@ -2692,7 +2692,7 @@
               <w:lang w:eastAsia="lt-LT"/>
             </w:rPr>
           </w:pPr>
-          <w:hyperlink w:anchor="_Toc499475313" w:history="1">
+          <w:hyperlink w:anchor="_Toc499477340" w:history="1">
             <w:r>
               <w:rPr>
                 <w:rStyle w:val="Hyperlink"/>
@@ -2735,7 +2735,7 @@
                 <w:noProof/>
                 <w:webHidden/>
               </w:rPr>
-              <w:instrText xml:space="preserve"> PAGEREF _Toc499475313 \h </w:instrText>
+              <w:instrText xml:space="preserve"> PAGEREF _Toc499477340 \h </w:instrText>
             </w:r>
             <w:r>
               <w:rPr>
@@ -2780,7 +2780,7 @@
               <w:lang w:eastAsia="lt-LT"/>
             </w:rPr>
           </w:pPr>
-          <w:hyperlink w:anchor="_Toc499475314" w:history="1">
+          <w:hyperlink w:anchor="_Toc499477341" w:history="1">
             <w:r>
               <w:rPr>
                 <w:rStyle w:val="Hyperlink"/>
@@ -2823,7 +2823,7 @@
                 <w:noProof/>
                 <w:webHidden/>
               </w:rPr>
-              <w:instrText xml:space="preserve"> PAGEREF _Toc499475314 \h </w:instrText>
+              <w:instrText xml:space="preserve"> PAGEREF _Toc499477341 \h </w:instrText>
             </w:r>
             <w:r>
               <w:rPr>
@@ -2868,7 +2868,7 @@
               <w:lang w:eastAsia="lt-LT"/>
             </w:rPr>
           </w:pPr>
-          <w:hyperlink w:anchor="_Toc499475315" w:history="1">
+          <w:hyperlink w:anchor="_Toc499477342" w:history="1">
             <w:r>
               <w:rPr>
                 <w:rStyle w:val="Hyperlink"/>
@@ -2911,7 +2911,7 @@
                 <w:noProof/>
                 <w:webHidden/>
               </w:rPr>
-              <w:instrText xml:space="preserve"> PAGEREF _Toc499475315 \h </w:instrText>
+              <w:instrText xml:space="preserve"> PAGEREF _Toc499477342 \h </w:instrText>
             </w:r>
             <w:r>
               <w:rPr>
@@ -2956,7 +2956,7 @@
               <w:lang w:eastAsia="lt-LT"/>
             </w:rPr>
           </w:pPr>
-          <w:hyperlink w:anchor="_Toc499475316" w:history="1">
+          <w:hyperlink w:anchor="_Toc499477343" w:history="1">
             <w:r>
               <w:rPr>
                 <w:rStyle w:val="Hyperlink"/>
@@ -2999,7 +2999,7 @@
                 <w:noProof/>
                 <w:webHidden/>
               </w:rPr>
-              <w:instrText xml:space="preserve"> PAGEREF _Toc499475316 \h </w:instrText>
+              <w:instrText xml:space="preserve"> PAGEREF _Toc499477343 \h </w:instrText>
             </w:r>
             <w:r>
               <w:rPr>
@@ -3044,7 +3044,7 @@
               <w:lang w:eastAsia="lt-LT"/>
             </w:rPr>
           </w:pPr>
-          <w:hyperlink w:anchor="_Toc499475317" w:history="1">
+          <w:hyperlink w:anchor="_Toc499477344" w:history="1">
             <w:r>
               <w:rPr>
                 <w:rStyle w:val="Hyperlink"/>
@@ -3087,7 +3087,7 @@
                 <w:noProof/>
                 <w:webHidden/>
               </w:rPr>
-              <w:instrText xml:space="preserve"> PAGEREF _Toc499475317 \h </w:instrText>
+              <w:instrText xml:space="preserve"> PAGEREF _Toc499477344 \h </w:instrText>
             </w:r>
             <w:r>
               <w:rPr>
@@ -3132,7 +3132,7 @@
               <w:lang w:eastAsia="lt-LT"/>
             </w:rPr>
           </w:pPr>
-          <w:hyperlink w:anchor="_Toc499475318" w:history="1">
+          <w:hyperlink w:anchor="_Toc499477345" w:history="1">
             <w:r>
               <w:rPr>
                 <w:rStyle w:val="Hyperlink"/>
@@ -3175,7 +3175,7 @@
                 <w:noProof/>
                 <w:webHidden/>
               </w:rPr>
-              <w:instrText xml:space="preserve"> PAGEREF _Toc499475318 \h </w:instrText>
+              <w:instrText xml:space="preserve"> PAGEREF _Toc499477345 \h </w:instrText>
             </w:r>
             <w:r>
               <w:rPr>
@@ -3196,94 +3196,6 @@
                 <w:webHidden/>
               </w:rPr>
               <w:t>17</w:t>
-            </w:r>
-            <w:r>
-              <w:rPr>
-                <w:noProof/>
-                <w:webHidden/>
-              </w:rPr>
-              <w:fldChar w:fldCharType="end"/>
-            </w:r>
-          </w:hyperlink>
-        </w:p>
-        <w:p>
-          <w:pPr>
-            <w:pStyle w:val="TOC2"/>
-            <w:tabs>
-              <w:tab w:val="left" w:pos="660"/>
-              <w:tab w:val="right" w:leader="dot" w:pos="10763"/>
-            </w:tabs>
-            <w:rPr>
-              <w:rFonts w:asciiTheme="minorHAnsi" w:eastAsiaTheme="minorEastAsia" w:hAnsiTheme="minorHAnsi"/>
-              <w:noProof/>
-              <w:sz w:val="22"/>
-              <w:lang w:eastAsia="lt-LT"/>
-            </w:rPr>
-          </w:pPr>
-          <w:hyperlink w:anchor="_Toc499475319" w:history="1">
-            <w:r>
-              <w:rPr>
-                <w:rStyle w:val="Hyperlink"/>
-                <w:noProof/>
-              </w:rPr>
-              <w:t>i.</w:t>
-            </w:r>
-            <w:r>
-              <w:rPr>
-                <w:rFonts w:asciiTheme="minorHAnsi" w:eastAsiaTheme="minorEastAsia" w:hAnsiTheme="minorHAnsi"/>
-                <w:noProof/>
-                <w:sz w:val="22"/>
-                <w:lang w:eastAsia="lt-LT"/>
-              </w:rPr>
-              <w:tab/>
-            </w:r>
-            <w:r>
-              <w:rPr>
-                <w:rStyle w:val="Hyperlink"/>
-                <w:noProof/>
-              </w:rPr>
-              <w:t>Seanso kūrimas</w:t>
-            </w:r>
-            <w:r>
-              <w:rPr>
-                <w:noProof/>
-                <w:webHidden/>
-              </w:rPr>
-              <w:tab/>
-            </w:r>
-            <w:r>
-              <w:rPr>
-                <w:noProof/>
-                <w:webHidden/>
-              </w:rPr>
-              <w:fldChar w:fldCharType="begin"/>
-            </w:r>
-            <w:r>
-              <w:rPr>
-                <w:noProof/>
-                <w:webHidden/>
-              </w:rPr>
-              <w:instrText xml:space="preserve"> PAGEREF _Toc499475319 \h </w:instrText>
-            </w:r>
-            <w:r>
-              <w:rPr>
-                <w:noProof/>
-                <w:webHidden/>
-              </w:rPr>
-            </w:r>
-            <w:r>
-              <w:rPr>
-                <w:noProof/>
-                <w:webHidden/>
-              </w:rPr>
-              <w:fldChar w:fldCharType="separate"/>
-            </w:r>
-            <w:r>
-              <w:rPr>
-                <w:noProof/>
-                <w:webHidden/>
-              </w:rPr>
-              <w:t>18</w:t>
             </w:r>
             <w:r>
               <w:rPr>
@@ -3308,7 +3220,7 @@
               <w:lang w:eastAsia="lt-LT"/>
             </w:rPr>
           </w:pPr>
-          <w:hyperlink w:anchor="_Toc499475320" w:history="1">
+          <w:hyperlink w:anchor="_Toc499477346" w:history="1">
             <w:r>
               <w:rPr>
                 <w:rStyle w:val="Hyperlink"/>
@@ -3351,7 +3263,7 @@
                 <w:noProof/>
                 <w:webHidden/>
               </w:rPr>
-              <w:instrText xml:space="preserve"> PAGEREF _Toc499475320 \h </w:instrText>
+              <w:instrText xml:space="preserve"> PAGEREF _Toc499477346 \h </w:instrText>
             </w:r>
             <w:r>
               <w:rPr>
@@ -3415,6 +3327,8 @@
         </w:rPr>
         <w:br w:type="page"/>
       </w:r>
+      <w:bookmarkStart w:id="0" w:name="_GoBack"/>
+      <w:bookmarkEnd w:id="0"/>
     </w:p>
     <w:p>
       <w:pPr>
@@ -3425,12 +3339,12 @@
         </w:numPr>
         <w:jc w:val="both"/>
       </w:pPr>
-      <w:bookmarkStart w:id="0" w:name="_Toc499475289"/>
+      <w:bookmarkStart w:id="1" w:name="_Toc499477316"/>
       <w:r>
         <w:lastRenderedPageBreak/>
         <w:t>Užduotis</w:t>
       </w:r>
-      <w:bookmarkEnd w:id="0"/>
+      <w:bookmarkEnd w:id="1"/>
     </w:p>
     <w:p>
       <w:pPr>
@@ -3617,11 +3531,11 @@
         </w:numPr>
         <w:jc w:val="both"/>
       </w:pPr>
-      <w:bookmarkStart w:id="1" w:name="_Toc499475290"/>
+      <w:bookmarkStart w:id="2" w:name="_Toc499477317"/>
       <w:r>
         <w:t>Sistemos aprašymas</w:t>
       </w:r>
-      <w:bookmarkEnd w:id="1"/>
+      <w:bookmarkEnd w:id="2"/>
     </w:p>
     <w:p>
       <w:pPr>
@@ -3856,12 +3770,12 @@
         </w:numPr>
         <w:jc w:val="both"/>
       </w:pPr>
-      <w:bookmarkStart w:id="2" w:name="_Toc499475291"/>
+      <w:bookmarkStart w:id="3" w:name="_Toc499477318"/>
       <w:r>
         <w:lastRenderedPageBreak/>
         <w:t>Testavimo planas</w:t>
       </w:r>
-      <w:bookmarkEnd w:id="2"/>
+      <w:bookmarkEnd w:id="3"/>
     </w:p>
     <w:p>
       <w:pPr>
@@ -3875,11 +3789,11 @@
       <w:r>
         <w:t xml:space="preserve"> </w:t>
       </w:r>
-      <w:bookmarkStart w:id="3" w:name="_Toc499475292"/>
+      <w:bookmarkStart w:id="4" w:name="_Toc499477319"/>
       <w:r>
         <w:t>Testavimo apimtis</w:t>
       </w:r>
-      <w:bookmarkEnd w:id="3"/>
+      <w:bookmarkEnd w:id="4"/>
     </w:p>
     <w:p>
       <w:pPr>
@@ -4011,11 +3925,11 @@
       <w:r>
         <w:t xml:space="preserve"> </w:t>
       </w:r>
-      <w:bookmarkStart w:id="4" w:name="_Toc499475293"/>
+      <w:bookmarkStart w:id="5" w:name="_Toc499477320"/>
       <w:r>
         <w:t>Testavimo strategijos</w:t>
       </w:r>
-      <w:bookmarkEnd w:id="4"/>
+      <w:bookmarkEnd w:id="5"/>
     </w:p>
     <w:p>
       <w:pPr>
@@ -4059,11 +3973,11 @@
       <w:r>
         <w:t xml:space="preserve"> </w:t>
       </w:r>
-      <w:bookmarkStart w:id="5" w:name="_Toc499475294"/>
+      <w:bookmarkStart w:id="6" w:name="_Toc499477321"/>
       <w:r>
         <w:t>Pasiruošimas testavimui</w:t>
       </w:r>
-      <w:bookmarkEnd w:id="5"/>
+      <w:bookmarkEnd w:id="6"/>
     </w:p>
     <w:p>
       <w:pPr>
@@ -4221,11 +4135,11 @@
       <w:r>
         <w:t xml:space="preserve"> </w:t>
       </w:r>
-      <w:bookmarkStart w:id="6" w:name="_Toc499475295"/>
+      <w:bookmarkStart w:id="7" w:name="_Toc499477322"/>
       <w:r>
         <w:t>Testavimo prioritetai</w:t>
       </w:r>
-      <w:bookmarkEnd w:id="6"/>
+      <w:bookmarkEnd w:id="7"/>
     </w:p>
     <w:p>
       <w:pPr>
@@ -4346,11 +4260,11 @@
         <w:lastRenderedPageBreak/>
         <w:t xml:space="preserve"> </w:t>
       </w:r>
-      <w:bookmarkStart w:id="7" w:name="_Toc499475296"/>
+      <w:bookmarkStart w:id="8" w:name="_Toc499477323"/>
       <w:r>
         <w:t>Testavimo aplinka</w:t>
       </w:r>
-      <w:bookmarkEnd w:id="7"/>
+      <w:bookmarkEnd w:id="8"/>
     </w:p>
     <w:p>
       <w:pPr>
@@ -4552,11 +4466,11 @@
       <w:r>
         <w:t xml:space="preserve"> </w:t>
       </w:r>
-      <w:bookmarkStart w:id="8" w:name="_Toc499475297"/>
+      <w:bookmarkStart w:id="9" w:name="_Toc499477324"/>
       <w:r>
         <w:t>Testavimo įrankiai</w:t>
       </w:r>
-      <w:bookmarkEnd w:id="8"/>
+      <w:bookmarkEnd w:id="9"/>
     </w:p>
     <w:p>
       <w:pPr>
@@ -4645,11 +4559,11 @@
       <w:r>
         <w:t xml:space="preserve"> </w:t>
       </w:r>
-      <w:bookmarkStart w:id="9" w:name="_Toc499475298"/>
+      <w:bookmarkStart w:id="10" w:name="_Toc499477325"/>
       <w:r>
         <w:t>Darbų pasiskirstymas</w:t>
       </w:r>
-      <w:bookmarkEnd w:id="9"/>
+      <w:bookmarkEnd w:id="10"/>
     </w:p>
     <w:p>
       <w:pPr>
@@ -4740,11 +4654,11 @@
       <w:r>
         <w:t xml:space="preserve"> </w:t>
       </w:r>
-      <w:bookmarkStart w:id="10" w:name="_Toc499475299"/>
+      <w:bookmarkStart w:id="11" w:name="_Toc499477326"/>
       <w:r>
         <w:t>Testavimo scenarijai</w:t>
       </w:r>
-      <w:bookmarkEnd w:id="10"/>
+      <w:bookmarkEnd w:id="11"/>
     </w:p>
     <w:p>
       <w:pPr>
@@ -4911,11 +4825,11 @@
           <w:numId w:val="7"/>
         </w:numPr>
       </w:pPr>
-      <w:bookmarkStart w:id="11" w:name="_Toc499475300"/>
+      <w:bookmarkStart w:id="12" w:name="_Toc499477327"/>
       <w:r>
         <w:t>Prisijungimas</w:t>
       </w:r>
-      <w:bookmarkEnd w:id="11"/>
+      <w:bookmarkEnd w:id="12"/>
     </w:p>
     <w:p>
       <w:pPr>
@@ -5733,14 +5647,14 @@
           <w:numId w:val="7"/>
         </w:numPr>
       </w:pPr>
-      <w:bookmarkStart w:id="12" w:name="_Toc499475301"/>
+      <w:bookmarkStart w:id="13" w:name="_Toc499477328"/>
       <w:r>
         <w:t>Kino teatro prenumeravimas</w:t>
       </w:r>
       <w:r>
         <w:t>/prenumeratos atšaukimas</w:t>
       </w:r>
-      <w:bookmarkEnd w:id="12"/>
+      <w:bookmarkEnd w:id="13"/>
     </w:p>
     <w:p>
       <w:pPr>
@@ -6068,11 +5982,11 @@
           <w:numId w:val="7"/>
         </w:numPr>
       </w:pPr>
-      <w:bookmarkStart w:id="13" w:name="_Toc499475302"/>
+      <w:bookmarkStart w:id="14" w:name="_Toc499477329"/>
       <w:r>
         <w:t>Seanso bilieto rezervavimas</w:t>
       </w:r>
-      <w:bookmarkEnd w:id="13"/>
+      <w:bookmarkEnd w:id="14"/>
     </w:p>
     <w:p>
       <w:pPr>
@@ -6603,11 +6517,11 @@
           <w:numId w:val="7"/>
         </w:numPr>
       </w:pPr>
-      <w:bookmarkStart w:id="14" w:name="_Toc499475303"/>
+      <w:bookmarkStart w:id="15" w:name="_Toc499477330"/>
       <w:r>
         <w:t>Filmo vertinimas</w:t>
       </w:r>
-      <w:bookmarkEnd w:id="14"/>
+      <w:bookmarkEnd w:id="15"/>
     </w:p>
     <w:p>
       <w:pPr>
@@ -7133,11 +7047,11 @@
           <w:numId w:val="7"/>
         </w:numPr>
       </w:pPr>
-      <w:bookmarkStart w:id="15" w:name="_Toc499475304"/>
+      <w:bookmarkStart w:id="16" w:name="_Toc499477331"/>
       <w:r>
         <w:t>Balsavimas už kino kūrėją</w:t>
       </w:r>
-      <w:bookmarkEnd w:id="15"/>
+      <w:bookmarkEnd w:id="16"/>
     </w:p>
     <w:p>
       <w:pPr>
@@ -7614,14 +7528,14 @@
           <w:numId w:val="7"/>
         </w:numPr>
       </w:pPr>
-      <w:bookmarkStart w:id="16" w:name="_Toc499475305"/>
+      <w:bookmarkStart w:id="17" w:name="_Toc499477332"/>
       <w:r>
         <w:t>Veiklos filme patvirtinimas</w:t>
       </w:r>
       <w:r>
         <w:t>/atmetimas</w:t>
       </w:r>
-      <w:bookmarkEnd w:id="16"/>
+      <w:bookmarkEnd w:id="17"/>
     </w:p>
     <w:p>
       <w:pPr>
@@ -7965,11 +7879,11 @@
           <w:numId w:val="7"/>
         </w:numPr>
       </w:pPr>
-      <w:bookmarkStart w:id="17" w:name="_Toc499475306"/>
+      <w:bookmarkStart w:id="18" w:name="_Toc499477333"/>
       <w:r>
         <w:t>Atsakymas į darbo skelbimą</w:t>
       </w:r>
-      <w:bookmarkEnd w:id="17"/>
+      <w:bookmarkEnd w:id="18"/>
     </w:p>
     <w:p>
       <w:pPr>
@@ -8350,11 +8264,11 @@
           <w:numId w:val="7"/>
         </w:numPr>
       </w:pPr>
-      <w:bookmarkStart w:id="18" w:name="_Toc499475307"/>
+      <w:bookmarkStart w:id="19" w:name="_Toc499477334"/>
       <w:r>
         <w:t>Balsavimo sukūrimas</w:t>
       </w:r>
-      <w:bookmarkEnd w:id="18"/>
+      <w:bookmarkEnd w:id="19"/>
     </w:p>
     <w:p>
       <w:pPr>
@@ -8549,6 +8463,13 @@
         </w:rPr>
         <w:t>Testavimo atvejai:</w:t>
       </w:r>
+    </w:p>
+    <w:p>
+      <w:pPr>
+        <w:rPr>
+          <w:lang w:val="lt-LT"/>
+        </w:rPr>
+      </w:pPr>
     </w:p>
     <w:tbl>
       <w:tblPr>
@@ -8583,6 +8504,7 @@
               <w:rPr>
                 <w:lang w:val="lt-LT"/>
               </w:rPr>
+              <w:lastRenderedPageBreak/>
               <w:t>Pavadinimas</w:t>
             </w:r>
           </w:p>
@@ -8690,7 +8612,6 @@
                 <w:b w:val="0"/>
                 <w:lang w:val="lt-LT"/>
               </w:rPr>
-              <w:lastRenderedPageBreak/>
               <w:t>Metų aktorius</w:t>
             </w:r>
           </w:p>
@@ -9241,11 +9162,11 @@
           <w:numId w:val="7"/>
         </w:numPr>
       </w:pPr>
-      <w:bookmarkStart w:id="19" w:name="_Toc499475308"/>
+      <w:bookmarkStart w:id="20" w:name="_Toc499477335"/>
       <w:r>
         <w:t>Balsavimo pašalinimas</w:t>
       </w:r>
-      <w:bookmarkEnd w:id="19"/>
+      <w:bookmarkEnd w:id="20"/>
     </w:p>
     <w:p>
       <w:pPr>
@@ -9565,11 +9486,18 @@
           <w:numId w:val="7"/>
         </w:numPr>
       </w:pPr>
-      <w:bookmarkStart w:id="20" w:name="_Toc499475309"/>
+      <w:bookmarkStart w:id="21" w:name="_Toc499477336"/>
       <w:r>
         <w:t>Filmo kūrimas</w:t>
       </w:r>
-      <w:bookmarkEnd w:id="20"/>
+      <w:bookmarkEnd w:id="21"/>
+    </w:p>
+    <w:p>
+      <w:pPr>
+        <w:rPr>
+          <w:lang w:val="lt-LT"/>
+        </w:rPr>
+      </w:pPr>
     </w:p>
     <w:p>
       <w:pPr>
@@ -9686,6 +9614,7 @@
         <w:rPr>
           <w:lang w:val="lt-LT"/>
         </w:rPr>
+        <w:lastRenderedPageBreak/>
         <w:t>Įveda filmo pavadinimą, trukmę, išleidimo datą, pastatymo kainą, aprašymą, pajamas, kalbą, amžiaus cenzą, nuotraukas, vaizdinę medžiagą, filmų kūrėjus.</w:t>
       </w:r>
     </w:p>
@@ -9758,7 +9687,6 @@
               <w:rPr>
                 <w:lang w:val="lt-LT"/>
               </w:rPr>
-              <w:lastRenderedPageBreak/>
               <w:t>Pavadinimas</w:t>
             </w:r>
           </w:p>
@@ -10588,11 +10516,11 @@
           <w:numId w:val="7"/>
         </w:numPr>
       </w:pPr>
-      <w:bookmarkStart w:id="21" w:name="_Toc499475310"/>
+      <w:bookmarkStart w:id="22" w:name="_Toc499477337"/>
       <w:r>
         <w:t>Filmo redagavimas</w:t>
       </w:r>
-      <w:bookmarkEnd w:id="21"/>
+      <w:bookmarkEnd w:id="22"/>
     </w:p>
     <w:p>
       <w:pPr>
@@ -10725,30 +10653,44 @@
           <w:lang w:val="lt-LT"/>
         </w:rPr>
       </w:pPr>
+    </w:p>
+    <w:p>
+      <w:pPr>
+        <w:rPr>
+          <w:lang w:val="lt-LT"/>
+        </w:rPr>
+      </w:pPr>
       <w:r>
         <w:rPr>
           <w:lang w:val="lt-LT"/>
         </w:rPr>
         <w:t>Testavimo atvejai:</w:t>
+      </w:r>
+      <w:r>
+        <w:rPr>
+          <w:lang w:val="lt-LT"/>
+        </w:rPr>
+        <w:br w:type="page"/>
       </w:r>
     </w:p>
     <w:tbl>
       <w:tblPr>
         <w:tblStyle w:val="GridTable4-Accent1"/>
-        <w:tblW w:w="0" w:type="auto"/>
+        <w:tblW w:w="10910" w:type="dxa"/>
+        <w:tblLayout w:type="fixed"/>
         <w:tblLook w:val="04A0" w:firstRow="1" w:lastRow="0" w:firstColumn="1" w:lastColumn="0" w:noHBand="0" w:noVBand="1"/>
       </w:tblPr>
       <w:tblGrid>
-        <w:gridCol w:w="3769"/>
-        <w:gridCol w:w="649"/>
-        <w:gridCol w:w="839"/>
-        <w:gridCol w:w="831"/>
-        <w:gridCol w:w="877"/>
-        <w:gridCol w:w="717"/>
-        <w:gridCol w:w="573"/>
-        <w:gridCol w:w="725"/>
-        <w:gridCol w:w="717"/>
-        <w:gridCol w:w="1066"/>
+        <w:gridCol w:w="1555"/>
+        <w:gridCol w:w="850"/>
+        <w:gridCol w:w="851"/>
+        <w:gridCol w:w="1134"/>
+        <w:gridCol w:w="992"/>
+        <w:gridCol w:w="1134"/>
+        <w:gridCol w:w="850"/>
+        <w:gridCol w:w="851"/>
+        <w:gridCol w:w="1134"/>
+        <w:gridCol w:w="1559"/>
       </w:tblGrid>
       <w:tr>
         <w:trPr>
@@ -10757,26 +10699,28 @@
         <w:tc>
           <w:tcPr>
             <w:cnfStyle w:val="001000000000" w:firstRow="0" w:lastRow="0" w:firstColumn="1" w:lastColumn="0" w:oddVBand="0" w:evenVBand="0" w:oddHBand="0" w:evenHBand="0" w:firstRowFirstColumn="0" w:firstRowLastColumn="0" w:lastRowFirstColumn="0" w:lastRowLastColumn="0"/>
-            <w:tcW w:w="1385" w:type="dxa"/>
-          </w:tcPr>
-          <w:p>
-            <w:pPr>
-              <w:jc w:val="both"/>
-              <w:rPr>
-                <w:lang w:val="lt-LT"/>
-              </w:rPr>
-            </w:pPr>
-            <w:r>
-              <w:rPr>
-                <w:lang w:val="lt-LT"/>
-              </w:rPr>
+            <w:tcW w:w="1555" w:type="dxa"/>
+          </w:tcPr>
+          <w:p>
+            <w:pPr>
+              <w:ind w:right="-168"/>
+              <w:jc w:val="both"/>
+              <w:rPr>
+                <w:lang w:val="lt-LT"/>
+              </w:rPr>
+            </w:pPr>
+            <w:r>
+              <w:rPr>
+                <w:lang w:val="lt-LT"/>
+              </w:rPr>
+              <w:lastRenderedPageBreak/>
               <w:t>Pavadinimas</w:t>
             </w:r>
           </w:p>
         </w:tc>
         <w:tc>
           <w:tcPr>
-            <w:tcW w:w="889" w:type="dxa"/>
+            <w:tcW w:w="850" w:type="dxa"/>
           </w:tcPr>
           <w:p>
             <w:pPr>
@@ -10796,7 +10740,7 @@
         </w:tc>
         <w:tc>
           <w:tcPr>
-            <w:tcW w:w="1185" w:type="dxa"/>
+            <w:tcW w:w="851" w:type="dxa"/>
           </w:tcPr>
           <w:p>
             <w:pPr>
@@ -10816,7 +10760,7 @@
         </w:tc>
         <w:tc>
           <w:tcPr>
-            <w:tcW w:w="1173" w:type="dxa"/>
+            <w:tcW w:w="1134" w:type="dxa"/>
           </w:tcPr>
           <w:p>
             <w:pPr>
@@ -10836,7 +10780,7 @@
         </w:tc>
         <w:tc>
           <w:tcPr>
-            <w:tcW w:w="1245" w:type="dxa"/>
+            <w:tcW w:w="992" w:type="dxa"/>
           </w:tcPr>
           <w:p>
             <w:pPr>
@@ -10856,7 +10800,7 @@
         </w:tc>
         <w:tc>
           <w:tcPr>
-            <w:tcW w:w="996" w:type="dxa"/>
+            <w:tcW w:w="1134" w:type="dxa"/>
           </w:tcPr>
           <w:p>
             <w:pPr>
@@ -10876,7 +10820,7 @@
         </w:tc>
         <w:tc>
           <w:tcPr>
-            <w:tcW w:w="772" w:type="dxa"/>
+            <w:tcW w:w="850" w:type="dxa"/>
           </w:tcPr>
           <w:p>
             <w:pPr>
@@ -10896,7 +10840,7 @@
         </w:tc>
         <w:tc>
           <w:tcPr>
-            <w:tcW w:w="1008" w:type="dxa"/>
+            <w:tcW w:w="851" w:type="dxa"/>
           </w:tcPr>
           <w:p>
             <w:pPr>
@@ -10916,7 +10860,7 @@
         </w:tc>
         <w:tc>
           <w:tcPr>
-            <w:tcW w:w="996" w:type="dxa"/>
+            <w:tcW w:w="1134" w:type="dxa"/>
           </w:tcPr>
           <w:p>
             <w:pPr>
@@ -10936,7 +10880,7 @@
         </w:tc>
         <w:tc>
           <w:tcPr>
-            <w:tcW w:w="1114" w:type="dxa"/>
+            <w:tcW w:w="1559" w:type="dxa"/>
           </w:tcPr>
           <w:p>
             <w:pPr>
@@ -10962,7 +10906,7 @@
         <w:tc>
           <w:tcPr>
             <w:cnfStyle w:val="001000000000" w:firstRow="0" w:lastRow="0" w:firstColumn="1" w:lastColumn="0" w:oddVBand="0" w:evenVBand="0" w:oddHBand="0" w:evenHBand="0" w:firstRowFirstColumn="0" w:firstRowLastColumn="0" w:lastRowFirstColumn="0" w:lastRowLastColumn="0"/>
-            <w:tcW w:w="1385" w:type="dxa"/>
+            <w:tcW w:w="1555" w:type="dxa"/>
           </w:tcPr>
           <w:p>
             <w:pPr>
@@ -10983,7 +10927,7 @@
         </w:tc>
         <w:tc>
           <w:tcPr>
-            <w:tcW w:w="889" w:type="dxa"/>
+            <w:tcW w:w="850" w:type="dxa"/>
           </w:tcPr>
           <w:p>
             <w:pPr>
@@ -11003,7 +10947,7 @@
         </w:tc>
         <w:tc>
           <w:tcPr>
-            <w:tcW w:w="1185" w:type="dxa"/>
+            <w:tcW w:w="851" w:type="dxa"/>
           </w:tcPr>
           <w:p>
             <w:pPr>
@@ -11023,7 +10967,7 @@
         </w:tc>
         <w:tc>
           <w:tcPr>
-            <w:tcW w:w="1173" w:type="dxa"/>
+            <w:tcW w:w="1134" w:type="dxa"/>
           </w:tcPr>
           <w:p>
             <w:pPr>
@@ -11043,7 +10987,7 @@
         </w:tc>
         <w:tc>
           <w:tcPr>
-            <w:tcW w:w="1245" w:type="dxa"/>
+            <w:tcW w:w="992" w:type="dxa"/>
           </w:tcPr>
           <w:p>
             <w:pPr>
@@ -11063,7 +11007,7 @@
         </w:tc>
         <w:tc>
           <w:tcPr>
-            <w:tcW w:w="996" w:type="dxa"/>
+            <w:tcW w:w="1134" w:type="dxa"/>
           </w:tcPr>
           <w:p>
             <w:pPr>
@@ -11083,7 +11027,7 @@
         </w:tc>
         <w:tc>
           <w:tcPr>
-            <w:tcW w:w="772" w:type="dxa"/>
+            <w:tcW w:w="850" w:type="dxa"/>
           </w:tcPr>
           <w:p>
             <w:pPr>
@@ -11103,7 +11047,7 @@
         </w:tc>
         <w:tc>
           <w:tcPr>
-            <w:tcW w:w="1008" w:type="dxa"/>
+            <w:tcW w:w="851" w:type="dxa"/>
           </w:tcPr>
           <w:p>
             <w:pPr>
@@ -11123,7 +11067,7 @@
         </w:tc>
         <w:tc>
           <w:tcPr>
-            <w:tcW w:w="996" w:type="dxa"/>
+            <w:tcW w:w="1134" w:type="dxa"/>
           </w:tcPr>
           <w:p>
             <w:pPr>
@@ -11137,7 +11081,7 @@
         </w:tc>
         <w:tc>
           <w:tcPr>
-            <w:tcW w:w="1114" w:type="dxa"/>
+            <w:tcW w:w="1559" w:type="dxa"/>
           </w:tcPr>
           <w:p>
             <w:pPr>
@@ -11166,7 +11110,7 @@
         <w:tc>
           <w:tcPr>
             <w:cnfStyle w:val="001000000000" w:firstRow="0" w:lastRow="0" w:firstColumn="1" w:lastColumn="0" w:oddVBand="0" w:evenVBand="0" w:oddHBand="0" w:evenHBand="0" w:firstRowFirstColumn="0" w:firstRowLastColumn="0" w:lastRowFirstColumn="0" w:lastRowLastColumn="0"/>
-            <w:tcW w:w="1385" w:type="dxa"/>
+            <w:tcW w:w="1555" w:type="dxa"/>
           </w:tcPr>
           <w:p>
             <w:pPr>
@@ -11187,7 +11131,7 @@
         </w:tc>
         <w:tc>
           <w:tcPr>
-            <w:tcW w:w="889" w:type="dxa"/>
+            <w:tcW w:w="850" w:type="dxa"/>
           </w:tcPr>
           <w:p>
             <w:pPr>
@@ -11207,7 +11151,7 @@
         </w:tc>
         <w:tc>
           <w:tcPr>
-            <w:tcW w:w="1185" w:type="dxa"/>
+            <w:tcW w:w="851" w:type="dxa"/>
           </w:tcPr>
           <w:p>
             <w:pPr>
@@ -11227,7 +11171,7 @@
         </w:tc>
         <w:tc>
           <w:tcPr>
-            <w:tcW w:w="1173" w:type="dxa"/>
+            <w:tcW w:w="1134" w:type="dxa"/>
           </w:tcPr>
           <w:p>
             <w:pPr>
@@ -11247,7 +11191,7 @@
         </w:tc>
         <w:tc>
           <w:tcPr>
-            <w:tcW w:w="1245" w:type="dxa"/>
+            <w:tcW w:w="992" w:type="dxa"/>
           </w:tcPr>
           <w:p>
             <w:pPr>
@@ -11267,7 +11211,7 @@
         </w:tc>
         <w:tc>
           <w:tcPr>
-            <w:tcW w:w="996" w:type="dxa"/>
+            <w:tcW w:w="1134" w:type="dxa"/>
           </w:tcPr>
           <w:p>
             <w:pPr>
@@ -11287,7 +11231,7 @@
         </w:tc>
         <w:tc>
           <w:tcPr>
-            <w:tcW w:w="772" w:type="dxa"/>
+            <w:tcW w:w="850" w:type="dxa"/>
           </w:tcPr>
           <w:p>
             <w:pPr>
@@ -11307,7 +11251,7 @@
         </w:tc>
         <w:tc>
           <w:tcPr>
-            <w:tcW w:w="1008" w:type="dxa"/>
+            <w:tcW w:w="851" w:type="dxa"/>
           </w:tcPr>
           <w:p>
             <w:pPr>
@@ -11327,7 +11271,7 @@
         </w:tc>
         <w:tc>
           <w:tcPr>
-            <w:tcW w:w="996" w:type="dxa"/>
+            <w:tcW w:w="1134" w:type="dxa"/>
           </w:tcPr>
           <w:p>
             <w:pPr>
@@ -11355,7 +11299,7 @@
         </w:tc>
         <w:tc>
           <w:tcPr>
-            <w:tcW w:w="1114" w:type="dxa"/>
+            <w:tcW w:w="1559" w:type="dxa"/>
           </w:tcPr>
           <w:p>
             <w:pPr>
@@ -11387,7 +11331,7 @@
         <w:tc>
           <w:tcPr>
             <w:cnfStyle w:val="001000000000" w:firstRow="0" w:lastRow="0" w:firstColumn="1" w:lastColumn="0" w:oddVBand="0" w:evenVBand="0" w:oddHBand="0" w:evenHBand="0" w:firstRowFirstColumn="0" w:firstRowLastColumn="0" w:lastRowFirstColumn="0" w:lastRowLastColumn="0"/>
-            <w:tcW w:w="1385" w:type="dxa"/>
+            <w:tcW w:w="1555" w:type="dxa"/>
           </w:tcPr>
           <w:p>
             <w:pPr>
@@ -11402,14 +11346,13 @@
                 <w:b w:val="0"/>
                 <w:lang w:val="lt-LT"/>
               </w:rPr>
-              <w:lastRenderedPageBreak/>
               <w:t>1234567890123456789012345678901213456789012345678901</w:t>
             </w:r>
           </w:p>
         </w:tc>
         <w:tc>
           <w:tcPr>
-            <w:tcW w:w="889" w:type="dxa"/>
+            <w:tcW w:w="850" w:type="dxa"/>
           </w:tcPr>
           <w:p>
             <w:pPr>
@@ -11429,7 +11372,7 @@
         </w:tc>
         <w:tc>
           <w:tcPr>
-            <w:tcW w:w="1185" w:type="dxa"/>
+            <w:tcW w:w="851" w:type="dxa"/>
           </w:tcPr>
           <w:p>
             <w:pPr>
@@ -11449,7 +11392,7 @@
         </w:tc>
         <w:tc>
           <w:tcPr>
-            <w:tcW w:w="1173" w:type="dxa"/>
+            <w:tcW w:w="1134" w:type="dxa"/>
           </w:tcPr>
           <w:p>
             <w:pPr>
@@ -11469,7 +11412,7 @@
         </w:tc>
         <w:tc>
           <w:tcPr>
-            <w:tcW w:w="1245" w:type="dxa"/>
+            <w:tcW w:w="992" w:type="dxa"/>
           </w:tcPr>
           <w:p>
             <w:pPr>
@@ -11489,7 +11432,7 @@
         </w:tc>
         <w:tc>
           <w:tcPr>
-            <w:tcW w:w="996" w:type="dxa"/>
+            <w:tcW w:w="1134" w:type="dxa"/>
           </w:tcPr>
           <w:p>
             <w:pPr>
@@ -11509,7 +11452,7 @@
         </w:tc>
         <w:tc>
           <w:tcPr>
-            <w:tcW w:w="772" w:type="dxa"/>
+            <w:tcW w:w="850" w:type="dxa"/>
           </w:tcPr>
           <w:p>
             <w:pPr>
@@ -11529,7 +11472,7 @@
         </w:tc>
         <w:tc>
           <w:tcPr>
-            <w:tcW w:w="1008" w:type="dxa"/>
+            <w:tcW w:w="851" w:type="dxa"/>
           </w:tcPr>
           <w:p>
             <w:pPr>
@@ -11549,7 +11492,7 @@
         </w:tc>
         <w:tc>
           <w:tcPr>
-            <w:tcW w:w="996" w:type="dxa"/>
+            <w:tcW w:w="1134" w:type="dxa"/>
           </w:tcPr>
           <w:p>
             <w:pPr>
@@ -11577,7 +11520,7 @@
         </w:tc>
         <w:tc>
           <w:tcPr>
-            <w:tcW w:w="1114" w:type="dxa"/>
+            <w:tcW w:w="1559" w:type="dxa"/>
           </w:tcPr>
           <w:p>
             <w:pPr>
@@ -11603,20 +11546,6 @@
         </w:tc>
       </w:tr>
     </w:tbl>
-    <w:p>
-      <w:pPr>
-        <w:rPr>
-          <w:lang w:val="lt-LT"/>
-        </w:rPr>
-      </w:pPr>
-    </w:p>
-    <w:p>
-      <w:pPr>
-        <w:rPr>
-          <w:lang w:val="lt-LT"/>
-        </w:rPr>
-      </w:pPr>
-    </w:p>
     <w:p>
       <w:pPr>
         <w:rPr>
@@ -11632,11 +11561,11 @@
           <w:numId w:val="7"/>
         </w:numPr>
       </w:pPr>
-      <w:bookmarkStart w:id="22" w:name="_Toc499475311"/>
+      <w:bookmarkStart w:id="23" w:name="_Toc499477338"/>
       <w:r>
         <w:t>Filmo pašalinimas</w:t>
       </w:r>
-      <w:bookmarkEnd w:id="22"/>
+      <w:bookmarkEnd w:id="23"/>
     </w:p>
     <w:p>
       <w:pPr>
@@ -11940,11 +11869,18 @@
           <w:numId w:val="7"/>
         </w:numPr>
       </w:pPr>
-      <w:bookmarkStart w:id="23" w:name="_Toc499475312"/>
+      <w:bookmarkStart w:id="24" w:name="_Toc499477339"/>
       <w:r>
         <w:t>Salės sukūrimas</w:t>
       </w:r>
-      <w:bookmarkEnd w:id="23"/>
+      <w:bookmarkEnd w:id="24"/>
+    </w:p>
+    <w:p>
+      <w:pPr>
+        <w:rPr>
+          <w:lang w:val="lt-LT"/>
+        </w:rPr>
+      </w:pPr>
     </w:p>
     <w:p>
       <w:pPr>
@@ -12031,6 +11967,7 @@
         <w:rPr>
           <w:lang w:val="lt-LT"/>
         </w:rPr>
+        <w:lastRenderedPageBreak/>
         <w:t>Kino teatro administratorius paspaudžia "Nauja".</w:t>
       </w:r>
     </w:p>
@@ -12082,13 +12019,6 @@
         </w:rPr>
         <w:t>Testavimo atvejai:</w:t>
       </w:r>
-    </w:p>
-    <w:p>
-      <w:pPr>
-        <w:rPr>
-          <w:lang w:val="lt-LT"/>
-        </w:rPr>
-      </w:pPr>
     </w:p>
     <w:tbl>
       <w:tblPr>
@@ -12190,7 +12120,6 @@
                 <w:b w:val="0"/>
                 <w:lang w:val="lt-LT"/>
               </w:rPr>
-              <w:lastRenderedPageBreak/>
               <w:t>Salė 1</w:t>
             </w:r>
           </w:p>
@@ -12383,11 +12312,18 @@
           <w:numId w:val="7"/>
         </w:numPr>
       </w:pPr>
-      <w:bookmarkStart w:id="24" w:name="_Toc499475313"/>
+      <w:bookmarkStart w:id="25" w:name="_Toc499477340"/>
       <w:r>
         <w:t>Salės redagavimas</w:t>
       </w:r>
-      <w:bookmarkEnd w:id="24"/>
+      <w:bookmarkEnd w:id="25"/>
+    </w:p>
+    <w:p>
+      <w:pPr>
+        <w:rPr>
+          <w:lang w:val="lt-LT"/>
+        </w:rPr>
+      </w:pPr>
     </w:p>
     <w:p>
       <w:pPr>
@@ -12830,11 +12766,11 @@
           <w:numId w:val="7"/>
         </w:numPr>
       </w:pPr>
-      <w:bookmarkStart w:id="25" w:name="_Toc499475314"/>
+      <w:bookmarkStart w:id="26" w:name="_Toc499477341"/>
       <w:r>
         <w:t>Salės pašalinimas</w:t>
       </w:r>
-      <w:bookmarkEnd w:id="25"/>
+      <w:bookmarkEnd w:id="26"/>
     </w:p>
     <w:p>
       <w:pPr>
@@ -12983,6 +12919,7 @@
         <w:rPr>
           <w:lang w:val="lt-LT"/>
         </w:rPr>
+        <w:lastRenderedPageBreak/>
         <w:t>Testavimo atvejai:</w:t>
       </w:r>
     </w:p>
@@ -13150,12 +13087,11 @@
           <w:numId w:val="7"/>
         </w:numPr>
       </w:pPr>
-      <w:bookmarkStart w:id="26" w:name="_Toc499475315"/>
-      <w:r>
-        <w:lastRenderedPageBreak/>
+      <w:bookmarkStart w:id="27" w:name="_Toc499477342"/>
+      <w:r>
         <w:t>Seansų kūrimas</w:t>
       </w:r>
-      <w:bookmarkEnd w:id="26"/>
+      <w:bookmarkEnd w:id="27"/>
     </w:p>
     <w:p>
       <w:pPr>
@@ -13773,11 +13709,18 @@
           <w:numId w:val="7"/>
         </w:numPr>
       </w:pPr>
-      <w:bookmarkStart w:id="27" w:name="_Toc499475316"/>
+      <w:bookmarkStart w:id="28" w:name="_Toc499477343"/>
       <w:r>
         <w:t>Pranešimo siuntimas</w:t>
       </w:r>
-      <w:bookmarkEnd w:id="27"/>
+      <w:bookmarkEnd w:id="28"/>
+    </w:p>
+    <w:p>
+      <w:pPr>
+        <w:rPr>
+          <w:lang w:val="lt-LT"/>
+        </w:rPr>
+      </w:pPr>
     </w:p>
     <w:p>
       <w:pPr>
@@ -13882,6 +13825,7 @@
         <w:rPr>
           <w:lang w:val="lt-LT"/>
         </w:rPr>
+        <w:lastRenderedPageBreak/>
         <w:t>Paspaudžiama „Pranešti“.</w:t>
       </w:r>
     </w:p>
@@ -14098,7 +14042,6 @@
                 <w:b w:val="0"/>
                 <w:lang w:val="lt-LT"/>
               </w:rPr>
-              <w:lastRenderedPageBreak/>
               <w:t>Vardenis</w:t>
             </w:r>
           </w:p>
@@ -14160,11 +14103,11 @@
           <w:numId w:val="7"/>
         </w:numPr>
       </w:pPr>
-      <w:bookmarkStart w:id="28" w:name="_Toc499475317"/>
+      <w:bookmarkStart w:id="29" w:name="_Toc499477344"/>
       <w:r>
         <w:t>Darbo skelbimo pašalinimas</w:t>
       </w:r>
-      <w:bookmarkEnd w:id="28"/>
+      <w:bookmarkEnd w:id="29"/>
     </w:p>
     <w:p>
       <w:pPr>
@@ -14468,11 +14411,18 @@
           <w:numId w:val="7"/>
         </w:numPr>
       </w:pPr>
-      <w:bookmarkStart w:id="29" w:name="_Toc499475318"/>
+      <w:bookmarkStart w:id="30" w:name="_Toc499477345"/>
       <w:r>
         <w:t>Darbo skelbimo kūrimas</w:t>
       </w:r>
-      <w:bookmarkEnd w:id="29"/>
+      <w:bookmarkEnd w:id="30"/>
+    </w:p>
+    <w:p>
+      <w:pPr>
+        <w:rPr>
+          <w:lang w:val="lt-LT"/>
+        </w:rPr>
+      </w:pPr>
     </w:p>
     <w:p>
       <w:pPr>
@@ -14595,6 +14545,7 @@
         <w:rPr>
           <w:lang w:val="lt-LT"/>
         </w:rPr>
+        <w:lastRenderedPageBreak/>
         <w:t>Pasirenka filmą „Filmas 1“, norimą pareigą, įveda antraštę, aprašymą, trukmę dienomis ir atlygį.</w:t>
       </w:r>
     </w:p>
@@ -14640,29 +14591,6 @@
         </w:rPr>
         <w:t>Testavimo atvejai:</w:t>
       </w:r>
-    </w:p>
-    <w:p>
-      <w:pPr>
-        <w:rPr>
-          <w:lang w:val="lt-LT"/>
-        </w:rPr>
-      </w:pPr>
-    </w:p>
-    <w:p>
-      <w:pPr>
-        <w:rPr>
-          <w:lang w:val="lt-LT"/>
-        </w:rPr>
-      </w:pPr>
-      <w:bookmarkStart w:id="30" w:name="_GoBack"/>
-      <w:bookmarkEnd w:id="30"/>
-    </w:p>
-    <w:p>
-      <w:pPr>
-        <w:rPr>
-          <w:lang w:val="lt-LT"/>
-        </w:rPr>
-      </w:pPr>
     </w:p>
     <w:tbl>
       <w:tblPr>
@@ -14700,7 +14628,6 @@
               <w:rPr>
                 <w:lang w:val="lt-LT"/>
               </w:rPr>
-              <w:lastRenderedPageBreak/>
               <w:t>Pasirinktas filmas</w:t>
             </w:r>
           </w:p>
@@ -15129,7 +15056,7 @@
         </w:numPr>
         <w:jc w:val="both"/>
       </w:pPr>
-      <w:bookmarkStart w:id="31" w:name="_Toc499475320"/>
+      <w:bookmarkStart w:id="31" w:name="_Toc499477346"/>
       <w:r>
         <w:t>Išvados</w:t>
       </w:r>
@@ -15168,7 +15095,7 @@
 </file>
 
 <file path=word/endnotes.xml><?xml version="1.0" encoding="utf-8"?>
-<w:endnotes xmlns:wpc="http://schemas.microsoft.com/office/word/2010/wordprocessingCanvas" xmlns:cx="http://schemas.microsoft.com/office/drawing/2014/chartex" xmlns:cx1="http://schemas.microsoft.com/office/drawing/2015/9/8/chartex" xmlns:cx2="http://schemas.microsoft.com/office/drawing/2015/10/21/chartex" xmlns:cx3="http://schemas.microsoft.com/office/drawing/2016/5/9/chartex" xmlns:cx4="http://schemas.microsoft.com/office/drawing/2016/5/10/chartex" xmlns:cx5="http://schemas.microsoft.com/office/drawing/2016/5/11/chartex" xmlns:cx6="http://schemas.microsoft.com/office/drawing/2016/5/12/chartex" xmlns:cx7="http://schemas.microsoft.com/office/drawing/2016/5/13/chartex" xmlns:cx8="http://schemas.microsoft.com/office/drawing/2016/5/14/chartex" xmlns:mc="http://schemas.openxmlformats.org/markup-compatibility/2006" xmlns:aink="http://schemas.microsoft.com/office/drawing/2016/ink" xmlns:am3d="http://schemas.microsoft.com/office/drawing/2017/model3d" xmlns:o="urn:schemas-microsoft-com:office:office" xmlns:r="http://schemas.openxmlformats.org/officeDocument/2006/relationships" xmlns:m="http://schemas.openxmlformats.org/officeDocument/2006/math" xmlns:v="urn:schemas-microsoft-com:vml" xmlns:wp14="http://schemas.microsoft.com/office/word/2010/wordprocessingDrawing" xmlns:wp="http://schemas.openxmlformats.org/drawingml/2006/wordprocessingDrawing" xmlns:w10="urn:schemas-microsoft-com:office:word" xmlns:w="http://schemas.openxmlformats.org/wordprocessingml/2006/main" xmlns:w14="http://schemas.microsoft.com/office/word/2010/wordml" xmlns:w15="http://schemas.microsoft.com/office/word/2012/wordml" xmlns:w16cid="http://schemas.microsoft.com/office/word/2016/wordml/cid" xmlns:w16se="http://schemas.microsoft.com/office/word/2015/wordml/symex" xmlns:wpg="http://schemas.microsoft.com/office/word/2010/wordprocessingGroup" xmlns:wpi="http://schemas.microsoft.com/office/word/2010/wordprocessingInk" xmlns:wne="http://schemas.microsoft.com/office/word/2006/wordml" xmlns:wps="http://schemas.microsoft.com/office/word/2010/wordprocessingShape" mc:Ignorable="w14 w15 w16se w16cid wp14">
+<w:endnotes xmlns:wpc="http://schemas.microsoft.com/office/word/2010/wordprocessingCanvas" xmlns:cx="http://schemas.microsoft.com/office/drawing/2014/chartex" xmlns:cx1="http://schemas.microsoft.com/office/drawing/2015/9/8/chartex" xmlns:cx2="http://schemas.microsoft.com/office/drawing/2015/10/21/chartex" xmlns:cx3="http://schemas.microsoft.com/office/drawing/2016/5/9/chartex" xmlns:cx4="http://schemas.microsoft.com/office/drawing/2016/5/10/chartex" xmlns:cx5="http://schemas.microsoft.com/office/drawing/2016/5/11/chartex" xmlns:cx6="http://schemas.microsoft.com/office/drawing/2016/5/12/chartex" xmlns:cx7="http://schemas.microsoft.com/office/drawing/2016/5/13/chartex" xmlns:cx8="http://schemas.microsoft.com/office/drawing/2016/5/14/chartex" xmlns:mc="http://schemas.openxmlformats.org/markup-compatibility/2006" xmlns:aink="http://schemas.microsoft.com/office/drawing/2016/ink" xmlns:am3d="http://schemas.microsoft.com/office/drawing/2017/model3d" xmlns:o="urn:schemas-microsoft-com:office:office" xmlns:r="http://schemas.openxmlformats.org/officeDocument/2006/relationships" xmlns:m="http://schemas.openxmlformats.org/officeDocument/2006/math" xmlns:v="urn:schemas-microsoft-com:vml" xmlns:wp14="http://schemas.microsoft.com/office/word/2010/wordprocessingDrawing" xmlns:wp="http://schemas.openxmlformats.org/drawingml/2006/wordprocessingDrawing" xmlns:w10="urn:schemas-microsoft-com:office:word" xmlns:w="http://schemas.openxmlformats.org/wordprocessingml/2006/main" xmlns:w14="http://schemas.microsoft.com/office/word/2010/wordml" xmlns:w15="http://schemas.microsoft.com/office/word/2012/wordml" xmlns:w16se="http://schemas.microsoft.com/office/word/2015/wordml/symex" xmlns:wpg="http://schemas.microsoft.com/office/word/2010/wordprocessingGroup" xmlns:wpi="http://schemas.microsoft.com/office/word/2010/wordprocessingInk" xmlns:wne="http://schemas.microsoft.com/office/word/2006/wordml" xmlns:wps="http://schemas.microsoft.com/office/word/2010/wordprocessingShape" mc:Ignorable="w14 w15 w16se wp14">
   <w:endnote w:type="separator" w:id="-1">
     <w:p>
       <w:pPr>
@@ -15193,7 +15120,7 @@
 </file>
 
 <file path=word/footer1.xml><?xml version="1.0" encoding="utf-8"?>
-<w:ftr xmlns:wpc="http://schemas.microsoft.com/office/word/2010/wordprocessingCanvas" xmlns:cx="http://schemas.microsoft.com/office/drawing/2014/chartex" xmlns:cx1="http://schemas.microsoft.com/office/drawing/2015/9/8/chartex" xmlns:cx2="http://schemas.microsoft.com/office/drawing/2015/10/21/chartex" xmlns:cx3="http://schemas.microsoft.com/office/drawing/2016/5/9/chartex" xmlns:cx4="http://schemas.microsoft.com/office/drawing/2016/5/10/chartex" xmlns:cx5="http://schemas.microsoft.com/office/drawing/2016/5/11/chartex" xmlns:cx6="http://schemas.microsoft.com/office/drawing/2016/5/12/chartex" xmlns:cx7="http://schemas.microsoft.com/office/drawing/2016/5/13/chartex" xmlns:cx8="http://schemas.microsoft.com/office/drawing/2016/5/14/chartex" xmlns:mc="http://schemas.openxmlformats.org/markup-compatibility/2006" xmlns:aink="http://schemas.microsoft.com/office/drawing/2016/ink" xmlns:am3d="http://schemas.microsoft.com/office/drawing/2017/model3d" xmlns:o="urn:schemas-microsoft-com:office:office" xmlns:r="http://schemas.openxmlformats.org/officeDocument/2006/relationships" xmlns:m="http://schemas.openxmlformats.org/officeDocument/2006/math" xmlns:v="urn:schemas-microsoft-com:vml" xmlns:wp14="http://schemas.microsoft.com/office/word/2010/wordprocessingDrawing" xmlns:wp="http://schemas.openxmlformats.org/drawingml/2006/wordprocessingDrawing" xmlns:w10="urn:schemas-microsoft-com:office:word" xmlns:w="http://schemas.openxmlformats.org/wordprocessingml/2006/main" xmlns:w14="http://schemas.microsoft.com/office/word/2010/wordml" xmlns:w15="http://schemas.microsoft.com/office/word/2012/wordml" xmlns:w16cid="http://schemas.microsoft.com/office/word/2016/wordml/cid" xmlns:w16se="http://schemas.microsoft.com/office/word/2015/wordml/symex" xmlns:wpg="http://schemas.microsoft.com/office/word/2010/wordprocessingGroup" xmlns:wpi="http://schemas.microsoft.com/office/word/2010/wordprocessingInk" xmlns:wne="http://schemas.microsoft.com/office/word/2006/wordml" xmlns:wps="http://schemas.microsoft.com/office/word/2010/wordprocessingShape" mc:Ignorable="w14 w15 w16se w16cid wp14">
+<w:ftr xmlns:wpc="http://schemas.microsoft.com/office/word/2010/wordprocessingCanvas" xmlns:cx="http://schemas.microsoft.com/office/drawing/2014/chartex" xmlns:cx1="http://schemas.microsoft.com/office/drawing/2015/9/8/chartex" xmlns:cx2="http://schemas.microsoft.com/office/drawing/2015/10/21/chartex" xmlns:cx3="http://schemas.microsoft.com/office/drawing/2016/5/9/chartex" xmlns:cx4="http://schemas.microsoft.com/office/drawing/2016/5/10/chartex" xmlns:cx5="http://schemas.microsoft.com/office/drawing/2016/5/11/chartex" xmlns:cx6="http://schemas.microsoft.com/office/drawing/2016/5/12/chartex" xmlns:cx7="http://schemas.microsoft.com/office/drawing/2016/5/13/chartex" xmlns:cx8="http://schemas.microsoft.com/office/drawing/2016/5/14/chartex" xmlns:mc="http://schemas.openxmlformats.org/markup-compatibility/2006" xmlns:aink="http://schemas.microsoft.com/office/drawing/2016/ink" xmlns:am3d="http://schemas.microsoft.com/office/drawing/2017/model3d" xmlns:o="urn:schemas-microsoft-com:office:office" xmlns:r="http://schemas.openxmlformats.org/officeDocument/2006/relationships" xmlns:m="http://schemas.openxmlformats.org/officeDocument/2006/math" xmlns:v="urn:schemas-microsoft-com:vml" xmlns:wp14="http://schemas.microsoft.com/office/word/2010/wordprocessingDrawing" xmlns:wp="http://schemas.openxmlformats.org/drawingml/2006/wordprocessingDrawing" xmlns:w10="urn:schemas-microsoft-com:office:word" xmlns:w="http://schemas.openxmlformats.org/wordprocessingml/2006/main" xmlns:w14="http://schemas.microsoft.com/office/word/2010/wordml" xmlns:w15="http://schemas.microsoft.com/office/word/2012/wordml" xmlns:w16se="http://schemas.microsoft.com/office/word/2015/wordml/symex" xmlns:wpg="http://schemas.microsoft.com/office/word/2010/wordprocessingGroup" xmlns:wpi="http://schemas.microsoft.com/office/word/2010/wordprocessingInk" xmlns:wne="http://schemas.microsoft.com/office/word/2006/wordml" xmlns:wps="http://schemas.microsoft.com/office/word/2010/wordprocessingShape" mc:Ignorable="w14 w15 w16se wp14">
   <w:sdt>
     <w:sdtPr>
       <w:id w:val="-2045432534"/>
@@ -15222,7 +15149,7 @@
             <w:noProof/>
             <w:lang w:val="lt-LT"/>
           </w:rPr>
-          <w:t>16</w:t>
+          <w:t>3</w:t>
         </w:r>
         <w:r>
           <w:fldChar w:fldCharType="end"/>
@@ -15239,7 +15166,7 @@
 </file>
 
 <file path=word/footnotes.xml><?xml version="1.0" encoding="utf-8"?>
-<w:footnotes xmlns:wpc="http://schemas.microsoft.com/office/word/2010/wordprocessingCanvas" xmlns:cx="http://schemas.microsoft.com/office/drawing/2014/chartex" xmlns:cx1="http://schemas.microsoft.com/office/drawing/2015/9/8/chartex" xmlns:cx2="http://schemas.microsoft.com/office/drawing/2015/10/21/chartex" xmlns:cx3="http://schemas.microsoft.com/office/drawing/2016/5/9/chartex" xmlns:cx4="http://schemas.microsoft.com/office/drawing/2016/5/10/chartex" xmlns:cx5="http://schemas.microsoft.com/office/drawing/2016/5/11/chartex" xmlns:cx6="http://schemas.microsoft.com/office/drawing/2016/5/12/chartex" xmlns:cx7="http://schemas.microsoft.com/office/drawing/2016/5/13/chartex" xmlns:cx8="http://schemas.microsoft.com/office/drawing/2016/5/14/chartex" xmlns:mc="http://schemas.openxmlformats.org/markup-compatibility/2006" xmlns:aink="http://schemas.microsoft.com/office/drawing/2016/ink" xmlns:am3d="http://schemas.microsoft.com/office/drawing/2017/model3d" xmlns:o="urn:schemas-microsoft-com:office:office" xmlns:r="http://schemas.openxmlformats.org/officeDocument/2006/relationships" xmlns:m="http://schemas.openxmlformats.org/officeDocument/2006/math" xmlns:v="urn:schemas-microsoft-com:vml" xmlns:wp14="http://schemas.microsoft.com/office/word/2010/wordprocessingDrawing" xmlns:wp="http://schemas.openxmlformats.org/drawingml/2006/wordprocessingDrawing" xmlns:w10="urn:schemas-microsoft-com:office:word" xmlns:w="http://schemas.openxmlformats.org/wordprocessingml/2006/main" xmlns:w14="http://schemas.microsoft.com/office/word/2010/wordml" xmlns:w15="http://schemas.microsoft.com/office/word/2012/wordml" xmlns:w16cid="http://schemas.microsoft.com/office/word/2016/wordml/cid" xmlns:w16se="http://schemas.microsoft.com/office/word/2015/wordml/symex" xmlns:wpg="http://schemas.microsoft.com/office/word/2010/wordprocessingGroup" xmlns:wpi="http://schemas.microsoft.com/office/word/2010/wordprocessingInk" xmlns:wne="http://schemas.microsoft.com/office/word/2006/wordml" xmlns:wps="http://schemas.microsoft.com/office/word/2010/wordprocessingShape" mc:Ignorable="w14 w15 w16se w16cid wp14">
+<w:footnotes xmlns:wpc="http://schemas.microsoft.com/office/word/2010/wordprocessingCanvas" xmlns:cx="http://schemas.microsoft.com/office/drawing/2014/chartex" xmlns:cx1="http://schemas.microsoft.com/office/drawing/2015/9/8/chartex" xmlns:cx2="http://schemas.microsoft.com/office/drawing/2015/10/21/chartex" xmlns:cx3="http://schemas.microsoft.com/office/drawing/2016/5/9/chartex" xmlns:cx4="http://schemas.microsoft.com/office/drawing/2016/5/10/chartex" xmlns:cx5="http://schemas.microsoft.com/office/drawing/2016/5/11/chartex" xmlns:cx6="http://schemas.microsoft.com/office/drawing/2016/5/12/chartex" xmlns:cx7="http://schemas.microsoft.com/office/drawing/2016/5/13/chartex" xmlns:cx8="http://schemas.microsoft.com/office/drawing/2016/5/14/chartex" xmlns:mc="http://schemas.openxmlformats.org/markup-compatibility/2006" xmlns:aink="http://schemas.microsoft.com/office/drawing/2016/ink" xmlns:am3d="http://schemas.microsoft.com/office/drawing/2017/model3d" xmlns:o="urn:schemas-microsoft-com:office:office" xmlns:r="http://schemas.openxmlformats.org/officeDocument/2006/relationships" xmlns:m="http://schemas.openxmlformats.org/officeDocument/2006/math" xmlns:v="urn:schemas-microsoft-com:vml" xmlns:wp14="http://schemas.microsoft.com/office/word/2010/wordprocessingDrawing" xmlns:wp="http://schemas.openxmlformats.org/drawingml/2006/wordprocessingDrawing" xmlns:w10="urn:schemas-microsoft-com:office:word" xmlns:w="http://schemas.openxmlformats.org/wordprocessingml/2006/main" xmlns:w14="http://schemas.microsoft.com/office/word/2010/wordml" xmlns:w15="http://schemas.microsoft.com/office/word/2012/wordml" xmlns:w16se="http://schemas.microsoft.com/office/word/2015/wordml/symex" xmlns:wpg="http://schemas.microsoft.com/office/word/2010/wordprocessingGroup" xmlns:wpi="http://schemas.microsoft.com/office/word/2010/wordprocessingInk" xmlns:wne="http://schemas.microsoft.com/office/word/2006/wordml" xmlns:wps="http://schemas.microsoft.com/office/word/2010/wordprocessingShape" mc:Ignorable="w14 w15 w16se wp14">
   <w:footnote w:type="separator" w:id="-1">
     <w:p>
       <w:pPr>
@@ -15264,7 +15191,7 @@
 </file>
 
 <file path=word/numbering.xml><?xml version="1.0" encoding="utf-8"?>
-<w:numbering xmlns:wpc="http://schemas.microsoft.com/office/word/2010/wordprocessingCanvas" xmlns:cx="http://schemas.microsoft.com/office/drawing/2014/chartex" xmlns:cx1="http://schemas.microsoft.com/office/drawing/2015/9/8/chartex" xmlns:cx2="http://schemas.microsoft.com/office/drawing/2015/10/21/chartex" xmlns:cx3="http://schemas.microsoft.com/office/drawing/2016/5/9/chartex" xmlns:cx4="http://schemas.microsoft.com/office/drawing/2016/5/10/chartex" xmlns:cx5="http://schemas.microsoft.com/office/drawing/2016/5/11/chartex" xmlns:cx6="http://schemas.microsoft.com/office/drawing/2016/5/12/chartex" xmlns:cx7="http://schemas.microsoft.com/office/drawing/2016/5/13/chartex" xmlns:cx8="http://schemas.microsoft.com/office/drawing/2016/5/14/chartex" xmlns:mc="http://schemas.openxmlformats.org/markup-compatibility/2006" xmlns:aink="http://schemas.microsoft.com/office/drawing/2016/ink" xmlns:am3d="http://schemas.microsoft.com/office/drawing/2017/model3d" xmlns:o="urn:schemas-microsoft-com:office:office" xmlns:r="http://schemas.openxmlformats.org/officeDocument/2006/relationships" xmlns:m="http://schemas.openxmlformats.org/officeDocument/2006/math" xmlns:v="urn:schemas-microsoft-com:vml" xmlns:wp14="http://schemas.microsoft.com/office/word/2010/wordprocessingDrawing" xmlns:wp="http://schemas.openxmlformats.org/drawingml/2006/wordprocessingDrawing" xmlns:w10="urn:schemas-microsoft-com:office:word" xmlns:w="http://schemas.openxmlformats.org/wordprocessingml/2006/main" xmlns:w14="http://schemas.microsoft.com/office/word/2010/wordml" xmlns:w15="http://schemas.microsoft.com/office/word/2012/wordml" xmlns:w16cid="http://schemas.microsoft.com/office/word/2016/wordml/cid" xmlns:w16se="http://schemas.microsoft.com/office/word/2015/wordml/symex" xmlns:wpg="http://schemas.microsoft.com/office/word/2010/wordprocessingGroup" xmlns:wpi="http://schemas.microsoft.com/office/word/2010/wordprocessingInk" xmlns:wne="http://schemas.microsoft.com/office/word/2006/wordml" xmlns:wps="http://schemas.microsoft.com/office/word/2010/wordprocessingShape" mc:Ignorable="w14 w15 w16se w16cid wp14">
+<w:numbering xmlns:wpc="http://schemas.microsoft.com/office/word/2010/wordprocessingCanvas" xmlns:cx="http://schemas.microsoft.com/office/drawing/2014/chartex" xmlns:cx1="http://schemas.microsoft.com/office/drawing/2015/9/8/chartex" xmlns:cx2="http://schemas.microsoft.com/office/drawing/2015/10/21/chartex" xmlns:cx3="http://schemas.microsoft.com/office/drawing/2016/5/9/chartex" xmlns:cx4="http://schemas.microsoft.com/office/drawing/2016/5/10/chartex" xmlns:cx5="http://schemas.microsoft.com/office/drawing/2016/5/11/chartex" xmlns:cx6="http://schemas.microsoft.com/office/drawing/2016/5/12/chartex" xmlns:cx7="http://schemas.microsoft.com/office/drawing/2016/5/13/chartex" xmlns:cx8="http://schemas.microsoft.com/office/drawing/2016/5/14/chartex" xmlns:mc="http://schemas.openxmlformats.org/markup-compatibility/2006" xmlns:aink="http://schemas.microsoft.com/office/drawing/2016/ink" xmlns:am3d="http://schemas.microsoft.com/office/drawing/2017/model3d" xmlns:o="urn:schemas-microsoft-com:office:office" xmlns:r="http://schemas.openxmlformats.org/officeDocument/2006/relationships" xmlns:m="http://schemas.openxmlformats.org/officeDocument/2006/math" xmlns:v="urn:schemas-microsoft-com:vml" xmlns:wp14="http://schemas.microsoft.com/office/word/2010/wordprocessingDrawing" xmlns:wp="http://schemas.openxmlformats.org/drawingml/2006/wordprocessingDrawing" xmlns:w10="urn:schemas-microsoft-com:office:word" xmlns:w="http://schemas.openxmlformats.org/wordprocessingml/2006/main" xmlns:w14="http://schemas.microsoft.com/office/word/2010/wordml" xmlns:w15="http://schemas.microsoft.com/office/word/2012/wordml" xmlns:w16se="http://schemas.microsoft.com/office/word/2015/wordml/symex" xmlns:wpg="http://schemas.microsoft.com/office/word/2010/wordprocessingGroup" xmlns:wpi="http://schemas.microsoft.com/office/word/2010/wordprocessingInk" xmlns:wne="http://schemas.microsoft.com/office/word/2006/wordml" xmlns:wps="http://schemas.microsoft.com/office/word/2010/wordprocessingShape" mc:Ignorable="w14 w15 w16se wp14">
   <w:abstractNum w:abstractNumId="0" w15:restartNumberingAfterBreak="0">
     <w:nsid w:val="05467F4D"/>
     <w:multiLevelType w:val="hybridMultilevel"/>
@@ -18771,7 +18698,7 @@
 </file>
 
 <file path=word/styles.xml><?xml version="1.0" encoding="utf-8"?>
-<w:styles xmlns:mc="http://schemas.openxmlformats.org/markup-compatibility/2006" xmlns:r="http://schemas.openxmlformats.org/officeDocument/2006/relationships" xmlns:w="http://schemas.openxmlformats.org/wordprocessingml/2006/main" xmlns:w14="http://schemas.microsoft.com/office/word/2010/wordml" xmlns:w15="http://schemas.microsoft.com/office/word/2012/wordml" xmlns:w16cid="http://schemas.microsoft.com/office/word/2016/wordml/cid" xmlns:w16se="http://schemas.microsoft.com/office/word/2015/wordml/symex" mc:Ignorable="w14 w15 w16se w16cid">
+<w:styles xmlns:mc="http://schemas.openxmlformats.org/markup-compatibility/2006" xmlns:r="http://schemas.openxmlformats.org/officeDocument/2006/relationships" xmlns:w="http://schemas.openxmlformats.org/wordprocessingml/2006/main" xmlns:w14="http://schemas.microsoft.com/office/word/2010/wordml" xmlns:w15="http://schemas.microsoft.com/office/word/2012/wordml" xmlns:w16se="http://schemas.microsoft.com/office/word/2015/wordml/symex" mc:Ignorable="w14 w15 w16se">
   <w:docDefaults>
     <w:rPrDefault>
       <w:rPr>
@@ -19887,7 +19814,7 @@
 </file>
 
 <file path=customXml/itemProps1.xml><?xml version="1.0" encoding="utf-8"?>
-<ds:datastoreItem xmlns:ds="http://schemas.openxmlformats.org/officeDocument/2006/customXml" ds:itemID="{27061230-1F6A-4FC7-9451-721C01EED285}">
+<ds:datastoreItem xmlns:ds="http://schemas.openxmlformats.org/officeDocument/2006/customXml" ds:itemID="{9E4232E4-BEA4-4341-BA7B-B59BC2931BBD}">
   <ds:schemaRefs>
     <ds:schemaRef ds:uri="http://schemas.openxmlformats.org/officeDocument/2006/bibliography"/>
   </ds:schemaRefs>

</xml_diff>

<commit_message>
Created unit tests for VoteRepository. Created L2 report, updated L1 report.
</commit_message>
<xml_diff>
--- a/Testavimas/L1.docx
+++ b/Testavimas/L1.docx
@@ -1,6 +1,6 @@
 
 <file path=word/document.xml><?xml version="1.0" encoding="utf-8"?>
-<w:document xmlns:wpc="http://schemas.microsoft.com/office/word/2010/wordprocessingCanvas" xmlns:cx="http://schemas.microsoft.com/office/drawing/2014/chartex" xmlns:cx1="http://schemas.microsoft.com/office/drawing/2015/9/8/chartex" xmlns:cx2="http://schemas.microsoft.com/office/drawing/2015/10/21/chartex" xmlns:cx3="http://schemas.microsoft.com/office/drawing/2016/5/9/chartex" xmlns:cx4="http://schemas.microsoft.com/office/drawing/2016/5/10/chartex" xmlns:cx5="http://schemas.microsoft.com/office/drawing/2016/5/11/chartex" xmlns:cx6="http://schemas.microsoft.com/office/drawing/2016/5/12/chartex" xmlns:cx7="http://schemas.microsoft.com/office/drawing/2016/5/13/chartex" xmlns:cx8="http://schemas.microsoft.com/office/drawing/2016/5/14/chartex" xmlns:mc="http://schemas.openxmlformats.org/markup-compatibility/2006" xmlns:aink="http://schemas.microsoft.com/office/drawing/2016/ink" xmlns:am3d="http://schemas.microsoft.com/office/drawing/2017/model3d" xmlns:o="urn:schemas-microsoft-com:office:office" xmlns:r="http://schemas.openxmlformats.org/officeDocument/2006/relationships" xmlns:m="http://schemas.openxmlformats.org/officeDocument/2006/math" xmlns:v="urn:schemas-microsoft-com:vml" xmlns:wp14="http://schemas.microsoft.com/office/word/2010/wordprocessingDrawing" xmlns:wp="http://schemas.openxmlformats.org/drawingml/2006/wordprocessingDrawing" xmlns:w10="urn:schemas-microsoft-com:office:word" xmlns:w="http://schemas.openxmlformats.org/wordprocessingml/2006/main" xmlns:w14="http://schemas.microsoft.com/office/word/2010/wordml" xmlns:w15="http://schemas.microsoft.com/office/word/2012/wordml" xmlns:w16se="http://schemas.microsoft.com/office/word/2015/wordml/symex" xmlns:wpg="http://schemas.microsoft.com/office/word/2010/wordprocessingGroup" xmlns:wpi="http://schemas.microsoft.com/office/word/2010/wordprocessingInk" xmlns:wne="http://schemas.microsoft.com/office/word/2006/wordml" xmlns:wps="http://schemas.microsoft.com/office/word/2010/wordprocessingShape" mc:Ignorable="w14 w15 w16se wp14">
+<w:document xmlns:wpc="http://schemas.microsoft.com/office/word/2010/wordprocessingCanvas" xmlns:cx="http://schemas.microsoft.com/office/drawing/2014/chartex" xmlns:cx1="http://schemas.microsoft.com/office/drawing/2015/9/8/chartex" xmlns:cx2="http://schemas.microsoft.com/office/drawing/2015/10/21/chartex" xmlns:cx3="http://schemas.microsoft.com/office/drawing/2016/5/9/chartex" xmlns:cx4="http://schemas.microsoft.com/office/drawing/2016/5/10/chartex" xmlns:cx5="http://schemas.microsoft.com/office/drawing/2016/5/11/chartex" xmlns:cx6="http://schemas.microsoft.com/office/drawing/2016/5/12/chartex" xmlns:cx7="http://schemas.microsoft.com/office/drawing/2016/5/13/chartex" xmlns:cx8="http://schemas.microsoft.com/office/drawing/2016/5/14/chartex" xmlns:mc="http://schemas.openxmlformats.org/markup-compatibility/2006" xmlns:aink="http://schemas.microsoft.com/office/drawing/2016/ink" xmlns:am3d="http://schemas.microsoft.com/office/drawing/2017/model3d" xmlns:o="urn:schemas-microsoft-com:office:office" xmlns:r="http://schemas.openxmlformats.org/officeDocument/2006/relationships" xmlns:m="http://schemas.openxmlformats.org/officeDocument/2006/math" xmlns:v="urn:schemas-microsoft-com:vml" xmlns:wp14="http://schemas.microsoft.com/office/word/2010/wordprocessingDrawing" xmlns:wp="http://schemas.openxmlformats.org/drawingml/2006/wordprocessingDrawing" xmlns:w10="urn:schemas-microsoft-com:office:word" xmlns:w="http://schemas.openxmlformats.org/wordprocessingml/2006/main" xmlns:w14="http://schemas.microsoft.com/office/word/2010/wordml" xmlns:w15="http://schemas.microsoft.com/office/word/2012/wordml" xmlns:w16cid="http://schemas.microsoft.com/office/word/2016/wordml/cid" xmlns:w16se="http://schemas.microsoft.com/office/word/2015/wordml/symex" xmlns:wpg="http://schemas.microsoft.com/office/word/2010/wordprocessingGroup" xmlns:wpi="http://schemas.microsoft.com/office/word/2010/wordprocessingInk" xmlns:wne="http://schemas.microsoft.com/office/word/2006/wordml" xmlns:wps="http://schemas.microsoft.com/office/word/2010/wordprocessingShape" mc:Ignorable="w14 w15 w16se w16cid wp14">
   <w:body>
     <w:p>
       <w:pPr>
@@ -3327,8 +3327,6 @@
         </w:rPr>
         <w:br w:type="page"/>
       </w:r>
-      <w:bookmarkStart w:id="0" w:name="_GoBack"/>
-      <w:bookmarkEnd w:id="0"/>
     </w:p>
     <w:p>
       <w:pPr>
@@ -3339,12 +3337,12 @@
         </w:numPr>
         <w:jc w:val="both"/>
       </w:pPr>
-      <w:bookmarkStart w:id="1" w:name="_Toc499477316"/>
+      <w:bookmarkStart w:id="0" w:name="_Toc499477316"/>
       <w:r>
         <w:lastRenderedPageBreak/>
         <w:t>Užduotis</w:t>
       </w:r>
-      <w:bookmarkEnd w:id="1"/>
+      <w:bookmarkEnd w:id="0"/>
     </w:p>
     <w:p>
       <w:pPr>
@@ -3531,11 +3529,11 @@
         </w:numPr>
         <w:jc w:val="both"/>
       </w:pPr>
-      <w:bookmarkStart w:id="2" w:name="_Toc499477317"/>
+      <w:bookmarkStart w:id="1" w:name="_Toc499477317"/>
       <w:r>
         <w:t>Sistemos aprašymas</w:t>
       </w:r>
-      <w:bookmarkEnd w:id="2"/>
+      <w:bookmarkEnd w:id="1"/>
     </w:p>
     <w:p>
       <w:pPr>
@@ -3770,12 +3768,12 @@
         </w:numPr>
         <w:jc w:val="both"/>
       </w:pPr>
-      <w:bookmarkStart w:id="3" w:name="_Toc499477318"/>
+      <w:bookmarkStart w:id="2" w:name="_Toc499477318"/>
       <w:r>
         <w:lastRenderedPageBreak/>
         <w:t>Testavimo planas</w:t>
       </w:r>
-      <w:bookmarkEnd w:id="3"/>
+      <w:bookmarkEnd w:id="2"/>
     </w:p>
     <w:p>
       <w:pPr>
@@ -3789,11 +3787,11 @@
       <w:r>
         <w:t xml:space="preserve"> </w:t>
       </w:r>
-      <w:bookmarkStart w:id="4" w:name="_Toc499477319"/>
+      <w:bookmarkStart w:id="3" w:name="_Toc499477319"/>
       <w:r>
         <w:t>Testavimo apimtis</w:t>
       </w:r>
-      <w:bookmarkEnd w:id="4"/>
+      <w:bookmarkEnd w:id="3"/>
     </w:p>
     <w:p>
       <w:pPr>
@@ -3925,11 +3923,11 @@
       <w:r>
         <w:t xml:space="preserve"> </w:t>
       </w:r>
-      <w:bookmarkStart w:id="5" w:name="_Toc499477320"/>
+      <w:bookmarkStart w:id="4" w:name="_Toc499477320"/>
       <w:r>
         <w:t>Testavimo strategijos</w:t>
       </w:r>
-      <w:bookmarkEnd w:id="5"/>
+      <w:bookmarkEnd w:id="4"/>
     </w:p>
     <w:p>
       <w:pPr>
@@ -3973,11 +3971,11 @@
       <w:r>
         <w:t xml:space="preserve"> </w:t>
       </w:r>
-      <w:bookmarkStart w:id="6" w:name="_Toc499477321"/>
+      <w:bookmarkStart w:id="5" w:name="_Toc499477321"/>
       <w:r>
         <w:t>Pasiruošimas testavimui</w:t>
       </w:r>
-      <w:bookmarkEnd w:id="6"/>
+      <w:bookmarkEnd w:id="5"/>
     </w:p>
     <w:p>
       <w:pPr>
@@ -4135,11 +4133,11 @@
       <w:r>
         <w:t xml:space="preserve"> </w:t>
       </w:r>
-      <w:bookmarkStart w:id="7" w:name="_Toc499477322"/>
+      <w:bookmarkStart w:id="6" w:name="_Toc499477322"/>
       <w:r>
         <w:t>Testavimo prioritetai</w:t>
       </w:r>
-      <w:bookmarkEnd w:id="7"/>
+      <w:bookmarkEnd w:id="6"/>
     </w:p>
     <w:p>
       <w:pPr>
@@ -4260,11 +4258,11 @@
         <w:lastRenderedPageBreak/>
         <w:t xml:space="preserve"> </w:t>
       </w:r>
-      <w:bookmarkStart w:id="8" w:name="_Toc499477323"/>
+      <w:bookmarkStart w:id="7" w:name="_Toc499477323"/>
       <w:r>
         <w:t>Testavimo aplinka</w:t>
       </w:r>
-      <w:bookmarkEnd w:id="8"/>
+      <w:bookmarkEnd w:id="7"/>
     </w:p>
     <w:p>
       <w:pPr>
@@ -4466,53 +4464,89 @@
       <w:r>
         <w:t xml:space="preserve"> </w:t>
       </w:r>
-      <w:bookmarkStart w:id="9" w:name="_Toc499477324"/>
+      <w:bookmarkStart w:id="8" w:name="_Toc499477324"/>
       <w:r>
         <w:t>Testavimo įrankiai</w:t>
       </w:r>
+      <w:bookmarkEnd w:id="8"/>
+    </w:p>
+    <w:p>
+      <w:pPr>
+        <w:jc w:val="both"/>
+        <w:rPr>
+          <w:lang w:val="lt-LT"/>
+        </w:rPr>
+      </w:pPr>
+    </w:p>
+    <w:p>
+      <w:pPr>
+        <w:jc w:val="both"/>
+        <w:rPr>
+          <w:lang w:val="lt-LT"/>
+        </w:rPr>
+      </w:pPr>
+      <w:r>
+        <w:rPr>
+          <w:lang w:val="lt-LT"/>
+        </w:rPr>
+        <w:t>Testavimui atlikti bus naudojami įrankiai, kurie palengvina ir pagreitina visą procesą. Komponentų testavimui bus naudojamas įrankis  „</w:t>
+      </w:r>
+      <w:proofErr w:type="spellStart"/>
+      <w:r>
+        <w:rPr>
+          <w:lang w:val="lt-LT"/>
+        </w:rPr>
+        <w:t>xUnit</w:t>
+      </w:r>
+      <w:proofErr w:type="spellEnd"/>
+      <w:r>
+        <w:rPr>
+          <w:lang w:val="lt-LT"/>
+        </w:rPr>
+        <w:t>“</w:t>
+      </w:r>
+      <w:r>
+        <w:rPr>
+          <w:lang w:val="lt-LT"/>
+        </w:rPr>
+        <w:t xml:space="preserve">. </w:t>
+      </w:r>
+      <w:r>
+        <w:rPr>
+          <w:lang w:val="lt-LT"/>
+        </w:rPr>
+        <w:t xml:space="preserve">Kodo padengimo generavimui naudojamas įrankis </w:t>
+      </w:r>
+      <w:proofErr w:type="spellStart"/>
+      <w:r>
+        <w:rPr>
+          <w:lang w:val="lt-LT"/>
+        </w:rPr>
+        <w:t>dot</w:t>
+      </w:r>
+      <w:proofErr w:type="spellEnd"/>
+      <w:r>
+        <w:rPr>
+          <w:lang w:val="lt-LT"/>
+        </w:rPr>
+        <w:t xml:space="preserve"> </w:t>
+      </w:r>
+      <w:proofErr w:type="spellStart"/>
+      <w:r>
+        <w:rPr>
+          <w:lang w:val="lt-LT"/>
+        </w:rPr>
+        <w:t>Cover</w:t>
+      </w:r>
+      <w:proofErr w:type="spellEnd"/>
+      <w:r>
+        <w:rPr>
+          <w:lang w:val="lt-LT"/>
+        </w:rPr>
+        <w:t xml:space="preserve">. </w:t>
+      </w:r>
+      <w:bookmarkStart w:id="9" w:name="_GoBack"/>
       <w:bookmarkEnd w:id="9"/>
-    </w:p>
-    <w:p>
-      <w:pPr>
-        <w:jc w:val="both"/>
-        <w:rPr>
-          <w:lang w:val="lt-LT"/>
-        </w:rPr>
-      </w:pPr>
-    </w:p>
-    <w:p>
-      <w:pPr>
-        <w:jc w:val="both"/>
-        <w:rPr>
-          <w:lang w:val="lt-LT"/>
-        </w:rPr>
-      </w:pPr>
-      <w:r>
-        <w:rPr>
-          <w:lang w:val="lt-LT"/>
-        </w:rPr>
-        <w:t>Testavimui atlikti bus naudojami įrankiai, kurie palengvina ir pagreitina visą procesą. Komponentų testavimui bus naudojamas įrankis  „</w:t>
-      </w:r>
-      <w:proofErr w:type="spellStart"/>
-      <w:r>
-        <w:rPr>
-          <w:lang w:val="lt-LT"/>
-        </w:rPr>
-        <w:t>xUnit</w:t>
-      </w:r>
-      <w:proofErr w:type="spellEnd"/>
-      <w:r>
-        <w:rPr>
-          <w:lang w:val="lt-LT"/>
-        </w:rPr>
-        <w:t>“</w:t>
-      </w:r>
-      <w:r>
-        <w:rPr>
-          <w:lang w:val="lt-LT"/>
-        </w:rPr>
-        <w:t xml:space="preserve">. </w:t>
-      </w:r>
       <w:r>
         <w:rPr>
           <w:lang w:val="lt-LT"/>
@@ -15095,7 +15129,7 @@
 </file>
 
 <file path=word/endnotes.xml><?xml version="1.0" encoding="utf-8"?>
-<w:endnotes xmlns:wpc="http://schemas.microsoft.com/office/word/2010/wordprocessingCanvas" xmlns:cx="http://schemas.microsoft.com/office/drawing/2014/chartex" xmlns:cx1="http://schemas.microsoft.com/office/drawing/2015/9/8/chartex" xmlns:cx2="http://schemas.microsoft.com/office/drawing/2015/10/21/chartex" xmlns:cx3="http://schemas.microsoft.com/office/drawing/2016/5/9/chartex" xmlns:cx4="http://schemas.microsoft.com/office/drawing/2016/5/10/chartex" xmlns:cx5="http://schemas.microsoft.com/office/drawing/2016/5/11/chartex" xmlns:cx6="http://schemas.microsoft.com/office/drawing/2016/5/12/chartex" xmlns:cx7="http://schemas.microsoft.com/office/drawing/2016/5/13/chartex" xmlns:cx8="http://schemas.microsoft.com/office/drawing/2016/5/14/chartex" xmlns:mc="http://schemas.openxmlformats.org/markup-compatibility/2006" xmlns:aink="http://schemas.microsoft.com/office/drawing/2016/ink" xmlns:am3d="http://schemas.microsoft.com/office/drawing/2017/model3d" xmlns:o="urn:schemas-microsoft-com:office:office" xmlns:r="http://schemas.openxmlformats.org/officeDocument/2006/relationships" xmlns:m="http://schemas.openxmlformats.org/officeDocument/2006/math" xmlns:v="urn:schemas-microsoft-com:vml" xmlns:wp14="http://schemas.microsoft.com/office/word/2010/wordprocessingDrawing" xmlns:wp="http://schemas.openxmlformats.org/drawingml/2006/wordprocessingDrawing" xmlns:w10="urn:schemas-microsoft-com:office:word" xmlns:w="http://schemas.openxmlformats.org/wordprocessingml/2006/main" xmlns:w14="http://schemas.microsoft.com/office/word/2010/wordml" xmlns:w15="http://schemas.microsoft.com/office/word/2012/wordml" xmlns:w16se="http://schemas.microsoft.com/office/word/2015/wordml/symex" xmlns:wpg="http://schemas.microsoft.com/office/word/2010/wordprocessingGroup" xmlns:wpi="http://schemas.microsoft.com/office/word/2010/wordprocessingInk" xmlns:wne="http://schemas.microsoft.com/office/word/2006/wordml" xmlns:wps="http://schemas.microsoft.com/office/word/2010/wordprocessingShape" mc:Ignorable="w14 w15 w16se wp14">
+<w:endnotes xmlns:wpc="http://schemas.microsoft.com/office/word/2010/wordprocessingCanvas" xmlns:cx="http://schemas.microsoft.com/office/drawing/2014/chartex" xmlns:cx1="http://schemas.microsoft.com/office/drawing/2015/9/8/chartex" xmlns:cx2="http://schemas.microsoft.com/office/drawing/2015/10/21/chartex" xmlns:cx3="http://schemas.microsoft.com/office/drawing/2016/5/9/chartex" xmlns:cx4="http://schemas.microsoft.com/office/drawing/2016/5/10/chartex" xmlns:cx5="http://schemas.microsoft.com/office/drawing/2016/5/11/chartex" xmlns:cx6="http://schemas.microsoft.com/office/drawing/2016/5/12/chartex" xmlns:cx7="http://schemas.microsoft.com/office/drawing/2016/5/13/chartex" xmlns:cx8="http://schemas.microsoft.com/office/drawing/2016/5/14/chartex" xmlns:mc="http://schemas.openxmlformats.org/markup-compatibility/2006" xmlns:aink="http://schemas.microsoft.com/office/drawing/2016/ink" xmlns:am3d="http://schemas.microsoft.com/office/drawing/2017/model3d" xmlns:o="urn:schemas-microsoft-com:office:office" xmlns:r="http://schemas.openxmlformats.org/officeDocument/2006/relationships" xmlns:m="http://schemas.openxmlformats.org/officeDocument/2006/math" xmlns:v="urn:schemas-microsoft-com:vml" xmlns:wp14="http://schemas.microsoft.com/office/word/2010/wordprocessingDrawing" xmlns:wp="http://schemas.openxmlformats.org/drawingml/2006/wordprocessingDrawing" xmlns:w10="urn:schemas-microsoft-com:office:word" xmlns:w="http://schemas.openxmlformats.org/wordprocessingml/2006/main" xmlns:w14="http://schemas.microsoft.com/office/word/2010/wordml" xmlns:w15="http://schemas.microsoft.com/office/word/2012/wordml" xmlns:w16cid="http://schemas.microsoft.com/office/word/2016/wordml/cid" xmlns:w16se="http://schemas.microsoft.com/office/word/2015/wordml/symex" xmlns:wpg="http://schemas.microsoft.com/office/word/2010/wordprocessingGroup" xmlns:wpi="http://schemas.microsoft.com/office/word/2010/wordprocessingInk" xmlns:wne="http://schemas.microsoft.com/office/word/2006/wordml" xmlns:wps="http://schemas.microsoft.com/office/word/2010/wordprocessingShape" mc:Ignorable="w14 w15 w16se w16cid wp14">
   <w:endnote w:type="separator" w:id="-1">
     <w:p>
       <w:pPr>
@@ -15120,7 +15154,7 @@
 </file>
 
 <file path=word/footer1.xml><?xml version="1.0" encoding="utf-8"?>
-<w:ftr xmlns:wpc="http://schemas.microsoft.com/office/word/2010/wordprocessingCanvas" xmlns:cx="http://schemas.microsoft.com/office/drawing/2014/chartex" xmlns:cx1="http://schemas.microsoft.com/office/drawing/2015/9/8/chartex" xmlns:cx2="http://schemas.microsoft.com/office/drawing/2015/10/21/chartex" xmlns:cx3="http://schemas.microsoft.com/office/drawing/2016/5/9/chartex" xmlns:cx4="http://schemas.microsoft.com/office/drawing/2016/5/10/chartex" xmlns:cx5="http://schemas.microsoft.com/office/drawing/2016/5/11/chartex" xmlns:cx6="http://schemas.microsoft.com/office/drawing/2016/5/12/chartex" xmlns:cx7="http://schemas.microsoft.com/office/drawing/2016/5/13/chartex" xmlns:cx8="http://schemas.microsoft.com/office/drawing/2016/5/14/chartex" xmlns:mc="http://schemas.openxmlformats.org/markup-compatibility/2006" xmlns:aink="http://schemas.microsoft.com/office/drawing/2016/ink" xmlns:am3d="http://schemas.microsoft.com/office/drawing/2017/model3d" xmlns:o="urn:schemas-microsoft-com:office:office" xmlns:r="http://schemas.openxmlformats.org/officeDocument/2006/relationships" xmlns:m="http://schemas.openxmlformats.org/officeDocument/2006/math" xmlns:v="urn:schemas-microsoft-com:vml" xmlns:wp14="http://schemas.microsoft.com/office/word/2010/wordprocessingDrawing" xmlns:wp="http://schemas.openxmlformats.org/drawingml/2006/wordprocessingDrawing" xmlns:w10="urn:schemas-microsoft-com:office:word" xmlns:w="http://schemas.openxmlformats.org/wordprocessingml/2006/main" xmlns:w14="http://schemas.microsoft.com/office/word/2010/wordml" xmlns:w15="http://schemas.microsoft.com/office/word/2012/wordml" xmlns:w16se="http://schemas.microsoft.com/office/word/2015/wordml/symex" xmlns:wpg="http://schemas.microsoft.com/office/word/2010/wordprocessingGroup" xmlns:wpi="http://schemas.microsoft.com/office/word/2010/wordprocessingInk" xmlns:wne="http://schemas.microsoft.com/office/word/2006/wordml" xmlns:wps="http://schemas.microsoft.com/office/word/2010/wordprocessingShape" mc:Ignorable="w14 w15 w16se wp14">
+<w:ftr xmlns:wpc="http://schemas.microsoft.com/office/word/2010/wordprocessingCanvas" xmlns:cx="http://schemas.microsoft.com/office/drawing/2014/chartex" xmlns:cx1="http://schemas.microsoft.com/office/drawing/2015/9/8/chartex" xmlns:cx2="http://schemas.microsoft.com/office/drawing/2015/10/21/chartex" xmlns:cx3="http://schemas.microsoft.com/office/drawing/2016/5/9/chartex" xmlns:cx4="http://schemas.microsoft.com/office/drawing/2016/5/10/chartex" xmlns:cx5="http://schemas.microsoft.com/office/drawing/2016/5/11/chartex" xmlns:cx6="http://schemas.microsoft.com/office/drawing/2016/5/12/chartex" xmlns:cx7="http://schemas.microsoft.com/office/drawing/2016/5/13/chartex" xmlns:cx8="http://schemas.microsoft.com/office/drawing/2016/5/14/chartex" xmlns:mc="http://schemas.openxmlformats.org/markup-compatibility/2006" xmlns:aink="http://schemas.microsoft.com/office/drawing/2016/ink" xmlns:am3d="http://schemas.microsoft.com/office/drawing/2017/model3d" xmlns:o="urn:schemas-microsoft-com:office:office" xmlns:r="http://schemas.openxmlformats.org/officeDocument/2006/relationships" xmlns:m="http://schemas.openxmlformats.org/officeDocument/2006/math" xmlns:v="urn:schemas-microsoft-com:vml" xmlns:wp14="http://schemas.microsoft.com/office/word/2010/wordprocessingDrawing" xmlns:wp="http://schemas.openxmlformats.org/drawingml/2006/wordprocessingDrawing" xmlns:w10="urn:schemas-microsoft-com:office:word" xmlns:w="http://schemas.openxmlformats.org/wordprocessingml/2006/main" xmlns:w14="http://schemas.microsoft.com/office/word/2010/wordml" xmlns:w15="http://schemas.microsoft.com/office/word/2012/wordml" xmlns:w16cid="http://schemas.microsoft.com/office/word/2016/wordml/cid" xmlns:w16se="http://schemas.microsoft.com/office/word/2015/wordml/symex" xmlns:wpg="http://schemas.microsoft.com/office/word/2010/wordprocessingGroup" xmlns:wpi="http://schemas.microsoft.com/office/word/2010/wordprocessingInk" xmlns:wne="http://schemas.microsoft.com/office/word/2006/wordml" xmlns:wps="http://schemas.microsoft.com/office/word/2010/wordprocessingShape" mc:Ignorable="w14 w15 w16se w16cid wp14">
   <w:sdt>
     <w:sdtPr>
       <w:id w:val="-2045432534"/>
@@ -15129,6 +15163,7 @@
         <w:docPartUnique/>
       </w:docPartObj>
     </w:sdtPr>
+    <w:sdtEndPr/>
     <w:sdtContent>
       <w:p>
         <w:pPr>
@@ -15149,7 +15184,7 @@
             <w:noProof/>
             <w:lang w:val="lt-LT"/>
           </w:rPr>
-          <w:t>3</w:t>
+          <w:t>10</w:t>
         </w:r>
         <w:r>
           <w:fldChar w:fldCharType="end"/>
@@ -15166,7 +15201,7 @@
 </file>
 
 <file path=word/footnotes.xml><?xml version="1.0" encoding="utf-8"?>
-<w:footnotes xmlns:wpc="http://schemas.microsoft.com/office/word/2010/wordprocessingCanvas" xmlns:cx="http://schemas.microsoft.com/office/drawing/2014/chartex" xmlns:cx1="http://schemas.microsoft.com/office/drawing/2015/9/8/chartex" xmlns:cx2="http://schemas.microsoft.com/office/drawing/2015/10/21/chartex" xmlns:cx3="http://schemas.microsoft.com/office/drawing/2016/5/9/chartex" xmlns:cx4="http://schemas.microsoft.com/office/drawing/2016/5/10/chartex" xmlns:cx5="http://schemas.microsoft.com/office/drawing/2016/5/11/chartex" xmlns:cx6="http://schemas.microsoft.com/office/drawing/2016/5/12/chartex" xmlns:cx7="http://schemas.microsoft.com/office/drawing/2016/5/13/chartex" xmlns:cx8="http://schemas.microsoft.com/office/drawing/2016/5/14/chartex" xmlns:mc="http://schemas.openxmlformats.org/markup-compatibility/2006" xmlns:aink="http://schemas.microsoft.com/office/drawing/2016/ink" xmlns:am3d="http://schemas.microsoft.com/office/drawing/2017/model3d" xmlns:o="urn:schemas-microsoft-com:office:office" xmlns:r="http://schemas.openxmlformats.org/officeDocument/2006/relationships" xmlns:m="http://schemas.openxmlformats.org/officeDocument/2006/math" xmlns:v="urn:schemas-microsoft-com:vml" xmlns:wp14="http://schemas.microsoft.com/office/word/2010/wordprocessingDrawing" xmlns:wp="http://schemas.openxmlformats.org/drawingml/2006/wordprocessingDrawing" xmlns:w10="urn:schemas-microsoft-com:office:word" xmlns:w="http://schemas.openxmlformats.org/wordprocessingml/2006/main" xmlns:w14="http://schemas.microsoft.com/office/word/2010/wordml" xmlns:w15="http://schemas.microsoft.com/office/word/2012/wordml" xmlns:w16se="http://schemas.microsoft.com/office/word/2015/wordml/symex" xmlns:wpg="http://schemas.microsoft.com/office/word/2010/wordprocessingGroup" xmlns:wpi="http://schemas.microsoft.com/office/word/2010/wordprocessingInk" xmlns:wne="http://schemas.microsoft.com/office/word/2006/wordml" xmlns:wps="http://schemas.microsoft.com/office/word/2010/wordprocessingShape" mc:Ignorable="w14 w15 w16se wp14">
+<w:footnotes xmlns:wpc="http://schemas.microsoft.com/office/word/2010/wordprocessingCanvas" xmlns:cx="http://schemas.microsoft.com/office/drawing/2014/chartex" xmlns:cx1="http://schemas.microsoft.com/office/drawing/2015/9/8/chartex" xmlns:cx2="http://schemas.microsoft.com/office/drawing/2015/10/21/chartex" xmlns:cx3="http://schemas.microsoft.com/office/drawing/2016/5/9/chartex" xmlns:cx4="http://schemas.microsoft.com/office/drawing/2016/5/10/chartex" xmlns:cx5="http://schemas.microsoft.com/office/drawing/2016/5/11/chartex" xmlns:cx6="http://schemas.microsoft.com/office/drawing/2016/5/12/chartex" xmlns:cx7="http://schemas.microsoft.com/office/drawing/2016/5/13/chartex" xmlns:cx8="http://schemas.microsoft.com/office/drawing/2016/5/14/chartex" xmlns:mc="http://schemas.openxmlformats.org/markup-compatibility/2006" xmlns:aink="http://schemas.microsoft.com/office/drawing/2016/ink" xmlns:am3d="http://schemas.microsoft.com/office/drawing/2017/model3d" xmlns:o="urn:schemas-microsoft-com:office:office" xmlns:r="http://schemas.openxmlformats.org/officeDocument/2006/relationships" xmlns:m="http://schemas.openxmlformats.org/officeDocument/2006/math" xmlns:v="urn:schemas-microsoft-com:vml" xmlns:wp14="http://schemas.microsoft.com/office/word/2010/wordprocessingDrawing" xmlns:wp="http://schemas.openxmlformats.org/drawingml/2006/wordprocessingDrawing" xmlns:w10="urn:schemas-microsoft-com:office:word" xmlns:w="http://schemas.openxmlformats.org/wordprocessingml/2006/main" xmlns:w14="http://schemas.microsoft.com/office/word/2010/wordml" xmlns:w15="http://schemas.microsoft.com/office/word/2012/wordml" xmlns:w16cid="http://schemas.microsoft.com/office/word/2016/wordml/cid" xmlns:w16se="http://schemas.microsoft.com/office/word/2015/wordml/symex" xmlns:wpg="http://schemas.microsoft.com/office/word/2010/wordprocessingGroup" xmlns:wpi="http://schemas.microsoft.com/office/word/2010/wordprocessingInk" xmlns:wne="http://schemas.microsoft.com/office/word/2006/wordml" xmlns:wps="http://schemas.microsoft.com/office/word/2010/wordprocessingShape" mc:Ignorable="w14 w15 w16se w16cid wp14">
   <w:footnote w:type="separator" w:id="-1">
     <w:p>
       <w:pPr>
@@ -15191,7 +15226,7 @@
 </file>
 
 <file path=word/numbering.xml><?xml version="1.0" encoding="utf-8"?>
-<w:numbering xmlns:wpc="http://schemas.microsoft.com/office/word/2010/wordprocessingCanvas" xmlns:cx="http://schemas.microsoft.com/office/drawing/2014/chartex" xmlns:cx1="http://schemas.microsoft.com/office/drawing/2015/9/8/chartex" xmlns:cx2="http://schemas.microsoft.com/office/drawing/2015/10/21/chartex" xmlns:cx3="http://schemas.microsoft.com/office/drawing/2016/5/9/chartex" xmlns:cx4="http://schemas.microsoft.com/office/drawing/2016/5/10/chartex" xmlns:cx5="http://schemas.microsoft.com/office/drawing/2016/5/11/chartex" xmlns:cx6="http://schemas.microsoft.com/office/drawing/2016/5/12/chartex" xmlns:cx7="http://schemas.microsoft.com/office/drawing/2016/5/13/chartex" xmlns:cx8="http://schemas.microsoft.com/office/drawing/2016/5/14/chartex" xmlns:mc="http://schemas.openxmlformats.org/markup-compatibility/2006" xmlns:aink="http://schemas.microsoft.com/office/drawing/2016/ink" xmlns:am3d="http://schemas.microsoft.com/office/drawing/2017/model3d" xmlns:o="urn:schemas-microsoft-com:office:office" xmlns:r="http://schemas.openxmlformats.org/officeDocument/2006/relationships" xmlns:m="http://schemas.openxmlformats.org/officeDocument/2006/math" xmlns:v="urn:schemas-microsoft-com:vml" xmlns:wp14="http://schemas.microsoft.com/office/word/2010/wordprocessingDrawing" xmlns:wp="http://schemas.openxmlformats.org/drawingml/2006/wordprocessingDrawing" xmlns:w10="urn:schemas-microsoft-com:office:word" xmlns:w="http://schemas.openxmlformats.org/wordprocessingml/2006/main" xmlns:w14="http://schemas.microsoft.com/office/word/2010/wordml" xmlns:w15="http://schemas.microsoft.com/office/word/2012/wordml" xmlns:w16se="http://schemas.microsoft.com/office/word/2015/wordml/symex" xmlns:wpg="http://schemas.microsoft.com/office/word/2010/wordprocessingGroup" xmlns:wpi="http://schemas.microsoft.com/office/word/2010/wordprocessingInk" xmlns:wne="http://schemas.microsoft.com/office/word/2006/wordml" xmlns:wps="http://schemas.microsoft.com/office/word/2010/wordprocessingShape" mc:Ignorable="w14 w15 w16se wp14">
+<w:numbering xmlns:wpc="http://schemas.microsoft.com/office/word/2010/wordprocessingCanvas" xmlns:cx="http://schemas.microsoft.com/office/drawing/2014/chartex" xmlns:cx1="http://schemas.microsoft.com/office/drawing/2015/9/8/chartex" xmlns:cx2="http://schemas.microsoft.com/office/drawing/2015/10/21/chartex" xmlns:cx3="http://schemas.microsoft.com/office/drawing/2016/5/9/chartex" xmlns:cx4="http://schemas.microsoft.com/office/drawing/2016/5/10/chartex" xmlns:cx5="http://schemas.microsoft.com/office/drawing/2016/5/11/chartex" xmlns:cx6="http://schemas.microsoft.com/office/drawing/2016/5/12/chartex" xmlns:cx7="http://schemas.microsoft.com/office/drawing/2016/5/13/chartex" xmlns:cx8="http://schemas.microsoft.com/office/drawing/2016/5/14/chartex" xmlns:mc="http://schemas.openxmlformats.org/markup-compatibility/2006" xmlns:aink="http://schemas.microsoft.com/office/drawing/2016/ink" xmlns:am3d="http://schemas.microsoft.com/office/drawing/2017/model3d" xmlns:o="urn:schemas-microsoft-com:office:office" xmlns:r="http://schemas.openxmlformats.org/officeDocument/2006/relationships" xmlns:m="http://schemas.openxmlformats.org/officeDocument/2006/math" xmlns:v="urn:schemas-microsoft-com:vml" xmlns:wp14="http://schemas.microsoft.com/office/word/2010/wordprocessingDrawing" xmlns:wp="http://schemas.openxmlformats.org/drawingml/2006/wordprocessingDrawing" xmlns:w10="urn:schemas-microsoft-com:office:word" xmlns:w="http://schemas.openxmlformats.org/wordprocessingml/2006/main" xmlns:w14="http://schemas.microsoft.com/office/word/2010/wordml" xmlns:w15="http://schemas.microsoft.com/office/word/2012/wordml" xmlns:w16cid="http://schemas.microsoft.com/office/word/2016/wordml/cid" xmlns:w16se="http://schemas.microsoft.com/office/word/2015/wordml/symex" xmlns:wpg="http://schemas.microsoft.com/office/word/2010/wordprocessingGroup" xmlns:wpi="http://schemas.microsoft.com/office/word/2010/wordprocessingInk" xmlns:wne="http://schemas.microsoft.com/office/word/2006/wordml" xmlns:wps="http://schemas.microsoft.com/office/word/2010/wordprocessingShape" mc:Ignorable="w14 w15 w16se w16cid wp14">
   <w:abstractNum w:abstractNumId="0" w15:restartNumberingAfterBreak="0">
     <w:nsid w:val="05467F4D"/>
     <w:multiLevelType w:val="hybridMultilevel"/>
@@ -18698,7 +18733,7 @@
 </file>
 
 <file path=word/styles.xml><?xml version="1.0" encoding="utf-8"?>
-<w:styles xmlns:mc="http://schemas.openxmlformats.org/markup-compatibility/2006" xmlns:r="http://schemas.openxmlformats.org/officeDocument/2006/relationships" xmlns:w="http://schemas.openxmlformats.org/wordprocessingml/2006/main" xmlns:w14="http://schemas.microsoft.com/office/word/2010/wordml" xmlns:w15="http://schemas.microsoft.com/office/word/2012/wordml" xmlns:w16se="http://schemas.microsoft.com/office/word/2015/wordml/symex" mc:Ignorable="w14 w15 w16se">
+<w:styles xmlns:mc="http://schemas.openxmlformats.org/markup-compatibility/2006" xmlns:r="http://schemas.openxmlformats.org/officeDocument/2006/relationships" xmlns:w="http://schemas.openxmlformats.org/wordprocessingml/2006/main" xmlns:w14="http://schemas.microsoft.com/office/word/2010/wordml" xmlns:w15="http://schemas.microsoft.com/office/word/2012/wordml" xmlns:w16cid="http://schemas.microsoft.com/office/word/2016/wordml/cid" xmlns:w16se="http://schemas.microsoft.com/office/word/2015/wordml/symex" mc:Ignorable="w14 w15 w16se w16cid">
   <w:docDefaults>
     <w:rPrDefault>
       <w:rPr>
@@ -19814,7 +19849,7 @@
 </file>
 
 <file path=customXml/itemProps1.xml><?xml version="1.0" encoding="utf-8"?>
-<ds:datastoreItem xmlns:ds="http://schemas.openxmlformats.org/officeDocument/2006/customXml" ds:itemID="{9E4232E4-BEA4-4341-BA7B-B59BC2931BBD}">
+<ds:datastoreItem xmlns:ds="http://schemas.openxmlformats.org/officeDocument/2006/customXml" ds:itemID="{98BB6C7B-E45B-4F13-AC16-3C7617FB8FBC}">
   <ds:schemaRefs>
     <ds:schemaRef ds:uri="http://schemas.openxmlformats.org/officeDocument/2006/bibliography"/>
   </ds:schemaRefs>

</xml_diff>